<commit_message>
- Updated ECMAScript_5 task
</commit_message>
<xml_diff>
--- a/src/task/ECMAScript_5/ECMAScript_5.docx
+++ b/src/task/ECMAScript_5/ECMAScript_5.docx
@@ -1,6 +1,6 @@
 
 <file path=word/document.xml><?xml version="1.0" encoding="utf-8"?>
-<w:document xmlns:wpc="http://schemas.microsoft.com/office/word/2010/wordprocessingCanvas" xmlns:cx="http://schemas.microsoft.com/office/drawing/2014/chartex" xmlns:mc="http://schemas.openxmlformats.org/markup-compatibility/2006" xmlns:o="urn:schemas-microsoft-com:office:office" xmlns:r="http://schemas.openxmlformats.org/officeDocument/2006/relationships" xmlns:m="http://schemas.openxmlformats.org/officeDocument/2006/math" xmlns:v="urn:schemas-microsoft-com:vml" xmlns:wp14="http://schemas.microsoft.com/office/word/2010/wordprocessingDrawing" xmlns:wp="http://schemas.openxmlformats.org/drawingml/2006/wordprocessingDrawing" xmlns:w10="urn:schemas-microsoft-com:office:word" xmlns:w="http://schemas.openxmlformats.org/wordprocessingml/2006/main" xmlns:w14="http://schemas.microsoft.com/office/word/2010/wordml" xmlns:w15="http://schemas.microsoft.com/office/word/2012/wordml" xmlns:w16se="http://schemas.microsoft.com/office/word/2015/wordml/symex" xmlns:wpg="http://schemas.microsoft.com/office/word/2010/wordprocessingGroup" xmlns:wpi="http://schemas.microsoft.com/office/word/2010/wordprocessingInk" xmlns:wne="http://schemas.microsoft.com/office/word/2006/wordml" xmlns:wps="http://schemas.microsoft.com/office/word/2010/wordprocessingShape" mc:Ignorable="w14 w15 w16se wp14">
+<w:document xmlns:wpc="http://schemas.microsoft.com/office/word/2010/wordprocessingCanvas" xmlns:cx="http://schemas.microsoft.com/office/drawing/2014/chartex" xmlns:cx1="http://schemas.microsoft.com/office/drawing/2015/9/8/chartex" xmlns:cx2="http://schemas.microsoft.com/office/drawing/2015/10/21/chartex" xmlns:cx3="http://schemas.microsoft.com/office/drawing/2016/5/9/chartex" xmlns:cx4="http://schemas.microsoft.com/office/drawing/2016/5/10/chartex" xmlns:cx5="http://schemas.microsoft.com/office/drawing/2016/5/11/chartex" xmlns:cx6="http://schemas.microsoft.com/office/drawing/2016/5/12/chartex" xmlns:cx7="http://schemas.microsoft.com/office/drawing/2016/5/13/chartex" xmlns:cx8="http://schemas.microsoft.com/office/drawing/2016/5/14/chartex" xmlns:mc="http://schemas.openxmlformats.org/markup-compatibility/2006" xmlns:aink="http://schemas.microsoft.com/office/drawing/2016/ink" xmlns:am3d="http://schemas.microsoft.com/office/drawing/2017/model3d" xmlns:o="urn:schemas-microsoft-com:office:office" xmlns:r="http://schemas.openxmlformats.org/officeDocument/2006/relationships" xmlns:m="http://schemas.openxmlformats.org/officeDocument/2006/math" xmlns:v="urn:schemas-microsoft-com:vml" xmlns:wp14="http://schemas.microsoft.com/office/word/2010/wordprocessingDrawing" xmlns:wp="http://schemas.openxmlformats.org/drawingml/2006/wordprocessingDrawing" xmlns:w10="urn:schemas-microsoft-com:office:word" xmlns:w="http://schemas.openxmlformats.org/wordprocessingml/2006/main" xmlns:w14="http://schemas.microsoft.com/office/word/2010/wordml" xmlns:w15="http://schemas.microsoft.com/office/word/2012/wordml" xmlns:w16cid="http://schemas.microsoft.com/office/word/2016/wordml/cid" xmlns:w16se="http://schemas.microsoft.com/office/word/2015/wordml/symex" xmlns:wpg="http://schemas.microsoft.com/office/word/2010/wordprocessingGroup" xmlns:wpi="http://schemas.microsoft.com/office/word/2010/wordprocessingInk" xmlns:wne="http://schemas.microsoft.com/office/word/2006/wordml" xmlns:wps="http://schemas.microsoft.com/office/word/2010/wordprocessingShape" mc:Ignorable="w14 w15 w16se w16cid wp14">
   <w:body>
     <w:p>
       <w:pPr>
@@ -110,7 +110,34 @@
           <w:sz w:val="28"/>
           <w:szCs w:val="28"/>
         </w:rPr>
-        <w:t>Используйте прототипное либо функциональное на</w:t>
+        <w:t xml:space="preserve">Используйте </w:t>
+      </w:r>
+      <w:proofErr w:type="spellStart"/>
+      <w:r>
+        <w:rPr>
+          <w:rFonts w:ascii="Times New Roman" w:hAnsi="Times New Roman" w:cs="Times New Roman"/>
+          <w:sz w:val="28"/>
+          <w:szCs w:val="28"/>
+        </w:rPr>
+        <w:t>прототипное</w:t>
+      </w:r>
+      <w:proofErr w:type="spellEnd"/>
+      <w:r>
+        <w:rPr>
+          <w:rFonts w:ascii="Times New Roman" w:hAnsi="Times New Roman" w:cs="Times New Roman"/>
+          <w:sz w:val="28"/>
+          <w:szCs w:val="28"/>
+          <w:lang w:val="en-US"/>
+        </w:rPr>
+        <w:t>/</w:t>
+      </w:r>
+      <w:r>
+        <w:rPr>
+          <w:rFonts w:ascii="Times New Roman" w:hAnsi="Times New Roman" w:cs="Times New Roman"/>
+          <w:sz w:val="28"/>
+          <w:szCs w:val="28"/>
+        </w:rPr>
+        <w:t>функциональное на</w:t>
       </w:r>
       <w:r>
         <w:rPr>
@@ -162,23 +189,47 @@
           <w:sz w:val="28"/>
           <w:szCs w:val="28"/>
         </w:rPr>
-        <w:t xml:space="preserve"> содержать</w:t>
-      </w:r>
-      <w:r>
-        <w:rPr>
-          <w:rFonts w:ascii="Times New Roman" w:hAnsi="Times New Roman" w:cs="Times New Roman"/>
-          <w:sz w:val="28"/>
-          <w:szCs w:val="28"/>
-        </w:rPr>
-        <w:t xml:space="preserve"> несколько полей</w:t>
-      </w:r>
-      <w:r>
-        <w:rPr>
-          <w:rFonts w:ascii="Times New Roman" w:hAnsi="Times New Roman" w:cs="Times New Roman"/>
-          <w:sz w:val="28"/>
-          <w:szCs w:val="28"/>
-        </w:rPr>
-        <w:t xml:space="preserve"> различных типов, конструкторы, геттеры и сеттеры, а также другие необходимые методы. </w:t>
+        <w:t xml:space="preserve"> содержат</w:t>
+      </w:r>
+      <w:r>
+        <w:rPr>
+          <w:rFonts w:ascii="Times New Roman" w:hAnsi="Times New Roman" w:cs="Times New Roman"/>
+          <w:sz w:val="28"/>
+          <w:szCs w:val="28"/>
+        </w:rPr>
+        <w:t xml:space="preserve">ь </w:t>
+      </w:r>
+      <w:r>
+        <w:rPr>
+          <w:rFonts w:ascii="Times New Roman" w:hAnsi="Times New Roman" w:cs="Times New Roman"/>
+          <w:sz w:val="28"/>
+          <w:szCs w:val="28"/>
+        </w:rPr>
+        <w:t xml:space="preserve">конструктор, геттеры и сеттеры, а также </w:t>
+      </w:r>
+      <w:r>
+        <w:rPr>
+          <w:rFonts w:ascii="Times New Roman" w:hAnsi="Times New Roman" w:cs="Times New Roman"/>
+          <w:sz w:val="28"/>
+          <w:szCs w:val="28"/>
+        </w:rPr>
+        <w:t xml:space="preserve">другие </w:t>
+      </w:r>
+      <w:r>
+        <w:rPr>
+          <w:rFonts w:ascii="Times New Roman" w:hAnsi="Times New Roman" w:cs="Times New Roman"/>
+          <w:sz w:val="28"/>
+          <w:szCs w:val="28"/>
+        </w:rPr>
+        <w:t>необходимые методы</w:t>
+      </w:r>
+      <w:r>
+        <w:rPr>
+          <w:rFonts w:ascii="Times New Roman" w:hAnsi="Times New Roman" w:cs="Times New Roman"/>
+          <w:sz w:val="28"/>
+          <w:szCs w:val="28"/>
+        </w:rPr>
+        <w:t>.</w:t>
       </w:r>
     </w:p>
     <w:p>
@@ -206,23 +257,31 @@
           <w:sz w:val="28"/>
           <w:szCs w:val="28"/>
         </w:rPr>
-        <w:t>Базовый</w:t>
-      </w:r>
-      <w:r>
-        <w:rPr>
-          <w:rFonts w:ascii="Times New Roman" w:hAnsi="Times New Roman" w:cs="Times New Roman"/>
-          <w:sz w:val="28"/>
-          <w:szCs w:val="28"/>
-        </w:rPr>
-        <w:t xml:space="preserve"> класс должен иметь специальное поле для хранения объекта другого класса (агрегация или композиция</w:t>
-      </w:r>
-      <w:r>
-        <w:rPr>
-          <w:rFonts w:ascii="Times New Roman" w:hAnsi="Times New Roman" w:cs="Times New Roman"/>
-          <w:sz w:val="28"/>
-          <w:szCs w:val="28"/>
-        </w:rPr>
-        <w:t>).</w:t>
+        <w:t xml:space="preserve">Базовый класс должен состоять из минимум </w:t>
+      </w:r>
+      <w:r>
+        <w:rPr>
+          <w:rFonts w:ascii="Times New Roman" w:hAnsi="Times New Roman" w:cs="Times New Roman"/>
+          <w:sz w:val="28"/>
+          <w:szCs w:val="28"/>
+        </w:rPr>
+        <w:t>6</w:t>
+      </w:r>
+      <w:r>
+        <w:rPr>
+          <w:rFonts w:ascii="Times New Roman" w:hAnsi="Times New Roman" w:cs="Times New Roman"/>
+          <w:sz w:val="28"/>
+          <w:szCs w:val="28"/>
+        </w:rPr>
+        <w:t xml:space="preserve"> свойств различных типов</w:t>
+      </w:r>
+      <w:r>
+        <w:rPr>
+          <w:rFonts w:ascii="Times New Roman" w:hAnsi="Times New Roman" w:cs="Times New Roman"/>
+          <w:sz w:val="28"/>
+          <w:szCs w:val="28"/>
+        </w:rPr>
+        <w:t>.</w:t>
       </w:r>
     </w:p>
     <w:p>
@@ -250,337 +309,63 @@
           <w:sz w:val="28"/>
           <w:szCs w:val="28"/>
         </w:rPr>
-        <w:t xml:space="preserve">Для каждой сущности создать интерфейс, позволяющий выполнять </w:t>
-      </w:r>
-      <w:r>
-        <w:rPr>
-          <w:rFonts w:ascii="Times New Roman" w:hAnsi="Times New Roman" w:cs="Times New Roman"/>
-          <w:sz w:val="28"/>
-          <w:szCs w:val="28"/>
-          <w:lang w:val="en-US"/>
-        </w:rPr>
-        <w:t>CRUD</w:t>
-      </w:r>
-      <w:r>
-        <w:rPr>
-          <w:rFonts w:ascii="Times New Roman" w:hAnsi="Times New Roman" w:cs="Times New Roman"/>
-          <w:sz w:val="28"/>
-          <w:szCs w:val="28"/>
-        </w:rPr>
-        <w:t>-операции (создание, ре</w:t>
-      </w:r>
-      <w:r>
-        <w:rPr>
-          <w:rFonts w:ascii="Times New Roman" w:hAnsi="Times New Roman" w:cs="Times New Roman"/>
-          <w:sz w:val="28"/>
-          <w:szCs w:val="28"/>
-        </w:rPr>
-        <w:t>дактирование, удаление и вывод)</w:t>
-      </w:r>
-      <w:r>
-        <w:rPr>
-          <w:rFonts w:ascii="Times New Roman" w:hAnsi="Times New Roman" w:cs="Times New Roman"/>
-          <w:sz w:val="28"/>
-          <w:szCs w:val="28"/>
-        </w:rPr>
-        <w:t>:</w:t>
-      </w:r>
-    </w:p>
-    <w:p>
-      <w:pPr>
-        <w:pStyle w:val="ListParagraph"/>
-        <w:numPr>
-          <w:ilvl w:val="0"/>
-          <w:numId w:val="3"/>
-        </w:numPr>
-        <w:autoSpaceDE w:val="0"/>
-        <w:autoSpaceDN w:val="0"/>
-        <w:adjustRightInd w:val="0"/>
-        <w:spacing w:after="0" w:line="240" w:lineRule="auto"/>
-        <w:jc w:val="both"/>
-        <w:rPr>
-          <w:rFonts w:ascii="Times New Roman" w:hAnsi="Times New Roman" w:cs="Times New Roman"/>
-          <w:sz w:val="28"/>
-          <w:szCs w:val="28"/>
-          <w:lang w:val="en-US"/>
-        </w:rPr>
-      </w:pPr>
-      <w:r>
-        <w:rPr>
-          <w:rFonts w:ascii="Times New Roman" w:hAnsi="Times New Roman" w:cs="Times New Roman"/>
-          <w:sz w:val="28"/>
-          <w:szCs w:val="28"/>
-        </w:rPr>
-        <w:t>пример интерфейса приведен ниже</w:t>
-      </w:r>
-      <w:r>
-        <w:rPr>
-          <w:rFonts w:ascii="Times New Roman" w:hAnsi="Times New Roman" w:cs="Times New Roman"/>
-          <w:sz w:val="28"/>
-          <w:szCs w:val="28"/>
-          <w:lang w:val="en-US"/>
-        </w:rPr>
-        <w:t>;</w:t>
-      </w:r>
-    </w:p>
-    <w:p>
-      <w:pPr>
-        <w:pStyle w:val="ListParagraph"/>
-        <w:numPr>
-          <w:ilvl w:val="0"/>
-          <w:numId w:val="3"/>
-        </w:numPr>
-        <w:autoSpaceDE w:val="0"/>
-        <w:autoSpaceDN w:val="0"/>
-        <w:adjustRightInd w:val="0"/>
-        <w:spacing w:after="0" w:line="240" w:lineRule="auto"/>
-        <w:jc w:val="both"/>
-        <w:rPr>
-          <w:rFonts w:ascii="Times New Roman" w:hAnsi="Times New Roman" w:cs="Times New Roman"/>
-          <w:sz w:val="28"/>
-          <w:szCs w:val="28"/>
-        </w:rPr>
-      </w:pPr>
-      <w:r>
-        <w:rPr>
-          <w:rFonts w:ascii="Times New Roman" w:hAnsi="Times New Roman" w:cs="Times New Roman"/>
-          <w:sz w:val="28"/>
-          <w:szCs w:val="28"/>
-        </w:rPr>
-        <w:t>при нажатии на кнопку «Создать» открывается страница создания сущности</w:t>
-      </w:r>
-      <w:r>
-        <w:rPr>
-          <w:rFonts w:ascii="Times New Roman" w:hAnsi="Times New Roman" w:cs="Times New Roman"/>
-          <w:sz w:val="28"/>
-          <w:szCs w:val="28"/>
-        </w:rPr>
-        <w:t>;</w:t>
-      </w:r>
-    </w:p>
-    <w:p>
-      <w:pPr>
-        <w:pStyle w:val="ListParagraph"/>
-        <w:numPr>
-          <w:ilvl w:val="0"/>
-          <w:numId w:val="3"/>
-        </w:numPr>
-        <w:autoSpaceDE w:val="0"/>
-        <w:autoSpaceDN w:val="0"/>
-        <w:adjustRightInd w:val="0"/>
-        <w:spacing w:after="0" w:line="240" w:lineRule="auto"/>
-        <w:jc w:val="both"/>
-        <w:rPr>
-          <w:rFonts w:ascii="Times New Roman" w:hAnsi="Times New Roman" w:cs="Times New Roman"/>
-          <w:sz w:val="28"/>
-          <w:szCs w:val="28"/>
-        </w:rPr>
-      </w:pPr>
-      <w:r>
-        <w:rPr>
-          <w:rFonts w:ascii="Times New Roman" w:hAnsi="Times New Roman" w:cs="Times New Roman"/>
-          <w:sz w:val="28"/>
-          <w:szCs w:val="28"/>
-        </w:rPr>
-        <w:t>при нажатии на кнопку «Редактировать» открывается страница редактирования</w:t>
-      </w:r>
-      <w:r>
-        <w:rPr>
-          <w:rFonts w:ascii="Times New Roman" w:hAnsi="Times New Roman" w:cs="Times New Roman"/>
-          <w:sz w:val="28"/>
-          <w:szCs w:val="28"/>
-        </w:rPr>
-        <w:t>;</w:t>
-      </w:r>
-    </w:p>
-    <w:p>
-      <w:pPr>
-        <w:pStyle w:val="ListParagraph"/>
-        <w:numPr>
-          <w:ilvl w:val="0"/>
-          <w:numId w:val="3"/>
-        </w:numPr>
-        <w:autoSpaceDE w:val="0"/>
-        <w:autoSpaceDN w:val="0"/>
-        <w:adjustRightInd w:val="0"/>
-        <w:spacing w:after="0" w:line="240" w:lineRule="auto"/>
-        <w:jc w:val="both"/>
-        <w:rPr>
-          <w:rFonts w:ascii="Times New Roman" w:hAnsi="Times New Roman" w:cs="Times New Roman"/>
-          <w:sz w:val="28"/>
-          <w:szCs w:val="28"/>
-        </w:rPr>
-      </w:pPr>
-      <w:r>
-        <w:rPr>
-          <w:rFonts w:ascii="Times New Roman" w:hAnsi="Times New Roman" w:cs="Times New Roman"/>
-          <w:sz w:val="28"/>
-          <w:szCs w:val="28"/>
-        </w:rPr>
-        <w:t>при нажатии на кнопку «Удалить» появляется всплывающее окно с подтверждением действия</w:t>
-      </w:r>
-      <w:r>
-        <w:rPr>
-          <w:rFonts w:ascii="Times New Roman" w:hAnsi="Times New Roman" w:cs="Times New Roman"/>
-          <w:sz w:val="28"/>
-          <w:szCs w:val="28"/>
-        </w:rPr>
-        <w:t>;</w:t>
-      </w:r>
-    </w:p>
-    <w:p>
-      <w:pPr>
-        <w:pStyle w:val="ListParagraph"/>
-        <w:numPr>
-          <w:ilvl w:val="0"/>
-          <w:numId w:val="3"/>
-        </w:numPr>
-        <w:autoSpaceDE w:val="0"/>
-        <w:autoSpaceDN w:val="0"/>
-        <w:adjustRightInd w:val="0"/>
-        <w:spacing w:after="0" w:line="240" w:lineRule="auto"/>
-        <w:jc w:val="both"/>
-        <w:rPr>
-          <w:rFonts w:ascii="Times New Roman" w:hAnsi="Times New Roman" w:cs="Times New Roman"/>
-          <w:sz w:val="28"/>
-          <w:szCs w:val="28"/>
-        </w:rPr>
-      </w:pPr>
-      <w:r>
-        <w:rPr>
-          <w:rFonts w:ascii="Times New Roman" w:hAnsi="Times New Roman" w:cs="Times New Roman"/>
-          <w:sz w:val="28"/>
-          <w:szCs w:val="28"/>
-        </w:rPr>
-        <w:t>при нажатии на кнопку «Сохранить» происходит процесс сохранения новой либо существующей информации</w:t>
-      </w:r>
-      <w:r>
-        <w:rPr>
-          <w:rFonts w:ascii="Times New Roman" w:hAnsi="Times New Roman" w:cs="Times New Roman"/>
-          <w:sz w:val="28"/>
-          <w:szCs w:val="28"/>
-        </w:rPr>
-        <w:t>;</w:t>
-      </w:r>
-    </w:p>
-    <w:p>
-      <w:pPr>
-        <w:pStyle w:val="ListParagraph"/>
-        <w:numPr>
-          <w:ilvl w:val="0"/>
-          <w:numId w:val="3"/>
-        </w:numPr>
-        <w:autoSpaceDE w:val="0"/>
-        <w:autoSpaceDN w:val="0"/>
-        <w:adjustRightInd w:val="0"/>
-        <w:spacing w:after="0" w:line="240" w:lineRule="auto"/>
-        <w:jc w:val="both"/>
-        <w:rPr>
-          <w:rFonts w:ascii="Times New Roman" w:hAnsi="Times New Roman" w:cs="Times New Roman"/>
-          <w:sz w:val="28"/>
-          <w:szCs w:val="28"/>
-        </w:rPr>
-      </w:pPr>
-      <w:r>
-        <w:rPr>
-          <w:rFonts w:ascii="Times New Roman" w:hAnsi="Times New Roman" w:cs="Times New Roman"/>
-          <w:sz w:val="28"/>
-          <w:szCs w:val="28"/>
-        </w:rPr>
-        <w:t xml:space="preserve">в сводной таблице при нажатии на строку сущности открывается новая страница, содержащая подробную информацию о сущности. В зависимости от типа наследуемого объекта </w:t>
-      </w:r>
-      <w:r>
-        <w:rPr>
-          <w:rFonts w:ascii="Times New Roman" w:hAnsi="Times New Roman" w:cs="Times New Roman"/>
-          <w:sz w:val="28"/>
-          <w:szCs w:val="28"/>
-        </w:rPr>
-        <w:t>необходимо показывать различные поля ввода информации. Выбор нужного типа можно реализовать с помощью компонентов «</w:t>
-      </w:r>
-      <w:r>
-        <w:rPr>
-          <w:rFonts w:ascii="Times New Roman" w:hAnsi="Times New Roman" w:cs="Times New Roman"/>
-          <w:sz w:val="28"/>
-          <w:szCs w:val="28"/>
-          <w:lang w:val="en-US"/>
-        </w:rPr>
-        <w:t>Radiobutton</w:t>
-      </w:r>
-      <w:r>
-        <w:rPr>
-          <w:rFonts w:ascii="Times New Roman" w:hAnsi="Times New Roman" w:cs="Times New Roman"/>
-          <w:sz w:val="28"/>
-          <w:szCs w:val="28"/>
-        </w:rPr>
-        <w:t>»</w:t>
-      </w:r>
-      <w:r>
-        <w:rPr>
-          <w:rFonts w:ascii="Times New Roman" w:hAnsi="Times New Roman" w:cs="Times New Roman"/>
-          <w:sz w:val="28"/>
-          <w:szCs w:val="28"/>
-        </w:rPr>
-        <w:t xml:space="preserve"> </w:t>
-      </w:r>
-      <w:r>
-        <w:rPr>
-          <w:rFonts w:ascii="Times New Roman" w:hAnsi="Times New Roman" w:cs="Times New Roman"/>
-          <w:sz w:val="28"/>
-          <w:szCs w:val="28"/>
-        </w:rPr>
-        <w:t>или «</w:t>
-      </w:r>
-      <w:r>
-        <w:rPr>
-          <w:rFonts w:ascii="Times New Roman" w:hAnsi="Times New Roman" w:cs="Times New Roman"/>
-          <w:sz w:val="28"/>
-          <w:szCs w:val="28"/>
-          <w:lang w:val="en-US"/>
-        </w:rPr>
-        <w:t>DropdownList</w:t>
-      </w:r>
-      <w:r>
-        <w:rPr>
-          <w:rFonts w:ascii="Times New Roman" w:hAnsi="Times New Roman" w:cs="Times New Roman"/>
-          <w:sz w:val="28"/>
-          <w:szCs w:val="28"/>
-        </w:rPr>
-        <w:t>»</w:t>
-      </w:r>
-      <w:r>
-        <w:rPr>
-          <w:rFonts w:ascii="Times New Roman" w:hAnsi="Times New Roman" w:cs="Times New Roman"/>
-          <w:sz w:val="28"/>
-          <w:szCs w:val="28"/>
-        </w:rPr>
-        <w:t>;</w:t>
-      </w:r>
-    </w:p>
-    <w:p>
-      <w:pPr>
-        <w:pStyle w:val="ListParagraph"/>
-        <w:numPr>
-          <w:ilvl w:val="0"/>
-          <w:numId w:val="3"/>
-        </w:numPr>
-        <w:autoSpaceDE w:val="0"/>
-        <w:autoSpaceDN w:val="0"/>
-        <w:adjustRightInd w:val="0"/>
-        <w:spacing w:after="0" w:line="240" w:lineRule="auto"/>
-        <w:jc w:val="both"/>
-        <w:rPr>
-          <w:rFonts w:ascii="Times New Roman" w:hAnsi="Times New Roman" w:cs="Times New Roman"/>
-          <w:sz w:val="28"/>
-          <w:szCs w:val="28"/>
-        </w:rPr>
-      </w:pPr>
-      <w:r>
-        <w:rPr>
-          <w:rFonts w:ascii="Times New Roman" w:hAnsi="Times New Roman" w:cs="Times New Roman"/>
-          <w:sz w:val="28"/>
-          <w:szCs w:val="28"/>
-        </w:rPr>
-        <w:t>для агрегируемого объекта страницу вывода подробной информации можно не реализовывать.</w:t>
+        <w:t xml:space="preserve">Каждый класс-наследник должен расширять </w:t>
+      </w:r>
+      <w:r>
+        <w:rPr>
+          <w:rFonts w:ascii="Times New Roman" w:hAnsi="Times New Roman" w:cs="Times New Roman"/>
+          <w:sz w:val="28"/>
+          <w:szCs w:val="28"/>
+        </w:rPr>
+        <w:t xml:space="preserve">базовый класс и </w:t>
+      </w:r>
+      <w:r>
+        <w:rPr>
+          <w:rFonts w:ascii="Times New Roman" w:hAnsi="Times New Roman" w:cs="Times New Roman"/>
+          <w:sz w:val="28"/>
+          <w:szCs w:val="28"/>
+        </w:rPr>
+        <w:t>включать</w:t>
+      </w:r>
+      <w:r>
+        <w:rPr>
+          <w:rFonts w:ascii="Times New Roman" w:hAnsi="Times New Roman" w:cs="Times New Roman"/>
+          <w:sz w:val="28"/>
+          <w:szCs w:val="28"/>
+        </w:rPr>
+        <w:t xml:space="preserve"> два </w:t>
+      </w:r>
+      <w:r>
+        <w:rPr>
+          <w:rFonts w:ascii="Times New Roman" w:hAnsi="Times New Roman" w:cs="Times New Roman"/>
+          <w:sz w:val="28"/>
+          <w:szCs w:val="28"/>
+        </w:rPr>
+        <w:t xml:space="preserve">или более </w:t>
+      </w:r>
+      <w:r>
+        <w:rPr>
+          <w:rFonts w:ascii="Times New Roman" w:hAnsi="Times New Roman" w:cs="Times New Roman"/>
+          <w:sz w:val="28"/>
+          <w:szCs w:val="28"/>
+        </w:rPr>
+        <w:t>дополнительны</w:t>
+      </w:r>
+      <w:r>
+        <w:rPr>
+          <w:rFonts w:ascii="Times New Roman" w:hAnsi="Times New Roman" w:cs="Times New Roman"/>
+          <w:sz w:val="28"/>
+          <w:szCs w:val="28"/>
+        </w:rPr>
+        <w:t>х</w:t>
+      </w:r>
+      <w:r>
+        <w:rPr>
+          <w:rFonts w:ascii="Times New Roman" w:hAnsi="Times New Roman" w:cs="Times New Roman"/>
+          <w:sz w:val="28"/>
+          <w:szCs w:val="28"/>
+        </w:rPr>
+        <w:t xml:space="preserve"> свойства.</w:t>
       </w:r>
     </w:p>
     <w:p>
@@ -608,63 +393,324 @@
           <w:sz w:val="28"/>
           <w:szCs w:val="28"/>
         </w:rPr>
-        <w:t>Организовать валидацию вводимых пользователем данных</w:t>
-      </w:r>
-      <w:r>
-        <w:rPr>
-          <w:rFonts w:ascii="Times New Roman" w:hAnsi="Times New Roman" w:cs="Times New Roman"/>
-          <w:sz w:val="28"/>
-          <w:szCs w:val="28"/>
-        </w:rPr>
-        <w:t>,</w:t>
-      </w:r>
-      <w:r>
-        <w:rPr>
-          <w:rFonts w:ascii="Times New Roman" w:hAnsi="Times New Roman" w:cs="Times New Roman"/>
-          <w:sz w:val="28"/>
-          <w:szCs w:val="28"/>
-        </w:rPr>
-        <w:t xml:space="preserve"> используя </w:t>
-      </w:r>
-      <w:r>
-        <w:rPr>
-          <w:rFonts w:ascii="Times New Roman" w:hAnsi="Times New Roman" w:cs="Times New Roman"/>
-          <w:sz w:val="28"/>
-          <w:szCs w:val="28"/>
-        </w:rPr>
-        <w:t>различные классы событий</w:t>
-      </w:r>
-      <w:r>
-        <w:rPr>
-          <w:rFonts w:ascii="Times New Roman" w:hAnsi="Times New Roman" w:cs="Times New Roman"/>
-          <w:sz w:val="28"/>
-          <w:szCs w:val="28"/>
-        </w:rPr>
-        <w:t xml:space="preserve"> (</w:t>
-      </w:r>
-      <w:r>
-        <w:rPr>
-          <w:rFonts w:ascii="Times New Roman" w:hAnsi="Times New Roman" w:cs="Times New Roman"/>
-          <w:sz w:val="28"/>
-          <w:szCs w:val="28"/>
-        </w:rPr>
-        <w:t>события форм и ЭУ, клавиатуры и т.д</w:t>
-      </w:r>
-      <w:r>
-        <w:rPr>
-          <w:rFonts w:ascii="Times New Roman" w:hAnsi="Times New Roman" w:cs="Times New Roman"/>
-          <w:sz w:val="28"/>
-          <w:szCs w:val="28"/>
-        </w:rPr>
-        <w:t>.</w:t>
-      </w:r>
-      <w:r>
-        <w:rPr>
-          <w:rFonts w:ascii="Times New Roman" w:hAnsi="Times New Roman" w:cs="Times New Roman"/>
-          <w:sz w:val="28"/>
-          <w:szCs w:val="28"/>
-        </w:rPr>
-        <w:t>).</w:t>
+        <w:t xml:space="preserve">Для каждой сущности создать интерфейс, позволяющий выполнять </w:t>
+      </w:r>
+      <w:r>
+        <w:rPr>
+          <w:rFonts w:ascii="Times New Roman" w:hAnsi="Times New Roman" w:cs="Times New Roman"/>
+          <w:sz w:val="28"/>
+          <w:szCs w:val="28"/>
+          <w:lang w:val="en-US"/>
+        </w:rPr>
+        <w:t>CRUD</w:t>
+      </w:r>
+      <w:r>
+        <w:rPr>
+          <w:rFonts w:ascii="Times New Roman" w:hAnsi="Times New Roman" w:cs="Times New Roman"/>
+          <w:sz w:val="28"/>
+          <w:szCs w:val="28"/>
+        </w:rPr>
+        <w:t>-операции (создание, ре</w:t>
+      </w:r>
+      <w:r>
+        <w:rPr>
+          <w:rFonts w:ascii="Times New Roman" w:hAnsi="Times New Roman" w:cs="Times New Roman"/>
+          <w:sz w:val="28"/>
+          <w:szCs w:val="28"/>
+        </w:rPr>
+        <w:t>дактирование, удаление и вывод)</w:t>
+      </w:r>
+      <w:r>
+        <w:rPr>
+          <w:rFonts w:ascii="Times New Roman" w:hAnsi="Times New Roman" w:cs="Times New Roman"/>
+          <w:sz w:val="28"/>
+          <w:szCs w:val="28"/>
+        </w:rPr>
+        <w:t>:</w:t>
+      </w:r>
+    </w:p>
+    <w:p>
+      <w:pPr>
+        <w:pStyle w:val="ListParagraph"/>
+        <w:numPr>
+          <w:ilvl w:val="0"/>
+          <w:numId w:val="3"/>
+        </w:numPr>
+        <w:autoSpaceDE w:val="0"/>
+        <w:autoSpaceDN w:val="0"/>
+        <w:adjustRightInd w:val="0"/>
+        <w:spacing w:after="0" w:line="240" w:lineRule="auto"/>
+        <w:jc w:val="both"/>
+        <w:rPr>
+          <w:rFonts w:ascii="Times New Roman" w:hAnsi="Times New Roman" w:cs="Times New Roman"/>
+          <w:sz w:val="28"/>
+          <w:szCs w:val="28"/>
+          <w:lang w:val="en-US"/>
+        </w:rPr>
+      </w:pPr>
+      <w:r>
+        <w:rPr>
+          <w:rFonts w:ascii="Times New Roman" w:hAnsi="Times New Roman" w:cs="Times New Roman"/>
+          <w:sz w:val="28"/>
+          <w:szCs w:val="28"/>
+        </w:rPr>
+        <w:t>пример интерфейса приведен ниже</w:t>
+      </w:r>
+      <w:r>
+        <w:rPr>
+          <w:rFonts w:ascii="Times New Roman" w:hAnsi="Times New Roman" w:cs="Times New Roman"/>
+          <w:sz w:val="28"/>
+          <w:szCs w:val="28"/>
+          <w:lang w:val="en-US"/>
+        </w:rPr>
+        <w:t>;</w:t>
+      </w:r>
+    </w:p>
+    <w:p>
+      <w:pPr>
+        <w:pStyle w:val="ListParagraph"/>
+        <w:numPr>
+          <w:ilvl w:val="0"/>
+          <w:numId w:val="3"/>
+        </w:numPr>
+        <w:autoSpaceDE w:val="0"/>
+        <w:autoSpaceDN w:val="0"/>
+        <w:adjustRightInd w:val="0"/>
+        <w:spacing w:after="0" w:line="240" w:lineRule="auto"/>
+        <w:jc w:val="both"/>
+        <w:rPr>
+          <w:rFonts w:ascii="Times New Roman" w:hAnsi="Times New Roman" w:cs="Times New Roman"/>
+          <w:sz w:val="28"/>
+          <w:szCs w:val="28"/>
+        </w:rPr>
+      </w:pPr>
+      <w:r>
+        <w:rPr>
+          <w:rFonts w:ascii="Times New Roman" w:hAnsi="Times New Roman" w:cs="Times New Roman"/>
+          <w:sz w:val="28"/>
+          <w:szCs w:val="28"/>
+        </w:rPr>
+        <w:t>при нажатии на кнопку «Создать» открывается страница создания сущности</w:t>
+      </w:r>
+      <w:r>
+        <w:rPr>
+          <w:rFonts w:ascii="Times New Roman" w:hAnsi="Times New Roman" w:cs="Times New Roman"/>
+          <w:sz w:val="28"/>
+          <w:szCs w:val="28"/>
+        </w:rPr>
+        <w:t>. При выборе определенного типа сущности (например, «</w:t>
+      </w:r>
+      <w:r>
+        <w:rPr>
+          <w:rFonts w:ascii="Times New Roman" w:hAnsi="Times New Roman" w:cs="Times New Roman"/>
+          <w:sz w:val="28"/>
+          <w:szCs w:val="28"/>
+        </w:rPr>
+        <w:t>рабочий индустриального предприятия</w:t>
+      </w:r>
+      <w:r>
+        <w:rPr>
+          <w:rFonts w:ascii="Times New Roman" w:hAnsi="Times New Roman" w:cs="Times New Roman"/>
+          <w:sz w:val="28"/>
+          <w:szCs w:val="28"/>
+        </w:rPr>
+        <w:t>» или «</w:t>
+      </w:r>
+      <w:r>
+        <w:rPr>
+          <w:rFonts w:ascii="Times New Roman" w:hAnsi="Times New Roman" w:cs="Times New Roman"/>
+          <w:sz w:val="28"/>
+          <w:szCs w:val="28"/>
+        </w:rPr>
+        <w:t xml:space="preserve">рабочий </w:t>
+      </w:r>
+      <w:r>
+        <w:rPr>
+          <w:rFonts w:ascii="Times New Roman" w:hAnsi="Times New Roman" w:cs="Times New Roman"/>
+          <w:sz w:val="28"/>
+          <w:szCs w:val="28"/>
+        </w:rPr>
+        <w:t xml:space="preserve">транспортного </w:t>
+      </w:r>
+      <w:r>
+        <w:rPr>
+          <w:rFonts w:ascii="Times New Roman" w:hAnsi="Times New Roman" w:cs="Times New Roman"/>
+          <w:sz w:val="28"/>
+          <w:szCs w:val="28"/>
+        </w:rPr>
+        <w:t>предприятия</w:t>
+      </w:r>
+      <w:r>
+        <w:rPr>
+          <w:rFonts w:ascii="Times New Roman" w:hAnsi="Times New Roman" w:cs="Times New Roman"/>
+          <w:sz w:val="28"/>
+          <w:szCs w:val="28"/>
+        </w:rPr>
+        <w:t>») должны появляться соответствующие элементы вво</w:t>
+      </w:r>
+      <w:r>
+        <w:rPr>
+          <w:rFonts w:ascii="Times New Roman" w:hAnsi="Times New Roman" w:cs="Times New Roman"/>
+          <w:sz w:val="28"/>
+          <w:szCs w:val="28"/>
+        </w:rPr>
+        <w:t>да</w:t>
+      </w:r>
+      <w:r>
+        <w:rPr>
+          <w:rFonts w:ascii="Times New Roman" w:hAnsi="Times New Roman" w:cs="Times New Roman"/>
+          <w:sz w:val="28"/>
+          <w:szCs w:val="28"/>
+        </w:rPr>
+        <w:t xml:space="preserve"> информации для данного типа</w:t>
+      </w:r>
+      <w:r>
+        <w:rPr>
+          <w:rFonts w:ascii="Times New Roman" w:hAnsi="Times New Roman" w:cs="Times New Roman"/>
+          <w:sz w:val="28"/>
+          <w:szCs w:val="28"/>
+        </w:rPr>
+        <w:t>;</w:t>
+      </w:r>
+    </w:p>
+    <w:p>
+      <w:pPr>
+        <w:pStyle w:val="ListParagraph"/>
+        <w:numPr>
+          <w:ilvl w:val="0"/>
+          <w:numId w:val="3"/>
+        </w:numPr>
+        <w:autoSpaceDE w:val="0"/>
+        <w:autoSpaceDN w:val="0"/>
+        <w:adjustRightInd w:val="0"/>
+        <w:spacing w:after="0" w:line="240" w:lineRule="auto"/>
+        <w:jc w:val="both"/>
+        <w:rPr>
+          <w:rFonts w:ascii="Times New Roman" w:hAnsi="Times New Roman" w:cs="Times New Roman"/>
+          <w:sz w:val="28"/>
+          <w:szCs w:val="28"/>
+        </w:rPr>
+      </w:pPr>
+      <w:r>
+        <w:rPr>
+          <w:rFonts w:ascii="Times New Roman" w:hAnsi="Times New Roman" w:cs="Times New Roman"/>
+          <w:sz w:val="28"/>
+          <w:szCs w:val="28"/>
+        </w:rPr>
+        <w:t>при нажатии на кнопку «Редактировать» открывается страница редактирования</w:t>
+      </w:r>
+      <w:r>
+        <w:rPr>
+          <w:rFonts w:ascii="Times New Roman" w:hAnsi="Times New Roman" w:cs="Times New Roman"/>
+          <w:sz w:val="28"/>
+          <w:szCs w:val="28"/>
+        </w:rPr>
+        <w:t>;</w:t>
+      </w:r>
+    </w:p>
+    <w:p>
+      <w:pPr>
+        <w:pStyle w:val="ListParagraph"/>
+        <w:numPr>
+          <w:ilvl w:val="0"/>
+          <w:numId w:val="3"/>
+        </w:numPr>
+        <w:autoSpaceDE w:val="0"/>
+        <w:autoSpaceDN w:val="0"/>
+        <w:adjustRightInd w:val="0"/>
+        <w:spacing w:after="0" w:line="240" w:lineRule="auto"/>
+        <w:jc w:val="both"/>
+        <w:rPr>
+          <w:rFonts w:ascii="Times New Roman" w:hAnsi="Times New Roman" w:cs="Times New Roman"/>
+          <w:sz w:val="28"/>
+          <w:szCs w:val="28"/>
+        </w:rPr>
+      </w:pPr>
+      <w:r>
+        <w:rPr>
+          <w:rFonts w:ascii="Times New Roman" w:hAnsi="Times New Roman" w:cs="Times New Roman"/>
+          <w:sz w:val="28"/>
+          <w:szCs w:val="28"/>
+        </w:rPr>
+        <w:t>при нажатии на кнопку «Удалить» появляется всплывающее окно с подтверждением действия</w:t>
+      </w:r>
+      <w:r>
+        <w:rPr>
+          <w:rFonts w:ascii="Times New Roman" w:hAnsi="Times New Roman" w:cs="Times New Roman"/>
+          <w:sz w:val="28"/>
+          <w:szCs w:val="28"/>
+        </w:rPr>
+        <w:t>;</w:t>
+      </w:r>
+    </w:p>
+    <w:p>
+      <w:pPr>
+        <w:pStyle w:val="ListParagraph"/>
+        <w:numPr>
+          <w:ilvl w:val="0"/>
+          <w:numId w:val="3"/>
+        </w:numPr>
+        <w:autoSpaceDE w:val="0"/>
+        <w:autoSpaceDN w:val="0"/>
+        <w:adjustRightInd w:val="0"/>
+        <w:spacing w:after="0" w:line="240" w:lineRule="auto"/>
+        <w:jc w:val="both"/>
+        <w:rPr>
+          <w:rFonts w:ascii="Times New Roman" w:hAnsi="Times New Roman" w:cs="Times New Roman"/>
+          <w:sz w:val="28"/>
+          <w:szCs w:val="28"/>
+        </w:rPr>
+      </w:pPr>
+      <w:r>
+        <w:rPr>
+          <w:rFonts w:ascii="Times New Roman" w:hAnsi="Times New Roman" w:cs="Times New Roman"/>
+          <w:sz w:val="28"/>
+          <w:szCs w:val="28"/>
+        </w:rPr>
+        <w:t>при нажатии на кнопку «Сохранить» происходит процесс сохранения новой либо существующей информации</w:t>
+      </w:r>
+      <w:r>
+        <w:rPr>
+          <w:rFonts w:ascii="Times New Roman" w:hAnsi="Times New Roman" w:cs="Times New Roman"/>
+          <w:sz w:val="28"/>
+          <w:szCs w:val="28"/>
+        </w:rPr>
+        <w:t>;</w:t>
+      </w:r>
+    </w:p>
+    <w:p>
+      <w:pPr>
+        <w:pStyle w:val="ListParagraph"/>
+        <w:numPr>
+          <w:ilvl w:val="0"/>
+          <w:numId w:val="3"/>
+        </w:numPr>
+        <w:autoSpaceDE w:val="0"/>
+        <w:autoSpaceDN w:val="0"/>
+        <w:adjustRightInd w:val="0"/>
+        <w:spacing w:after="0" w:line="240" w:lineRule="auto"/>
+        <w:jc w:val="both"/>
+        <w:rPr>
+          <w:rFonts w:ascii="Times New Roman" w:hAnsi="Times New Roman" w:cs="Times New Roman"/>
+          <w:sz w:val="28"/>
+          <w:szCs w:val="28"/>
+        </w:rPr>
+      </w:pPr>
+      <w:r>
+        <w:rPr>
+          <w:rFonts w:ascii="Times New Roman" w:hAnsi="Times New Roman" w:cs="Times New Roman"/>
+          <w:sz w:val="28"/>
+          <w:szCs w:val="28"/>
+        </w:rPr>
+        <w:t xml:space="preserve">в сводной таблице при нажатии на строку сущности открывается новая страница, содержащая подробную информацию о сущности. В зависимости от типа наследуемого объекта </w:t>
+      </w:r>
+      <w:r>
+        <w:rPr>
+          <w:rFonts w:ascii="Times New Roman" w:hAnsi="Times New Roman" w:cs="Times New Roman"/>
+          <w:sz w:val="28"/>
+          <w:szCs w:val="28"/>
+        </w:rPr>
+        <w:t xml:space="preserve">необходимо показывать различные поля ввода информации. </w:t>
       </w:r>
     </w:p>
     <w:p>
@@ -692,40 +738,31 @@
           <w:sz w:val="28"/>
           <w:szCs w:val="28"/>
         </w:rPr>
-        <w:t xml:space="preserve">Для эмуляции работы серверной части приложения использовать </w:t>
-      </w:r>
-      <w:r>
-        <w:rPr>
-          <w:rFonts w:ascii="Times New Roman" w:hAnsi="Times New Roman" w:cs="Times New Roman"/>
-          <w:sz w:val="28"/>
-          <w:szCs w:val="28"/>
-        </w:rPr>
-        <w:t>соответствующее</w:t>
-      </w:r>
-      <w:r>
-        <w:rPr>
-          <w:rFonts w:ascii="Times New Roman" w:hAnsi="Times New Roman" w:cs="Times New Roman"/>
-          <w:sz w:val="28"/>
-          <w:szCs w:val="28"/>
-        </w:rPr>
-        <w:t xml:space="preserve"> ПО, </w:t>
-      </w:r>
-      <w:r>
-        <w:rPr>
-          <w:rFonts w:ascii="Times New Roman" w:hAnsi="Times New Roman" w:cs="Times New Roman"/>
-          <w:sz w:val="28"/>
-          <w:szCs w:val="28"/>
-        </w:rPr>
-        <w:t xml:space="preserve">например, </w:t>
-      </w:r>
-      <w:r>
-        <w:rPr>
-          <w:rFonts w:ascii="Times New Roman" w:hAnsi="Times New Roman" w:cs="Times New Roman"/>
-          <w:sz w:val="28"/>
-          <w:szCs w:val="28"/>
-          <w:lang w:val="en-US"/>
-        </w:rPr>
-        <w:t>deployd</w:t>
+        <w:t>Организовать валидацию вводимых пользователем данных</w:t>
+      </w:r>
+      <w:r>
+        <w:rPr>
+          <w:rFonts w:ascii="Times New Roman" w:hAnsi="Times New Roman" w:cs="Times New Roman"/>
+          <w:sz w:val="28"/>
+          <w:szCs w:val="28"/>
+        </w:rPr>
+        <w:t>,</w:t>
+      </w:r>
+      <w:r>
+        <w:rPr>
+          <w:rFonts w:ascii="Times New Roman" w:hAnsi="Times New Roman" w:cs="Times New Roman"/>
+          <w:sz w:val="28"/>
+          <w:szCs w:val="28"/>
+        </w:rPr>
+        <w:t xml:space="preserve"> используя </w:t>
+      </w:r>
+      <w:r>
+        <w:rPr>
+          <w:rFonts w:ascii="Times New Roman" w:hAnsi="Times New Roman" w:cs="Times New Roman"/>
+          <w:sz w:val="28"/>
+          <w:szCs w:val="28"/>
+        </w:rPr>
+        <w:t>различные классы событий</w:t>
       </w:r>
       <w:r>
         <w:rPr>
@@ -735,17 +772,22 @@
         </w:rPr>
         <w:t xml:space="preserve"> (</w:t>
       </w:r>
-      <w:hyperlink r:id="rId6" w:history="1">
-        <w:r>
-          <w:rPr>
-            <w:rStyle w:val="Hyperlink"/>
-            <w:rFonts w:ascii="Times New Roman" w:hAnsi="Times New Roman" w:cs="Times New Roman"/>
-            <w:sz w:val="28"/>
-            <w:szCs w:val="28"/>
-          </w:rPr>
-          <w:t>http://www.deployd.com</w:t>
-        </w:r>
-      </w:hyperlink>
+      <w:r>
+        <w:rPr>
+          <w:rFonts w:ascii="Times New Roman" w:hAnsi="Times New Roman" w:cs="Times New Roman"/>
+          <w:sz w:val="28"/>
+          <w:szCs w:val="28"/>
+        </w:rPr>
+        <w:t>события форм и ЭУ, клавиатуры и т.д</w:t>
+      </w:r>
+      <w:r>
+        <w:rPr>
+          <w:rFonts w:ascii="Times New Roman" w:hAnsi="Times New Roman" w:cs="Times New Roman"/>
+          <w:sz w:val="28"/>
+          <w:szCs w:val="28"/>
+        </w:rPr>
+        <w:t>.</w:t>
+      </w:r>
       <w:r>
         <w:rPr>
           <w:rFonts w:ascii="Times New Roman" w:hAnsi="Times New Roman" w:cs="Times New Roman"/>
@@ -780,6 +822,154 @@
           <w:sz w:val="28"/>
           <w:szCs w:val="28"/>
         </w:rPr>
+        <w:t xml:space="preserve">Для эмуляции работы серверной части приложения использовать </w:t>
+      </w:r>
+      <w:r>
+        <w:rPr>
+          <w:rFonts w:ascii="Times New Roman" w:hAnsi="Times New Roman" w:cs="Times New Roman"/>
+          <w:sz w:val="28"/>
+          <w:szCs w:val="28"/>
+        </w:rPr>
+        <w:t>соответствующее</w:t>
+      </w:r>
+      <w:r>
+        <w:rPr>
+          <w:rFonts w:ascii="Times New Roman" w:hAnsi="Times New Roman" w:cs="Times New Roman"/>
+          <w:sz w:val="28"/>
+          <w:szCs w:val="28"/>
+        </w:rPr>
+        <w:t xml:space="preserve"> ПО, </w:t>
+      </w:r>
+      <w:r>
+        <w:rPr>
+          <w:rFonts w:ascii="Times New Roman" w:hAnsi="Times New Roman" w:cs="Times New Roman"/>
+          <w:sz w:val="28"/>
+          <w:szCs w:val="28"/>
+        </w:rPr>
+        <w:t>например,</w:t>
+      </w:r>
+      <w:r>
+        <w:rPr>
+          <w:rFonts w:ascii="Times New Roman" w:hAnsi="Times New Roman" w:cs="Times New Roman"/>
+          <w:sz w:val="28"/>
+          <w:szCs w:val="28"/>
+        </w:rPr>
+        <w:t xml:space="preserve"> </w:t>
+      </w:r>
+      <w:proofErr w:type="spellStart"/>
+      <w:r>
+        <w:rPr>
+          <w:rFonts w:ascii="Times New Roman" w:hAnsi="Times New Roman" w:cs="Times New Roman"/>
+          <w:sz w:val="28"/>
+          <w:szCs w:val="28"/>
+        </w:rPr>
+        <w:t>deployd</w:t>
+      </w:r>
+      <w:proofErr w:type="spellEnd"/>
+      <w:r>
+        <w:rPr>
+          <w:rFonts w:ascii="Times New Roman" w:hAnsi="Times New Roman" w:cs="Times New Roman"/>
+          <w:sz w:val="28"/>
+          <w:szCs w:val="28"/>
+        </w:rPr>
+        <w:t xml:space="preserve"> (</w:t>
+      </w:r>
+      <w:hyperlink r:id="rId6" w:history="1">
+        <w:r>
+          <w:rPr>
+            <w:rFonts w:ascii="Times New Roman" w:hAnsi="Times New Roman" w:cs="Times New Roman"/>
+            <w:sz w:val="28"/>
+            <w:szCs w:val="28"/>
+          </w:rPr>
+          <w:t>http://www.deployd.com</w:t>
+        </w:r>
+      </w:hyperlink>
+      <w:r>
+        <w:rPr>
+          <w:rFonts w:ascii="Times New Roman" w:hAnsi="Times New Roman" w:cs="Times New Roman"/>
+          <w:sz w:val="28"/>
+          <w:szCs w:val="28"/>
+        </w:rPr>
+        <w:t>)</w:t>
+      </w:r>
+      <w:r>
+        <w:rPr>
+          <w:rFonts w:ascii="Times New Roman" w:hAnsi="Times New Roman" w:cs="Times New Roman"/>
+          <w:sz w:val="28"/>
+          <w:szCs w:val="28"/>
+        </w:rPr>
+        <w:t xml:space="preserve"> или </w:t>
+      </w:r>
+      <w:proofErr w:type="spellStart"/>
+      <w:r>
+        <w:rPr>
+          <w:rFonts w:ascii="Times New Roman" w:hAnsi="Times New Roman" w:cs="Times New Roman"/>
+          <w:sz w:val="28"/>
+          <w:szCs w:val="28"/>
+        </w:rPr>
+        <w:t>typicode</w:t>
+      </w:r>
+      <w:proofErr w:type="spellEnd"/>
+      <w:r>
+        <w:rPr>
+          <w:rFonts w:ascii="Times New Roman" w:hAnsi="Times New Roman" w:cs="Times New Roman"/>
+          <w:sz w:val="28"/>
+          <w:szCs w:val="28"/>
+        </w:rPr>
+        <w:t xml:space="preserve"> </w:t>
+      </w:r>
+      <w:hyperlink r:id="rId7" w:history="1">
+        <w:r>
+          <w:rPr>
+            <w:rFonts w:ascii="Times New Roman" w:hAnsi="Times New Roman" w:cs="Times New Roman"/>
+            <w:sz w:val="28"/>
+            <w:szCs w:val="28"/>
+          </w:rPr>
+          <w:t>(https://github.com/typicode/json-server</w:t>
+        </w:r>
+      </w:hyperlink>
+      <w:r>
+        <w:rPr>
+          <w:rFonts w:ascii="Times New Roman" w:hAnsi="Times New Roman" w:cs="Times New Roman"/>
+          <w:sz w:val="28"/>
+          <w:szCs w:val="28"/>
+        </w:rPr>
+        <w:t>)</w:t>
+      </w:r>
+      <w:r>
+        <w:rPr>
+          <w:rFonts w:ascii="Times New Roman" w:hAnsi="Times New Roman" w:cs="Times New Roman"/>
+          <w:sz w:val="28"/>
+          <w:szCs w:val="28"/>
+        </w:rPr>
+        <w:t>.</w:t>
+      </w:r>
+    </w:p>
+    <w:p>
+      <w:pPr>
+        <w:pStyle w:val="ListParagraph"/>
+        <w:numPr>
+          <w:ilvl w:val="0"/>
+          <w:numId w:val="2"/>
+        </w:numPr>
+        <w:autoSpaceDE w:val="0"/>
+        <w:autoSpaceDN w:val="0"/>
+        <w:adjustRightInd w:val="0"/>
+        <w:spacing w:after="0" w:line="240" w:lineRule="auto"/>
+        <w:ind w:left="0" w:firstLine="709"/>
+        <w:jc w:val="both"/>
+        <w:rPr>
+          <w:rFonts w:ascii="Times New Roman" w:hAnsi="Times New Roman" w:cs="Times New Roman"/>
+          <w:sz w:val="28"/>
+          <w:szCs w:val="28"/>
+        </w:rPr>
+      </w:pPr>
+      <w:r>
+        <w:rPr>
+          <w:rFonts w:ascii="Times New Roman" w:hAnsi="Times New Roman" w:cs="Times New Roman"/>
+          <w:sz w:val="28"/>
+          <w:szCs w:val="28"/>
+        </w:rPr>
         <w:t xml:space="preserve">Для обмена информацией между клиентской и серверной частями использовать технологию </w:t>
       </w:r>
       <w:r>
@@ -797,7 +987,25 @@
           <w:sz w:val="28"/>
           <w:szCs w:val="28"/>
         </w:rPr>
-        <w:t xml:space="preserve"> (через XMLHttpRequest)</w:t>
+        <w:t xml:space="preserve"> (через </w:t>
+      </w:r>
+      <w:proofErr w:type="spellStart"/>
+      <w:r>
+        <w:rPr>
+          <w:rFonts w:ascii="Times New Roman" w:hAnsi="Times New Roman" w:cs="Times New Roman"/>
+          <w:sz w:val="28"/>
+          <w:szCs w:val="28"/>
+        </w:rPr>
+        <w:t>XMLHttpRequest</w:t>
+      </w:r>
+      <w:proofErr w:type="spellEnd"/>
+      <w:r>
+        <w:rPr>
+          <w:rFonts w:ascii="Times New Roman" w:hAnsi="Times New Roman" w:cs="Times New Roman"/>
+          <w:sz w:val="28"/>
+          <w:szCs w:val="28"/>
+        </w:rPr>
+        <w:t>)</w:t>
       </w:r>
       <w:r>
         <w:rPr>
@@ -980,23 +1188,29 @@
               <w:rPr>
                 <w:rFonts w:ascii="Times New Roman" w:hAnsi="Times New Roman" w:cs="Times New Roman"/>
                 <w:sz w:val="28"/>
+              </w:rPr>
+            </w:pPr>
+            <w:r>
+              <w:rPr>
+                <w:rFonts w:ascii="Times New Roman" w:hAnsi="Times New Roman" w:cs="Times New Roman"/>
+                <w:sz w:val="28"/>
+              </w:rPr>
+              <w:t>1</w:t>
+            </w:r>
+            <w:r>
+              <w:rPr>
+                <w:rFonts w:ascii="Times New Roman" w:hAnsi="Times New Roman" w:cs="Times New Roman"/>
+                <w:sz w:val="28"/>
                 <w:lang w:val="en-US"/>
               </w:rPr>
-            </w:pPr>
-            <w:r>
-              <w:rPr>
-                <w:rFonts w:ascii="Times New Roman" w:hAnsi="Times New Roman" w:cs="Times New Roman"/>
-                <w:sz w:val="28"/>
-              </w:rPr>
-              <w:t>1</w:t>
-            </w:r>
-            <w:r>
-              <w:rPr>
-                <w:rFonts w:ascii="Times New Roman" w:hAnsi="Times New Roman" w:cs="Times New Roman"/>
-                <w:sz w:val="28"/>
-                <w:lang w:val="en-US"/>
-              </w:rPr>
-              <w:t>, 8</w:t>
+              <w:t xml:space="preserve">, </w:t>
+            </w:r>
+            <w:r>
+              <w:rPr>
+                <w:rFonts w:ascii="Times New Roman" w:hAnsi="Times New Roman" w:cs="Times New Roman"/>
+                <w:sz w:val="28"/>
+              </w:rPr>
+              <w:t>10</w:t>
             </w:r>
           </w:p>
         </w:tc>
@@ -1022,23 +1236,23 @@
                 <w:sz w:val="28"/>
                 <w:szCs w:val="28"/>
               </w:rPr>
-              <w:t xml:space="preserve">Основной </w:t>
-            </w:r>
-            <w:r>
-              <w:rPr>
-                <w:rFonts w:ascii="Times New Roman" w:hAnsi="Times New Roman" w:cs="Times New Roman"/>
-                <w:sz w:val="28"/>
-                <w:szCs w:val="28"/>
-              </w:rPr>
-              <w:t>класс</w:t>
-            </w:r>
-            <w:r>
-              <w:rPr>
-                <w:rFonts w:ascii="Times New Roman" w:hAnsi="Times New Roman" w:cs="Times New Roman"/>
-                <w:sz w:val="28"/>
-                <w:szCs w:val="28"/>
-              </w:rPr>
-              <w:t xml:space="preserve"> – «Рабочий».</w:t>
+              <w:t>К</w:t>
+            </w:r>
+            <w:r>
+              <w:rPr>
+                <w:rFonts w:ascii="Times New Roman" w:hAnsi="Times New Roman" w:cs="Times New Roman"/>
+                <w:sz w:val="28"/>
+                <w:szCs w:val="28"/>
+              </w:rPr>
+              <w:t>ласс</w:t>
+            </w:r>
+            <w:r>
+              <w:rPr>
+                <w:rFonts w:ascii="Times New Roman" w:hAnsi="Times New Roman" w:cs="Times New Roman"/>
+                <w:sz w:val="28"/>
+                <w:szCs w:val="28"/>
+              </w:rPr>
+              <w:t xml:space="preserve"> «Рабочий».</w:t>
             </w:r>
             <w:r>
               <w:rPr>
@@ -1115,7 +1329,7 @@
                 <w:sz w:val="28"/>
                 <w:szCs w:val="28"/>
               </w:rPr>
-              <w:t xml:space="preserve">, </w:t>
+              <w:t xml:space="preserve"> и </w:t>
             </w:r>
             <w:r>
               <w:rPr>
@@ -1176,120 +1390,6 @@
                 <w:sz w:val="28"/>
                 <w:szCs w:val="28"/>
               </w:rPr>
-              <w:t>Возможные</w:t>
-            </w:r>
-            <w:r>
-              <w:rPr>
-                <w:rFonts w:ascii="Times New Roman" w:hAnsi="Times New Roman" w:cs="Times New Roman"/>
-                <w:sz w:val="28"/>
-                <w:szCs w:val="28"/>
-              </w:rPr>
-              <w:t xml:space="preserve"> </w:t>
-            </w:r>
-            <w:r>
-              <w:rPr>
-                <w:rFonts w:ascii="Times New Roman" w:hAnsi="Times New Roman" w:cs="Times New Roman"/>
-                <w:sz w:val="28"/>
-                <w:szCs w:val="28"/>
-              </w:rPr>
-              <w:t>поля</w:t>
-            </w:r>
-            <w:r>
-              <w:rPr>
-                <w:rFonts w:ascii="Times New Roman" w:hAnsi="Times New Roman" w:cs="Times New Roman"/>
-                <w:sz w:val="28"/>
-                <w:szCs w:val="28"/>
-              </w:rPr>
-              <w:t xml:space="preserve">: </w:t>
-            </w:r>
-            <w:r>
-              <w:rPr>
-                <w:rFonts w:ascii="Times New Roman" w:hAnsi="Times New Roman" w:cs="Times New Roman"/>
-                <w:sz w:val="28"/>
-                <w:szCs w:val="28"/>
-              </w:rPr>
-              <w:t>ФИО, возраст, специальность, стаж</w:t>
-            </w:r>
-            <w:r>
-              <w:rPr>
-                <w:rFonts w:ascii="Times New Roman" w:hAnsi="Times New Roman" w:cs="Times New Roman"/>
-                <w:sz w:val="28"/>
-                <w:szCs w:val="28"/>
-              </w:rPr>
-              <w:t xml:space="preserve">, зарплата, пол, </w:t>
-            </w:r>
-            <w:r>
-              <w:rPr>
-                <w:rFonts w:ascii="Times New Roman" w:hAnsi="Times New Roman" w:cs="Times New Roman"/>
-                <w:sz w:val="28"/>
-                <w:szCs w:val="28"/>
-              </w:rPr>
-              <w:t>мест</w:t>
-            </w:r>
-            <w:r>
-              <w:rPr>
-                <w:rFonts w:ascii="Times New Roman" w:hAnsi="Times New Roman" w:cs="Times New Roman"/>
-                <w:sz w:val="28"/>
-                <w:szCs w:val="28"/>
-              </w:rPr>
-              <w:t>о</w:t>
-            </w:r>
-            <w:r>
-              <w:rPr>
-                <w:rFonts w:ascii="Times New Roman" w:hAnsi="Times New Roman" w:cs="Times New Roman"/>
-                <w:sz w:val="28"/>
-                <w:szCs w:val="28"/>
-              </w:rPr>
-              <w:t xml:space="preserve"> работы </w:t>
-            </w:r>
-            <w:r>
-              <w:rPr>
-                <w:rFonts w:ascii="Times New Roman" w:hAnsi="Times New Roman" w:cs="Times New Roman"/>
-                <w:sz w:val="28"/>
-                <w:szCs w:val="28"/>
-              </w:rPr>
-              <w:t xml:space="preserve">и др. </w:t>
-            </w:r>
-          </w:p>
-          <w:p>
-            <w:pPr>
-              <w:autoSpaceDE w:val="0"/>
-              <w:autoSpaceDN w:val="0"/>
-              <w:adjustRightInd w:val="0"/>
-              <w:jc w:val="both"/>
-              <w:rPr>
-                <w:rFonts w:ascii="Times New Roman" w:hAnsi="Times New Roman" w:cs="Times New Roman"/>
-                <w:sz w:val="28"/>
-                <w:szCs w:val="28"/>
-              </w:rPr>
-            </w:pPr>
-            <w:r>
-              <w:rPr>
-                <w:rFonts w:ascii="Times New Roman" w:hAnsi="Times New Roman" w:cs="Times New Roman"/>
-                <w:sz w:val="28"/>
-                <w:szCs w:val="28"/>
-              </w:rPr>
-              <w:t xml:space="preserve">Агрегируемый объект – «Место работы». </w:t>
-            </w:r>
-          </w:p>
-          <w:p>
-            <w:pPr>
-              <w:autoSpaceDE w:val="0"/>
-              <w:autoSpaceDN w:val="0"/>
-              <w:adjustRightInd w:val="0"/>
-              <w:jc w:val="both"/>
-              <w:rPr>
-                <w:rFonts w:ascii="Times New Roman" w:hAnsi="Times New Roman" w:cs="Times New Roman"/>
-                <w:sz w:val="28"/>
-                <w:szCs w:val="28"/>
-              </w:rPr>
-            </w:pPr>
-            <w:r>
-              <w:rPr>
-                <w:rFonts w:ascii="Times New Roman" w:hAnsi="Times New Roman" w:cs="Times New Roman"/>
-                <w:sz w:val="28"/>
-                <w:szCs w:val="28"/>
-              </w:rPr>
               <w:lastRenderedPageBreak/>
               <w:t>Возможные</w:t>
             </w:r>
@@ -1299,7 +1399,15 @@
                 <w:sz w:val="28"/>
                 <w:szCs w:val="28"/>
               </w:rPr>
-              <w:t xml:space="preserve"> поля</w:t>
+              <w:t xml:space="preserve"> </w:t>
+            </w:r>
+            <w:r>
+              <w:rPr>
+                <w:rFonts w:ascii="Times New Roman" w:hAnsi="Times New Roman" w:cs="Times New Roman"/>
+                <w:sz w:val="28"/>
+                <w:szCs w:val="28"/>
+              </w:rPr>
+              <w:t>поля</w:t>
             </w:r>
             <w:r>
               <w:rPr>
@@ -1315,7 +1423,71 @@
                 <w:sz w:val="28"/>
                 <w:szCs w:val="28"/>
               </w:rPr>
-              <w:t>год принятия на работу, год увольнения, причина увольнение (по истечению контракта, по статье…), компания, должность и т.д.</w:t>
+              <w:t>ФИО, возраст, специальность, стаж</w:t>
+            </w:r>
+            <w:r>
+              <w:rPr>
+                <w:rFonts w:ascii="Times New Roman" w:hAnsi="Times New Roman" w:cs="Times New Roman"/>
+                <w:sz w:val="28"/>
+                <w:szCs w:val="28"/>
+              </w:rPr>
+              <w:t xml:space="preserve">, зарплата, пол, </w:t>
+            </w:r>
+            <w:r>
+              <w:rPr>
+                <w:rFonts w:ascii="Times New Roman" w:hAnsi="Times New Roman" w:cs="Times New Roman"/>
+                <w:sz w:val="28"/>
+                <w:szCs w:val="28"/>
+              </w:rPr>
+              <w:t>мест</w:t>
+            </w:r>
+            <w:r>
+              <w:rPr>
+                <w:rFonts w:ascii="Times New Roman" w:hAnsi="Times New Roman" w:cs="Times New Roman"/>
+                <w:sz w:val="28"/>
+                <w:szCs w:val="28"/>
+              </w:rPr>
+              <w:t>о</w:t>
+            </w:r>
+            <w:r>
+              <w:rPr>
+                <w:rFonts w:ascii="Times New Roman" w:hAnsi="Times New Roman" w:cs="Times New Roman"/>
+                <w:sz w:val="28"/>
+                <w:szCs w:val="28"/>
+              </w:rPr>
+              <w:t xml:space="preserve"> работы</w:t>
+            </w:r>
+            <w:r>
+              <w:rPr>
+                <w:rFonts w:ascii="Times New Roman" w:hAnsi="Times New Roman" w:cs="Times New Roman"/>
+                <w:sz w:val="28"/>
+                <w:szCs w:val="28"/>
+              </w:rPr>
+              <w:t xml:space="preserve">, </w:t>
+            </w:r>
+            <w:r>
+              <w:rPr>
+                <w:rFonts w:ascii="Times New Roman" w:hAnsi="Times New Roman" w:cs="Times New Roman"/>
+                <w:sz w:val="28"/>
+                <w:szCs w:val="28"/>
+              </w:rPr>
+              <w:t>год принятия на работу, год увольнения, причина увольнени</w:t>
+            </w:r>
+            <w:r>
+              <w:rPr>
+                <w:rFonts w:ascii="Times New Roman" w:hAnsi="Times New Roman" w:cs="Times New Roman"/>
+                <w:sz w:val="28"/>
+                <w:szCs w:val="28"/>
+              </w:rPr>
+              <w:t>я</w:t>
+            </w:r>
+            <w:r>
+              <w:rPr>
+                <w:rFonts w:ascii="Times New Roman" w:hAnsi="Times New Roman" w:cs="Times New Roman"/>
+                <w:sz w:val="28"/>
+                <w:szCs w:val="28"/>
+              </w:rPr>
+              <w:t>, компания, должность и т.д.</w:t>
             </w:r>
           </w:p>
         </w:tc>
@@ -1341,7 +1513,14 @@
                 <w:sz w:val="28"/>
               </w:rPr>
               <w:lastRenderedPageBreak/>
-              <w:t>2, 9</w:t>
+              <w:t xml:space="preserve">2, </w:t>
+            </w:r>
+            <w:r>
+              <w:rPr>
+                <w:rFonts w:ascii="Times New Roman" w:hAnsi="Times New Roman" w:cs="Times New Roman"/>
+                <w:sz w:val="28"/>
+              </w:rPr>
+              <w:t>11</w:t>
             </w:r>
           </w:p>
         </w:tc>
@@ -1367,23 +1546,23 @@
                 <w:sz w:val="28"/>
                 <w:szCs w:val="28"/>
               </w:rPr>
-              <w:t xml:space="preserve">Основной </w:t>
-            </w:r>
-            <w:r>
-              <w:rPr>
-                <w:rFonts w:ascii="Times New Roman" w:hAnsi="Times New Roman" w:cs="Times New Roman"/>
-                <w:sz w:val="28"/>
-                <w:szCs w:val="28"/>
-              </w:rPr>
-              <w:t>класс</w:t>
-            </w:r>
-            <w:r>
-              <w:rPr>
-                <w:rFonts w:ascii="Times New Roman" w:hAnsi="Times New Roman" w:cs="Times New Roman"/>
-                <w:sz w:val="28"/>
-                <w:szCs w:val="28"/>
-              </w:rPr>
-              <w:t xml:space="preserve"> – </w:t>
+              <w:t>К</w:t>
+            </w:r>
+            <w:r>
+              <w:rPr>
+                <w:rFonts w:ascii="Times New Roman" w:hAnsi="Times New Roman" w:cs="Times New Roman"/>
+                <w:sz w:val="28"/>
+                <w:szCs w:val="28"/>
+              </w:rPr>
+              <w:t>ласс</w:t>
+            </w:r>
+            <w:r>
+              <w:rPr>
+                <w:rFonts w:ascii="Times New Roman" w:hAnsi="Times New Roman" w:cs="Times New Roman"/>
+                <w:sz w:val="28"/>
+                <w:szCs w:val="28"/>
+              </w:rPr>
+              <w:t xml:space="preserve"> </w:t>
             </w:r>
             <w:r>
               <w:rPr>
@@ -1444,7 +1623,23 @@
                 <w:sz w:val="28"/>
                 <w:szCs w:val="28"/>
               </w:rPr>
-              <w:t>расчетный счет, накопительный счет.</w:t>
+              <w:t>расчетный счет</w:t>
+            </w:r>
+            <w:r>
+              <w:rPr>
+                <w:rFonts w:ascii="Times New Roman" w:hAnsi="Times New Roman" w:cs="Times New Roman"/>
+                <w:sz w:val="28"/>
+                <w:szCs w:val="28"/>
+              </w:rPr>
+              <w:t xml:space="preserve"> и </w:t>
+            </w:r>
+            <w:r>
+              <w:rPr>
+                <w:rFonts w:ascii="Times New Roman" w:hAnsi="Times New Roman" w:cs="Times New Roman"/>
+                <w:sz w:val="28"/>
+                <w:szCs w:val="28"/>
+              </w:rPr>
+              <w:t>накопительный счет.</w:t>
             </w:r>
             <w:r>
               <w:rPr>
@@ -1484,7 +1679,39 @@
                 <w:sz w:val="28"/>
                 <w:szCs w:val="28"/>
               </w:rPr>
-              <w:t>дата создания счета, пользователь, история изменений счета (список операций пополнения</w:t>
+              <w:t>дата создания счета, пользователь,</w:t>
+            </w:r>
+            <w:r>
+              <w:rPr>
+                <w:rFonts w:ascii="Times New Roman" w:hAnsi="Times New Roman" w:cs="Times New Roman"/>
+                <w:sz w:val="28"/>
+                <w:szCs w:val="28"/>
+              </w:rPr>
+              <w:t xml:space="preserve"> </w:t>
+            </w:r>
+            <w:r>
+              <w:rPr>
+                <w:rFonts w:ascii="Times New Roman" w:hAnsi="Times New Roman" w:cs="Times New Roman"/>
+                <w:sz w:val="28"/>
+                <w:szCs w:val="28"/>
+              </w:rPr>
+              <w:t>тип пользователя (активный, заблокированный …</w:t>
+            </w:r>
+            <w:r>
+              <w:rPr>
+                <w:rFonts w:ascii="Times New Roman" w:hAnsi="Times New Roman" w:cs="Times New Roman"/>
+                <w:sz w:val="28"/>
+                <w:szCs w:val="28"/>
+              </w:rPr>
+              <w:t>), история</w:t>
+            </w:r>
+            <w:r>
+              <w:rPr>
+                <w:rFonts w:ascii="Times New Roman" w:hAnsi="Times New Roman" w:cs="Times New Roman"/>
+                <w:sz w:val="28"/>
+                <w:szCs w:val="28"/>
+              </w:rPr>
+              <w:t xml:space="preserve"> изменений счета (список операций пополнения</w:t>
             </w:r>
             <w:r>
               <w:rPr>
@@ -1500,121 +1727,23 @@
                 <w:sz w:val="28"/>
                 <w:szCs w:val="28"/>
               </w:rPr>
-              <w:t xml:space="preserve">снятия денег со счета), и т.д. </w:t>
-            </w:r>
-          </w:p>
-          <w:p>
-            <w:pPr>
-              <w:autoSpaceDE w:val="0"/>
-              <w:autoSpaceDN w:val="0"/>
-              <w:adjustRightInd w:val="0"/>
-              <w:jc w:val="both"/>
-              <w:rPr>
-                <w:rFonts w:ascii="Times New Roman" w:hAnsi="Times New Roman" w:cs="Times New Roman"/>
-                <w:sz w:val="28"/>
-                <w:szCs w:val="28"/>
-              </w:rPr>
-            </w:pPr>
-            <w:r>
-              <w:rPr>
-                <w:rFonts w:ascii="Times New Roman" w:hAnsi="Times New Roman" w:cs="Times New Roman"/>
-                <w:sz w:val="28"/>
-                <w:szCs w:val="28"/>
-              </w:rPr>
-              <w:t xml:space="preserve">Агрегируемый объект – «Пользователь». </w:t>
-            </w:r>
-          </w:p>
-          <w:p>
-            <w:pPr>
-              <w:autoSpaceDE w:val="0"/>
-              <w:autoSpaceDN w:val="0"/>
-              <w:adjustRightInd w:val="0"/>
-              <w:jc w:val="both"/>
-              <w:rPr>
-                <w:rFonts w:ascii="Times New Roman" w:hAnsi="Times New Roman" w:cs="Times New Roman"/>
-                <w:sz w:val="28"/>
-                <w:szCs w:val="28"/>
-              </w:rPr>
-            </w:pPr>
-            <w:r>
-              <w:rPr>
-                <w:rFonts w:ascii="Times New Roman" w:hAnsi="Times New Roman" w:cs="Times New Roman"/>
-                <w:sz w:val="28"/>
-                <w:szCs w:val="28"/>
-              </w:rPr>
-              <w:t>Возможные</w:t>
-            </w:r>
-            <w:r>
-              <w:rPr>
-                <w:rFonts w:ascii="Times New Roman" w:hAnsi="Times New Roman" w:cs="Times New Roman"/>
-                <w:sz w:val="28"/>
-                <w:szCs w:val="28"/>
-              </w:rPr>
-              <w:t xml:space="preserve"> поля</w:t>
-            </w:r>
-            <w:r>
-              <w:rPr>
-                <w:rFonts w:ascii="Times New Roman" w:hAnsi="Times New Roman" w:cs="Times New Roman"/>
-                <w:sz w:val="28"/>
-                <w:szCs w:val="28"/>
-              </w:rPr>
-              <w:t xml:space="preserve">: </w:t>
-            </w:r>
-            <w:r>
-              <w:rPr>
-                <w:rFonts w:ascii="Times New Roman" w:hAnsi="Times New Roman" w:cs="Times New Roman"/>
-                <w:sz w:val="28"/>
-                <w:szCs w:val="28"/>
-              </w:rPr>
-              <w:t>ФИО</w:t>
-            </w:r>
-            <w:r>
-              <w:rPr>
-                <w:rFonts w:ascii="Times New Roman" w:hAnsi="Times New Roman" w:cs="Times New Roman"/>
-                <w:sz w:val="28"/>
-                <w:szCs w:val="28"/>
-              </w:rPr>
-              <w:t xml:space="preserve">, </w:t>
-            </w:r>
-            <w:r>
-              <w:rPr>
-                <w:rFonts w:ascii="Times New Roman" w:hAnsi="Times New Roman" w:cs="Times New Roman"/>
-                <w:sz w:val="28"/>
-                <w:szCs w:val="28"/>
-              </w:rPr>
-              <w:t>дата рождения</w:t>
-            </w:r>
-            <w:r>
-              <w:rPr>
-                <w:rFonts w:ascii="Times New Roman" w:hAnsi="Times New Roman" w:cs="Times New Roman"/>
-                <w:sz w:val="28"/>
-                <w:szCs w:val="28"/>
-              </w:rPr>
-              <w:t xml:space="preserve">, </w:t>
-            </w:r>
-            <w:r>
-              <w:rPr>
-                <w:rFonts w:ascii="Times New Roman" w:hAnsi="Times New Roman" w:cs="Times New Roman"/>
-                <w:sz w:val="28"/>
-                <w:szCs w:val="28"/>
-              </w:rPr>
-              <w:t>тип пользовател</w:t>
-            </w:r>
-            <w:r>
-              <w:rPr>
-                <w:rFonts w:ascii="Times New Roman" w:hAnsi="Times New Roman" w:cs="Times New Roman"/>
-                <w:sz w:val="28"/>
-                <w:szCs w:val="28"/>
-              </w:rPr>
-              <w:t>я (активный, заблокированный …</w:t>
-            </w:r>
-            <w:r>
-              <w:rPr>
-                <w:rFonts w:ascii="Times New Roman" w:hAnsi="Times New Roman" w:cs="Times New Roman"/>
-                <w:sz w:val="28"/>
-                <w:szCs w:val="28"/>
-              </w:rPr>
-              <w:t xml:space="preserve">) и т.д. </w:t>
+              <w:t>снятия денег со счета)</w:t>
+            </w:r>
+            <w:r>
+              <w:rPr>
+                <w:rFonts w:ascii="Times New Roman" w:hAnsi="Times New Roman" w:cs="Times New Roman"/>
+                <w:sz w:val="28"/>
+                <w:szCs w:val="28"/>
+              </w:rPr>
+              <w:t xml:space="preserve"> </w:t>
+            </w:r>
+            <w:r>
+              <w:rPr>
+                <w:rFonts w:ascii="Times New Roman" w:hAnsi="Times New Roman" w:cs="Times New Roman"/>
+                <w:sz w:val="28"/>
+                <w:szCs w:val="28"/>
+              </w:rPr>
+              <w:t xml:space="preserve">и т.д. </w:t>
             </w:r>
           </w:p>
         </w:tc>
@@ -1631,23 +1760,29 @@
               <w:rPr>
                 <w:rFonts w:ascii="Times New Roman" w:hAnsi="Times New Roman" w:cs="Times New Roman"/>
                 <w:sz w:val="28"/>
+              </w:rPr>
+            </w:pPr>
+            <w:r>
+              <w:rPr>
+                <w:rFonts w:ascii="Times New Roman" w:hAnsi="Times New Roman" w:cs="Times New Roman"/>
+                <w:sz w:val="28"/>
+              </w:rPr>
+              <w:t>3</w:t>
+            </w:r>
+            <w:r>
+              <w:rPr>
+                <w:rFonts w:ascii="Times New Roman" w:hAnsi="Times New Roman" w:cs="Times New Roman"/>
+                <w:sz w:val="28"/>
                 <w:lang w:val="en-US"/>
               </w:rPr>
-            </w:pPr>
-            <w:r>
-              <w:rPr>
-                <w:rFonts w:ascii="Times New Roman" w:hAnsi="Times New Roman" w:cs="Times New Roman"/>
-                <w:sz w:val="28"/>
-              </w:rPr>
-              <w:t>3</w:t>
-            </w:r>
-            <w:r>
-              <w:rPr>
-                <w:rFonts w:ascii="Times New Roman" w:hAnsi="Times New Roman" w:cs="Times New Roman"/>
-                <w:sz w:val="28"/>
-                <w:lang w:val="en-US"/>
-              </w:rPr>
-              <w:t>, 10</w:t>
+              <w:t>, 1</w:t>
+            </w:r>
+            <w:r>
+              <w:rPr>
+                <w:rFonts w:ascii="Times New Roman" w:hAnsi="Times New Roman" w:cs="Times New Roman"/>
+                <w:sz w:val="28"/>
+              </w:rPr>
+              <w:t>2</w:t>
             </w:r>
           </w:p>
         </w:tc>
@@ -1673,23 +1808,15 @@
                 <w:sz w:val="28"/>
                 <w:szCs w:val="28"/>
               </w:rPr>
-              <w:t xml:space="preserve">Основной </w:t>
-            </w:r>
-            <w:r>
-              <w:rPr>
-                <w:rFonts w:ascii="Times New Roman" w:hAnsi="Times New Roman" w:cs="Times New Roman"/>
-                <w:sz w:val="28"/>
-                <w:szCs w:val="28"/>
-              </w:rPr>
-              <w:t>класс</w:t>
-            </w:r>
-            <w:r>
-              <w:rPr>
-                <w:rFonts w:ascii="Times New Roman" w:hAnsi="Times New Roman" w:cs="Times New Roman"/>
-                <w:sz w:val="28"/>
-                <w:szCs w:val="28"/>
-              </w:rPr>
-              <w:t xml:space="preserve"> – «Дисциплина». </w:t>
+              <w:t xml:space="preserve">Класс </w:t>
+            </w:r>
+            <w:r>
+              <w:rPr>
+                <w:rFonts w:ascii="Times New Roman" w:hAnsi="Times New Roman" w:cs="Times New Roman"/>
+                <w:sz w:val="28"/>
+                <w:szCs w:val="28"/>
+              </w:rPr>
+              <w:t xml:space="preserve">«Дисциплина». </w:t>
             </w:r>
           </w:p>
           <w:p>
@@ -1734,7 +1861,23 @@
                 <w:sz w:val="28"/>
                 <w:szCs w:val="28"/>
               </w:rPr>
-              <w:t>дисциплина, химическая дисциплина.</w:t>
+              <w:t>дисциплина</w:t>
+            </w:r>
+            <w:r>
+              <w:rPr>
+                <w:rFonts w:ascii="Times New Roman" w:hAnsi="Times New Roman" w:cs="Times New Roman"/>
+                <w:sz w:val="28"/>
+                <w:szCs w:val="28"/>
+              </w:rPr>
+              <w:t xml:space="preserve"> и </w:t>
+            </w:r>
+            <w:r>
+              <w:rPr>
+                <w:rFonts w:ascii="Times New Roman" w:hAnsi="Times New Roman" w:cs="Times New Roman"/>
+                <w:sz w:val="28"/>
+                <w:szCs w:val="28"/>
+              </w:rPr>
+              <w:t>химическая дисциплина.</w:t>
             </w:r>
           </w:p>
           <w:p>
@@ -1779,89 +1922,39 @@
                 <w:sz w:val="28"/>
                 <w:szCs w:val="28"/>
               </w:rPr>
-              <w:t xml:space="preserve">, вид контроля, количество слушателей, лектор и т.д. </w:t>
-            </w:r>
-          </w:p>
-          <w:p>
-            <w:pPr>
-              <w:autoSpaceDE w:val="0"/>
-              <w:autoSpaceDN w:val="0"/>
-              <w:adjustRightInd w:val="0"/>
-              <w:jc w:val="both"/>
-              <w:rPr>
-                <w:rFonts w:ascii="Times New Roman" w:hAnsi="Times New Roman" w:cs="Times New Roman"/>
-                <w:sz w:val="28"/>
-                <w:szCs w:val="28"/>
-              </w:rPr>
-            </w:pPr>
-            <w:r>
-              <w:rPr>
-                <w:rFonts w:ascii="Times New Roman" w:hAnsi="Times New Roman" w:cs="Times New Roman"/>
-                <w:sz w:val="28"/>
-                <w:szCs w:val="28"/>
-              </w:rPr>
-              <w:t>Агрегируемый объект</w:t>
-            </w:r>
-            <w:r>
-              <w:rPr>
-                <w:rFonts w:ascii="Times New Roman" w:hAnsi="Times New Roman" w:cs="Times New Roman"/>
-                <w:sz w:val="28"/>
-                <w:szCs w:val="28"/>
-              </w:rPr>
-              <w:t xml:space="preserve">: </w:t>
-            </w:r>
-            <w:r>
-              <w:rPr>
-                <w:rFonts w:ascii="Times New Roman" w:hAnsi="Times New Roman" w:cs="Times New Roman"/>
-                <w:sz w:val="28"/>
-                <w:szCs w:val="28"/>
-              </w:rPr>
-              <w:t xml:space="preserve">«Лектор». </w:t>
-            </w:r>
-          </w:p>
-          <w:p>
-            <w:pPr>
-              <w:autoSpaceDE w:val="0"/>
-              <w:autoSpaceDN w:val="0"/>
-              <w:adjustRightInd w:val="0"/>
-              <w:jc w:val="both"/>
-              <w:rPr>
-                <w:rFonts w:ascii="Times New Roman" w:hAnsi="Times New Roman" w:cs="Times New Roman"/>
-                <w:sz w:val="28"/>
-                <w:szCs w:val="28"/>
-              </w:rPr>
-            </w:pPr>
-            <w:r>
-              <w:rPr>
-                <w:rFonts w:ascii="Times New Roman" w:hAnsi="Times New Roman" w:cs="Times New Roman"/>
-                <w:sz w:val="28"/>
-                <w:szCs w:val="28"/>
-              </w:rPr>
-              <w:t xml:space="preserve">Возможные </w:t>
-            </w:r>
-            <w:r>
-              <w:rPr>
-                <w:rFonts w:ascii="Times New Roman" w:hAnsi="Times New Roman" w:cs="Times New Roman"/>
-                <w:sz w:val="28"/>
-                <w:szCs w:val="28"/>
-              </w:rPr>
-              <w:t>поля</w:t>
-            </w:r>
-            <w:r>
-              <w:rPr>
-                <w:rFonts w:ascii="Times New Roman" w:hAnsi="Times New Roman" w:cs="Times New Roman"/>
-                <w:sz w:val="28"/>
-                <w:szCs w:val="28"/>
-              </w:rPr>
-              <w:t xml:space="preserve">: </w:t>
-            </w:r>
-            <w:r>
-              <w:rPr>
-                <w:rFonts w:ascii="Times New Roman" w:hAnsi="Times New Roman" w:cs="Times New Roman"/>
-                <w:sz w:val="28"/>
-                <w:szCs w:val="28"/>
-              </w:rPr>
-              <w:t xml:space="preserve">факультет, кафедра, наличие ученой степени, ФИО и т.д. </w:t>
+              <w:t>, вид контроля, количество слушателей, лектор</w:t>
+            </w:r>
+            <w:r>
+              <w:rPr>
+                <w:rFonts w:ascii="Times New Roman" w:hAnsi="Times New Roman" w:cs="Times New Roman"/>
+                <w:sz w:val="28"/>
+                <w:szCs w:val="28"/>
+              </w:rPr>
+              <w:t xml:space="preserve">, </w:t>
+            </w:r>
+            <w:r>
+              <w:rPr>
+                <w:rFonts w:ascii="Times New Roman" w:hAnsi="Times New Roman" w:cs="Times New Roman"/>
+                <w:sz w:val="28"/>
+                <w:szCs w:val="28"/>
+              </w:rPr>
+              <w:t>факультет, кафедра</w:t>
+            </w:r>
+            <w:r>
+              <w:rPr>
+                <w:rFonts w:ascii="Times New Roman" w:hAnsi="Times New Roman" w:cs="Times New Roman"/>
+                <w:sz w:val="28"/>
+                <w:szCs w:val="28"/>
+              </w:rPr>
+              <w:t xml:space="preserve"> </w:t>
+            </w:r>
+            <w:r>
+              <w:rPr>
+                <w:rFonts w:ascii="Times New Roman" w:hAnsi="Times New Roman" w:cs="Times New Roman"/>
+                <w:sz w:val="28"/>
+                <w:szCs w:val="28"/>
+              </w:rPr>
+              <w:t xml:space="preserve">и т.д. </w:t>
             </w:r>
           </w:p>
         </w:tc>
@@ -1878,23 +1971,29 @@
               <w:rPr>
                 <w:rFonts w:ascii="Times New Roman" w:hAnsi="Times New Roman" w:cs="Times New Roman"/>
                 <w:sz w:val="28"/>
+              </w:rPr>
+            </w:pPr>
+            <w:r>
+              <w:rPr>
+                <w:rFonts w:ascii="Times New Roman" w:hAnsi="Times New Roman" w:cs="Times New Roman"/>
+                <w:sz w:val="28"/>
+              </w:rPr>
+              <w:t>4</w:t>
+            </w:r>
+            <w:r>
+              <w:rPr>
+                <w:rFonts w:ascii="Times New Roman" w:hAnsi="Times New Roman" w:cs="Times New Roman"/>
+                <w:sz w:val="28"/>
                 <w:lang w:val="en-US"/>
               </w:rPr>
-            </w:pPr>
-            <w:r>
-              <w:rPr>
-                <w:rFonts w:ascii="Times New Roman" w:hAnsi="Times New Roman" w:cs="Times New Roman"/>
-                <w:sz w:val="28"/>
-              </w:rPr>
-              <w:t>4</w:t>
-            </w:r>
-            <w:r>
-              <w:rPr>
-                <w:rFonts w:ascii="Times New Roman" w:hAnsi="Times New Roman" w:cs="Times New Roman"/>
-                <w:sz w:val="28"/>
-                <w:lang w:val="en-US"/>
-              </w:rPr>
-              <w:t>, 11</w:t>
+              <w:t>, 1</w:t>
+            </w:r>
+            <w:r>
+              <w:rPr>
+                <w:rFonts w:ascii="Times New Roman" w:hAnsi="Times New Roman" w:cs="Times New Roman"/>
+                <w:sz w:val="28"/>
+              </w:rPr>
+              <w:t>3</w:t>
             </w:r>
           </w:p>
         </w:tc>
@@ -1920,23 +2019,55 @@
                 <w:sz w:val="28"/>
                 <w:szCs w:val="28"/>
               </w:rPr>
-              <w:t xml:space="preserve">Основной </w:t>
-            </w:r>
-            <w:r>
-              <w:rPr>
-                <w:rFonts w:ascii="Times New Roman" w:hAnsi="Times New Roman" w:cs="Times New Roman"/>
-                <w:sz w:val="28"/>
-                <w:szCs w:val="28"/>
-              </w:rPr>
-              <w:t>класс</w:t>
-            </w:r>
-            <w:r>
-              <w:rPr>
-                <w:rFonts w:ascii="Times New Roman" w:hAnsi="Times New Roman" w:cs="Times New Roman"/>
-                <w:sz w:val="28"/>
-                <w:szCs w:val="28"/>
-              </w:rPr>
-              <w:t xml:space="preserve"> – «Книга».</w:t>
+              <w:t>К</w:t>
+            </w:r>
+            <w:r>
+              <w:rPr>
+                <w:rFonts w:ascii="Times New Roman" w:hAnsi="Times New Roman" w:cs="Times New Roman"/>
+                <w:sz w:val="28"/>
+                <w:szCs w:val="28"/>
+              </w:rPr>
+              <w:t>ласс</w:t>
+            </w:r>
+            <w:r>
+              <w:rPr>
+                <w:rFonts w:ascii="Times New Roman" w:hAnsi="Times New Roman" w:cs="Times New Roman"/>
+                <w:sz w:val="28"/>
+                <w:szCs w:val="28"/>
+              </w:rPr>
+              <w:t xml:space="preserve"> </w:t>
+            </w:r>
+            <w:r>
+              <w:rPr>
+                <w:rFonts w:ascii="Times New Roman" w:hAnsi="Times New Roman" w:cs="Times New Roman"/>
+                <w:sz w:val="28"/>
+                <w:szCs w:val="28"/>
+              </w:rPr>
+              <w:t>«</w:t>
+            </w:r>
+            <w:r>
+              <w:rPr>
+                <w:rFonts w:ascii="Times New Roman" w:hAnsi="Times New Roman" w:cs="Times New Roman"/>
+                <w:sz w:val="28"/>
+                <w:szCs w:val="28"/>
+              </w:rPr>
+              <w:t>Книга</w:t>
+            </w:r>
+            <w:r>
+              <w:rPr>
+                <w:rFonts w:ascii="Times New Roman" w:hAnsi="Times New Roman" w:cs="Times New Roman"/>
+                <w:sz w:val="28"/>
+                <w:szCs w:val="28"/>
+              </w:rPr>
+              <w:t>»</w:t>
+            </w:r>
+            <w:r>
+              <w:rPr>
+                <w:rFonts w:ascii="Times New Roman" w:hAnsi="Times New Roman" w:cs="Times New Roman"/>
+                <w:sz w:val="28"/>
+                <w:szCs w:val="28"/>
+              </w:rPr>
+              <w:t>.</w:t>
             </w:r>
           </w:p>
           <w:p>
@@ -1973,7 +2104,15 @@
                 <w:sz w:val="28"/>
                 <w:szCs w:val="28"/>
               </w:rPr>
-              <w:t xml:space="preserve">аудиокнига, </w:t>
+              <w:t>аудиокнига</w:t>
+            </w:r>
+            <w:r>
+              <w:rPr>
+                <w:rFonts w:ascii="Times New Roman" w:hAnsi="Times New Roman" w:cs="Times New Roman"/>
+                <w:sz w:val="28"/>
+                <w:szCs w:val="28"/>
+              </w:rPr>
+              <w:t xml:space="preserve"> и </w:t>
             </w:r>
             <w:r>
               <w:rPr>
@@ -2020,8 +2159,6 @@
               </w:rPr>
               <w:t xml:space="preserve">ние, область науки, количество </w:t>
             </w:r>
-            <w:bookmarkStart w:id="0" w:name="_GoBack"/>
-            <w:bookmarkEnd w:id="0"/>
             <w:r>
               <w:rPr>
                 <w:rFonts w:ascii="Times New Roman" w:hAnsi="Times New Roman" w:cs="Times New Roman"/>
@@ -2053,67 +2190,6 @@
                 <w:szCs w:val="28"/>
               </w:rPr>
               <w:t xml:space="preserve"> </w:t>
-            </w:r>
-            <w:r>
-              <w:rPr>
-                <w:rFonts w:ascii="Times New Roman" w:hAnsi="Times New Roman" w:cs="Times New Roman"/>
-                <w:sz w:val="28"/>
-                <w:szCs w:val="28"/>
-              </w:rPr>
-              <w:br/>
-            </w:r>
-            <w:r>
-              <w:rPr>
-                <w:rFonts w:ascii="Times New Roman" w:hAnsi="Times New Roman" w:cs="Times New Roman"/>
-                <w:sz w:val="28"/>
-                <w:szCs w:val="28"/>
-              </w:rPr>
-              <w:t>Агрегируемый объект – «Автор»</w:t>
-            </w:r>
-            <w:r>
-              <w:rPr>
-                <w:rFonts w:ascii="Times New Roman" w:hAnsi="Times New Roman" w:cs="Times New Roman"/>
-                <w:sz w:val="28"/>
-                <w:szCs w:val="28"/>
-              </w:rPr>
-              <w:t xml:space="preserve">. </w:t>
-            </w:r>
-          </w:p>
-          <w:p>
-            <w:pPr>
-              <w:autoSpaceDE w:val="0"/>
-              <w:autoSpaceDN w:val="0"/>
-              <w:adjustRightInd w:val="0"/>
-              <w:jc w:val="both"/>
-              <w:rPr>
-                <w:rFonts w:ascii="Times New Roman" w:hAnsi="Times New Roman" w:cs="Times New Roman"/>
-                <w:sz w:val="28"/>
-                <w:szCs w:val="28"/>
-              </w:rPr>
-            </w:pPr>
-            <w:r>
-              <w:rPr>
-                <w:rFonts w:ascii="Times New Roman" w:hAnsi="Times New Roman" w:cs="Times New Roman"/>
-                <w:sz w:val="28"/>
-                <w:szCs w:val="28"/>
-              </w:rPr>
-              <w:t>Возможные поля</w:t>
-            </w:r>
-            <w:r>
-              <w:rPr>
-                <w:rFonts w:ascii="Times New Roman" w:hAnsi="Times New Roman" w:cs="Times New Roman"/>
-                <w:sz w:val="28"/>
-                <w:szCs w:val="28"/>
-              </w:rPr>
-              <w:t xml:space="preserve">: </w:t>
-            </w:r>
-            <w:r>
-              <w:rPr>
-                <w:rFonts w:ascii="Times New Roman" w:hAnsi="Times New Roman" w:cs="Times New Roman"/>
-                <w:sz w:val="28"/>
-                <w:szCs w:val="28"/>
-              </w:rPr>
-              <w:t xml:space="preserve">ФИО, страна, город, пол и т.д. </w:t>
             </w:r>
           </w:p>
         </w:tc>
@@ -2144,7 +2220,14 @@
                 <w:rFonts w:ascii="Times New Roman" w:hAnsi="Times New Roman" w:cs="Times New Roman"/>
                 <w:sz w:val="28"/>
               </w:rPr>
-              <w:t>, 12</w:t>
+              <w:t>, 1</w:t>
+            </w:r>
+            <w:r>
+              <w:rPr>
+                <w:rFonts w:ascii="Times New Roman" w:hAnsi="Times New Roman" w:cs="Times New Roman"/>
+                <w:sz w:val="28"/>
+              </w:rPr>
+              <w:t>4</w:t>
             </w:r>
           </w:p>
         </w:tc>
@@ -2170,15 +2253,15 @@
                 <w:sz w:val="28"/>
                 <w:szCs w:val="28"/>
               </w:rPr>
-              <w:t xml:space="preserve">Основной </w:t>
-            </w:r>
-            <w:r>
-              <w:rPr>
-                <w:rFonts w:ascii="Times New Roman" w:hAnsi="Times New Roman" w:cs="Times New Roman"/>
-                <w:sz w:val="28"/>
-                <w:szCs w:val="28"/>
-              </w:rPr>
-              <w:t>класс</w:t>
+              <w:t>К</w:t>
+            </w:r>
+            <w:r>
+              <w:rPr>
+                <w:rFonts w:ascii="Times New Roman" w:hAnsi="Times New Roman" w:cs="Times New Roman"/>
+                <w:sz w:val="28"/>
+                <w:szCs w:val="28"/>
+              </w:rPr>
+              <w:t>ласс</w:t>
             </w:r>
             <w:r>
               <w:rPr>
@@ -2223,7 +2306,7 @@
                 <w:sz w:val="28"/>
                 <w:szCs w:val="28"/>
               </w:rPr>
-              <w:t xml:space="preserve">, </w:t>
+              <w:t xml:space="preserve"> и </w:t>
             </w:r>
             <w:r>
               <w:rPr>
@@ -2308,90 +2391,39 @@
                 <w:sz w:val="28"/>
                 <w:szCs w:val="28"/>
               </w:rPr>
-              <w:t xml:space="preserve">, область применения (в пищевой промышленности, в получении лекарственных препаратов, в сельском хозяйстве…), первооткрыватель (ученый) и т.д. </w:t>
-            </w:r>
-          </w:p>
-          <w:p>
-            <w:pPr>
-              <w:autoSpaceDE w:val="0"/>
-              <w:autoSpaceDN w:val="0"/>
-              <w:adjustRightInd w:val="0"/>
-              <w:jc w:val="both"/>
-              <w:rPr>
-                <w:rFonts w:ascii="Times New Roman" w:hAnsi="Times New Roman" w:cs="Times New Roman"/>
-                <w:sz w:val="28"/>
-                <w:szCs w:val="28"/>
-              </w:rPr>
-            </w:pPr>
-            <w:r>
-              <w:rPr>
-                <w:rFonts w:ascii="Times New Roman" w:hAnsi="Times New Roman" w:cs="Times New Roman"/>
-                <w:sz w:val="28"/>
-                <w:szCs w:val="28"/>
-              </w:rPr>
-              <w:t xml:space="preserve">Агрегируемый объект «Место произрастание». </w:t>
-            </w:r>
-          </w:p>
-          <w:p>
-            <w:pPr>
-              <w:autoSpaceDE w:val="0"/>
-              <w:autoSpaceDN w:val="0"/>
-              <w:adjustRightInd w:val="0"/>
-              <w:jc w:val="both"/>
-              <w:rPr>
-                <w:rFonts w:ascii="Times New Roman" w:hAnsi="Times New Roman" w:cs="Times New Roman"/>
-                <w:sz w:val="28"/>
-                <w:szCs w:val="28"/>
-              </w:rPr>
-            </w:pPr>
-            <w:r>
-              <w:rPr>
-                <w:rFonts w:ascii="Times New Roman" w:hAnsi="Times New Roman" w:cs="Times New Roman"/>
-                <w:sz w:val="28"/>
-                <w:szCs w:val="28"/>
-              </w:rPr>
-              <w:t>Возможные</w:t>
-            </w:r>
-            <w:r>
-              <w:rPr>
-                <w:rFonts w:ascii="Times New Roman" w:hAnsi="Times New Roman" w:cs="Times New Roman"/>
-                <w:sz w:val="28"/>
-                <w:szCs w:val="28"/>
-              </w:rPr>
-              <w:t xml:space="preserve"> поля</w:t>
-            </w:r>
-            <w:r>
-              <w:rPr>
-                <w:rFonts w:ascii="Times New Roman" w:hAnsi="Times New Roman" w:cs="Times New Roman"/>
-                <w:sz w:val="28"/>
-                <w:szCs w:val="28"/>
-              </w:rPr>
-              <w:t xml:space="preserve">: </w:t>
-            </w:r>
-            <w:r>
-              <w:rPr>
-                <w:rFonts w:ascii="Times New Roman" w:hAnsi="Times New Roman" w:cs="Times New Roman"/>
-                <w:sz w:val="28"/>
-                <w:szCs w:val="28"/>
-              </w:rPr>
-              <w:t>страна, область (регион), район, площадь (км</w:t>
-            </w:r>
-            <w:r>
-              <w:rPr>
-                <w:rFonts w:ascii="Times New Roman" w:hAnsi="Times New Roman" w:cs="Times New Roman"/>
-                <w:sz w:val="28"/>
-                <w:szCs w:val="28"/>
-                <w:vertAlign w:val="superscript"/>
-              </w:rPr>
-              <w:t>2</w:t>
-            </w:r>
-            <w:r>
-              <w:rPr>
-                <w:rFonts w:ascii="Times New Roman" w:hAnsi="Times New Roman" w:cs="Times New Roman"/>
-                <w:sz w:val="28"/>
-                <w:szCs w:val="28"/>
-              </w:rPr>
-              <w:t xml:space="preserve">) и т.д. </w:t>
+              <w:t>, область применения (в пищевой промышленности, в получении лекарственных препаратов, в сельском хозяйстве…), первооткрыватель</w:t>
+            </w:r>
+            <w:r>
+              <w:rPr>
+                <w:rFonts w:ascii="Times New Roman" w:hAnsi="Times New Roman" w:cs="Times New Roman"/>
+                <w:sz w:val="28"/>
+                <w:szCs w:val="28"/>
+              </w:rPr>
+              <w:t>, м</w:t>
+            </w:r>
+            <w:r>
+              <w:rPr>
+                <w:rFonts w:ascii="Times New Roman" w:hAnsi="Times New Roman" w:cs="Times New Roman"/>
+                <w:sz w:val="28"/>
+                <w:szCs w:val="28"/>
+              </w:rPr>
+              <w:t>есто произрастание</w:t>
+            </w:r>
+            <w:r>
+              <w:rPr>
+                <w:rFonts w:ascii="Times New Roman" w:hAnsi="Times New Roman" w:cs="Times New Roman"/>
+                <w:sz w:val="28"/>
+                <w:szCs w:val="28"/>
+              </w:rPr>
+              <w:t xml:space="preserve"> </w:t>
+            </w:r>
+            <w:r>
+              <w:rPr>
+                <w:rFonts w:ascii="Times New Roman" w:hAnsi="Times New Roman" w:cs="Times New Roman"/>
+                <w:sz w:val="28"/>
+                <w:szCs w:val="28"/>
+              </w:rPr>
+              <w:t xml:space="preserve">и т.д. </w:t>
             </w:r>
           </w:p>
         </w:tc>
@@ -2408,23 +2440,29 @@
               <w:rPr>
                 <w:rFonts w:ascii="Times New Roman" w:hAnsi="Times New Roman" w:cs="Times New Roman"/>
                 <w:sz w:val="28"/>
+              </w:rPr>
+            </w:pPr>
+            <w:r>
+              <w:rPr>
+                <w:rFonts w:ascii="Times New Roman" w:hAnsi="Times New Roman" w:cs="Times New Roman"/>
+                <w:sz w:val="28"/>
+              </w:rPr>
+              <w:t>6</w:t>
+            </w:r>
+            <w:r>
+              <w:rPr>
+                <w:rFonts w:ascii="Times New Roman" w:hAnsi="Times New Roman" w:cs="Times New Roman"/>
+                <w:sz w:val="28"/>
                 <w:lang w:val="en-US"/>
               </w:rPr>
-            </w:pPr>
-            <w:r>
-              <w:rPr>
-                <w:rFonts w:ascii="Times New Roman" w:hAnsi="Times New Roman" w:cs="Times New Roman"/>
-                <w:sz w:val="28"/>
-              </w:rPr>
-              <w:t>6</w:t>
-            </w:r>
-            <w:r>
-              <w:rPr>
-                <w:rFonts w:ascii="Times New Roman" w:hAnsi="Times New Roman" w:cs="Times New Roman"/>
-                <w:sz w:val="28"/>
-                <w:lang w:val="en-US"/>
-              </w:rPr>
-              <w:t>,  13, 15</w:t>
+              <w:t>, 1</w:t>
+            </w:r>
+            <w:r>
+              <w:rPr>
+                <w:rFonts w:ascii="Times New Roman" w:hAnsi="Times New Roman" w:cs="Times New Roman"/>
+                <w:sz w:val="28"/>
+              </w:rPr>
+              <w:t>5</w:t>
             </w:r>
           </w:p>
         </w:tc>
@@ -2450,7 +2488,15 @@
                 <w:sz w:val="28"/>
                 <w:szCs w:val="28"/>
               </w:rPr>
-              <w:t xml:space="preserve">Основной объект «Компьютер». </w:t>
+              <w:t>Класс</w:t>
+            </w:r>
+            <w:r>
+              <w:rPr>
+                <w:rFonts w:ascii="Times New Roman" w:hAnsi="Times New Roman" w:cs="Times New Roman"/>
+                <w:sz w:val="28"/>
+                <w:szCs w:val="28"/>
+              </w:rPr>
+              <w:t xml:space="preserve"> «Компьютер». </w:t>
             </w:r>
           </w:p>
           <w:p>
@@ -2487,7 +2533,55 @@
                 <w:sz w:val="28"/>
                 <w:szCs w:val="28"/>
               </w:rPr>
-              <w:t>ультрабук, суперкомпьютер.</w:t>
+              <w:t>ультрабук</w:t>
+            </w:r>
+            <w:r>
+              <w:rPr>
+                <w:rFonts w:ascii="Times New Roman" w:hAnsi="Times New Roman" w:cs="Times New Roman"/>
+                <w:sz w:val="28"/>
+                <w:szCs w:val="28"/>
+              </w:rPr>
+              <w:t xml:space="preserve"> и</w:t>
+            </w:r>
+            <w:r>
+              <w:rPr>
+                <w:rFonts w:ascii="Times New Roman" w:hAnsi="Times New Roman" w:cs="Times New Roman"/>
+                <w:sz w:val="28"/>
+                <w:szCs w:val="28"/>
+              </w:rPr>
+              <w:t xml:space="preserve"> в</w:t>
+            </w:r>
+            <w:r>
+              <w:rPr>
+                <w:rFonts w:ascii="Times New Roman" w:hAnsi="Times New Roman" w:cs="Times New Roman"/>
+                <w:sz w:val="28"/>
+                <w:szCs w:val="28"/>
+              </w:rPr>
+              <w:t>ычислительны</w:t>
+            </w:r>
+            <w:r>
+              <w:rPr>
+                <w:rFonts w:ascii="Times New Roman" w:hAnsi="Times New Roman" w:cs="Times New Roman"/>
+                <w:sz w:val="28"/>
+                <w:szCs w:val="28"/>
+              </w:rPr>
+              <w:t>й</w:t>
+            </w:r>
+            <w:r>
+              <w:rPr>
+                <w:rFonts w:ascii="Times New Roman" w:hAnsi="Times New Roman" w:cs="Times New Roman"/>
+                <w:sz w:val="28"/>
+                <w:szCs w:val="28"/>
+              </w:rPr>
+              <w:t xml:space="preserve"> сервер</w:t>
+            </w:r>
+            <w:r>
+              <w:rPr>
+                <w:rFonts w:ascii="Times New Roman" w:hAnsi="Times New Roman" w:cs="Times New Roman"/>
+                <w:sz w:val="28"/>
+                <w:szCs w:val="28"/>
+              </w:rPr>
+              <w:t>.</w:t>
             </w:r>
           </w:p>
           <w:p>
@@ -2566,6 +2660,7 @@
               </w:rPr>
               <w:t xml:space="preserve">наличие технологии </w:t>
             </w:r>
+            <w:proofErr w:type="spellStart"/>
             <w:r>
               <w:rPr>
                 <w:rFonts w:ascii="Times New Roman" w:hAnsi="Times New Roman" w:cs="Times New Roman"/>
@@ -2574,6 +2669,7 @@
               </w:rPr>
               <w:t>Hyper-Threading</w:t>
             </w:r>
+            <w:proofErr w:type="spellEnd"/>
             <w:r>
               <w:rPr>
                 <w:rFonts w:ascii="Times New Roman" w:hAnsi="Times New Roman" w:cs="Times New Roman"/>
@@ -2612,81 +2708,23 @@
                 <w:sz w:val="28"/>
                 <w:szCs w:val="28"/>
               </w:rPr>
-              <w:t xml:space="preserve">жесткого диска, и т.д. </w:t>
-            </w:r>
-          </w:p>
-          <w:p>
-            <w:pPr>
-              <w:autoSpaceDE w:val="0"/>
-              <w:autoSpaceDN w:val="0"/>
-              <w:adjustRightInd w:val="0"/>
-              <w:jc w:val="both"/>
-              <w:rPr>
-                <w:rFonts w:ascii="Times New Roman" w:hAnsi="Times New Roman" w:cs="Times New Roman"/>
-                <w:sz w:val="28"/>
-                <w:szCs w:val="28"/>
-              </w:rPr>
-            </w:pPr>
-            <w:r>
-              <w:rPr>
-                <w:rFonts w:ascii="Times New Roman" w:hAnsi="Times New Roman" w:cs="Times New Roman"/>
-                <w:sz w:val="28"/>
-                <w:szCs w:val="28"/>
-              </w:rPr>
-              <w:t xml:space="preserve">Агрегируемый объект «Производитель». </w:t>
-            </w:r>
-          </w:p>
-          <w:p>
-            <w:pPr>
-              <w:autoSpaceDE w:val="0"/>
-              <w:autoSpaceDN w:val="0"/>
-              <w:adjustRightInd w:val="0"/>
-              <w:jc w:val="both"/>
-              <w:rPr>
-                <w:rFonts w:ascii="Times New Roman" w:hAnsi="Times New Roman" w:cs="Times New Roman"/>
-                <w:sz w:val="28"/>
-                <w:szCs w:val="28"/>
-              </w:rPr>
-            </w:pPr>
-            <w:r>
-              <w:rPr>
-                <w:rFonts w:ascii="Times New Roman" w:hAnsi="Times New Roman" w:cs="Times New Roman"/>
-                <w:sz w:val="28"/>
-                <w:szCs w:val="28"/>
-              </w:rPr>
-              <w:t>Возможные</w:t>
-            </w:r>
-            <w:r>
-              <w:rPr>
-                <w:rFonts w:ascii="Times New Roman" w:hAnsi="Times New Roman" w:cs="Times New Roman"/>
-                <w:sz w:val="28"/>
-                <w:szCs w:val="28"/>
-              </w:rPr>
-              <w:t xml:space="preserve"> поля</w:t>
-            </w:r>
-            <w:r>
-              <w:rPr>
-                <w:rFonts w:ascii="Times New Roman" w:hAnsi="Times New Roman" w:cs="Times New Roman"/>
-                <w:sz w:val="28"/>
-                <w:szCs w:val="28"/>
-              </w:rPr>
-              <w:t xml:space="preserve">: </w:t>
-            </w:r>
-            <w:r>
-              <w:rPr>
-                <w:rFonts w:ascii="Times New Roman" w:hAnsi="Times New Roman" w:cs="Times New Roman"/>
-                <w:sz w:val="28"/>
-                <w:szCs w:val="28"/>
-              </w:rPr>
-              <w:t xml:space="preserve">имя, страна, год основания, типы производимых </w:t>
-            </w:r>
-            <w:r>
-              <w:rPr>
-                <w:rFonts w:ascii="Times New Roman" w:hAnsi="Times New Roman" w:cs="Times New Roman"/>
-                <w:sz w:val="28"/>
-                <w:szCs w:val="28"/>
-              </w:rPr>
-              <w:t>компьютеров</w:t>
+              <w:t xml:space="preserve">жесткого диска, </w:t>
+            </w:r>
+            <w:r>
+              <w:rPr>
+                <w:rFonts w:ascii="Times New Roman" w:hAnsi="Times New Roman" w:cs="Times New Roman"/>
+                <w:sz w:val="28"/>
+                <w:szCs w:val="28"/>
+              </w:rPr>
+              <w:t>п</w:t>
+            </w:r>
+            <w:r>
+              <w:rPr>
+                <w:rFonts w:ascii="Times New Roman" w:hAnsi="Times New Roman" w:cs="Times New Roman"/>
+                <w:sz w:val="28"/>
+                <w:szCs w:val="28"/>
+              </w:rPr>
+              <w:t>роизводитель</w:t>
             </w:r>
             <w:r>
               <w:rPr>
@@ -2695,6 +2733,14 @@
                 <w:szCs w:val="28"/>
               </w:rPr>
               <w:t xml:space="preserve"> и т.д.</w:t>
+            </w:r>
+            <w:r>
+              <w:rPr>
+                <w:rFonts w:ascii="Times New Roman" w:hAnsi="Times New Roman" w:cs="Times New Roman"/>
+                <w:sz w:val="28"/>
+                <w:szCs w:val="28"/>
+              </w:rPr>
+              <w:t xml:space="preserve"> </w:t>
             </w:r>
           </w:p>
         </w:tc>
@@ -2711,23 +2757,29 @@
               <w:rPr>
                 <w:rFonts w:ascii="Times New Roman" w:hAnsi="Times New Roman" w:cs="Times New Roman"/>
                 <w:sz w:val="28"/>
+              </w:rPr>
+            </w:pPr>
+            <w:r>
+              <w:rPr>
+                <w:rFonts w:ascii="Times New Roman" w:hAnsi="Times New Roman" w:cs="Times New Roman"/>
+                <w:sz w:val="28"/>
+              </w:rPr>
+              <w:t>7</w:t>
+            </w:r>
+            <w:r>
+              <w:rPr>
+                <w:rFonts w:ascii="Times New Roman" w:hAnsi="Times New Roman" w:cs="Times New Roman"/>
+                <w:sz w:val="28"/>
                 <w:lang w:val="en-US"/>
               </w:rPr>
-            </w:pPr>
-            <w:r>
-              <w:rPr>
-                <w:rFonts w:ascii="Times New Roman" w:hAnsi="Times New Roman" w:cs="Times New Roman"/>
-                <w:sz w:val="28"/>
-              </w:rPr>
-              <w:t>7</w:t>
-            </w:r>
-            <w:r>
-              <w:rPr>
-                <w:rFonts w:ascii="Times New Roman" w:hAnsi="Times New Roman" w:cs="Times New Roman"/>
-                <w:sz w:val="28"/>
-                <w:lang w:val="en-US"/>
-              </w:rPr>
-              <w:t>, 14, 16</w:t>
+              <w:t>, 1</w:t>
+            </w:r>
+            <w:r>
+              <w:rPr>
+                <w:rFonts w:ascii="Times New Roman" w:hAnsi="Times New Roman" w:cs="Times New Roman"/>
+                <w:sz w:val="28"/>
+              </w:rPr>
+              <w:t>6</w:t>
             </w:r>
           </w:p>
         </w:tc>
@@ -2753,7 +2805,15 @@
                 <w:sz w:val="28"/>
                 <w:szCs w:val="28"/>
               </w:rPr>
-              <w:t xml:space="preserve">Основной объект «Самолет». </w:t>
+              <w:t>Класс</w:t>
+            </w:r>
+            <w:r>
+              <w:rPr>
+                <w:rFonts w:ascii="Times New Roman" w:hAnsi="Times New Roman" w:cs="Times New Roman"/>
+                <w:sz w:val="28"/>
+                <w:szCs w:val="28"/>
+              </w:rPr>
+              <w:t xml:space="preserve"> «Самолет». </w:t>
             </w:r>
           </w:p>
           <w:p>
@@ -2774,8 +2834,39 @@
                 <w:sz w:val="28"/>
                 <w:szCs w:val="28"/>
               </w:rPr>
-              <w:lastRenderedPageBreak/>
-              <w:t xml:space="preserve">Обязательные поля: номер, класс, авиакомпания, члены экипажа (список), количество мест, рейсы, год выпуска, производитель и т.п. </w:t>
+              <w:t>Наследуемые классы</w:t>
+            </w:r>
+            <w:r>
+              <w:rPr>
+                <w:rFonts w:ascii="Times New Roman" w:hAnsi="Times New Roman" w:cs="Times New Roman"/>
+                <w:sz w:val="28"/>
+                <w:szCs w:val="28"/>
+              </w:rPr>
+              <w:t xml:space="preserve">: </w:t>
+            </w:r>
+            <w:r>
+              <w:rPr>
+                <w:rFonts w:ascii="Times New Roman" w:hAnsi="Times New Roman" w:cs="Times New Roman"/>
+                <w:sz w:val="28"/>
+                <w:szCs w:val="28"/>
+              </w:rPr>
+              <w:t>военный самолет</w:t>
+            </w:r>
+            <w:r>
+              <w:rPr>
+                <w:rFonts w:ascii="Times New Roman" w:hAnsi="Times New Roman" w:cs="Times New Roman"/>
+                <w:sz w:val="28"/>
+                <w:szCs w:val="28"/>
+              </w:rPr>
+              <w:t xml:space="preserve"> и </w:t>
+            </w:r>
+            <w:r>
+              <w:rPr>
+                <w:rFonts w:ascii="Times New Roman" w:hAnsi="Times New Roman" w:cs="Times New Roman"/>
+                <w:sz w:val="28"/>
+                <w:szCs w:val="28"/>
+              </w:rPr>
+              <w:t>гражданский самолет.</w:t>
             </w:r>
           </w:p>
           <w:p>
@@ -2796,23 +2887,128 @@
                 <w:sz w:val="28"/>
                 <w:szCs w:val="28"/>
               </w:rPr>
-              <w:t>Наследуемые классы</w:t>
-            </w:r>
-            <w:r>
-              <w:rPr>
-                <w:rFonts w:ascii="Times New Roman" w:hAnsi="Times New Roman" w:cs="Times New Roman"/>
-                <w:sz w:val="28"/>
-                <w:szCs w:val="28"/>
-              </w:rPr>
-              <w:t xml:space="preserve">: </w:t>
-            </w:r>
-            <w:r>
-              <w:rPr>
-                <w:rFonts w:ascii="Times New Roman" w:hAnsi="Times New Roman" w:cs="Times New Roman"/>
-                <w:sz w:val="28"/>
-                <w:szCs w:val="28"/>
-              </w:rPr>
-              <w:t>военный самолет, гражданский самолет.</w:t>
+              <w:t xml:space="preserve">Возможные </w:t>
+            </w:r>
+            <w:r>
+              <w:rPr>
+                <w:rFonts w:ascii="Times New Roman" w:hAnsi="Times New Roman" w:cs="Times New Roman"/>
+                <w:sz w:val="28"/>
+                <w:szCs w:val="28"/>
+              </w:rPr>
+              <w:t xml:space="preserve">поля: номер, класс, авиакомпания, члены экипажа (список), количество мест, рейсы, год выпуска, </w:t>
+            </w:r>
+            <w:r>
+              <w:rPr>
+                <w:rFonts w:ascii="Times New Roman" w:hAnsi="Times New Roman" w:cs="Times New Roman"/>
+                <w:sz w:val="28"/>
+                <w:szCs w:val="28"/>
+              </w:rPr>
+              <w:t xml:space="preserve">страна принадлежности, </w:t>
+            </w:r>
+            <w:r>
+              <w:rPr>
+                <w:rFonts w:ascii="Times New Roman" w:hAnsi="Times New Roman" w:cs="Times New Roman"/>
+                <w:sz w:val="28"/>
+                <w:szCs w:val="28"/>
+              </w:rPr>
+              <w:t>производитель и т.</w:t>
+            </w:r>
+            <w:r>
+              <w:rPr>
+                <w:rFonts w:ascii="Times New Roman" w:hAnsi="Times New Roman" w:cs="Times New Roman"/>
+                <w:sz w:val="28"/>
+                <w:szCs w:val="28"/>
+              </w:rPr>
+              <w:t>д</w:t>
+            </w:r>
+            <w:r>
+              <w:rPr>
+                <w:rFonts w:ascii="Times New Roman" w:hAnsi="Times New Roman" w:cs="Times New Roman"/>
+                <w:sz w:val="28"/>
+                <w:szCs w:val="28"/>
+              </w:rPr>
+              <w:t xml:space="preserve">. </w:t>
+            </w:r>
+          </w:p>
+        </w:tc>
+      </w:tr>
+      <w:tr>
+        <w:tc>
+          <w:tcPr>
+            <w:tcW w:w="1299" w:type="dxa"/>
+            <w:vAlign w:val="center"/>
+          </w:tcPr>
+          <w:p>
+            <w:pPr>
+              <w:jc w:val="center"/>
+              <w:rPr>
+                <w:rFonts w:ascii="Times New Roman" w:hAnsi="Times New Roman" w:cs="Times New Roman"/>
+                <w:sz w:val="28"/>
+              </w:rPr>
+            </w:pPr>
+            <w:r>
+              <w:rPr>
+                <w:rFonts w:ascii="Times New Roman" w:hAnsi="Times New Roman" w:cs="Times New Roman"/>
+                <w:sz w:val="28"/>
+              </w:rPr>
+              <w:t>8, 1</w:t>
+            </w:r>
+            <w:r>
+              <w:rPr>
+                <w:rFonts w:ascii="Times New Roman" w:hAnsi="Times New Roman" w:cs="Times New Roman"/>
+                <w:sz w:val="28"/>
+              </w:rPr>
+              <w:t>7</w:t>
+            </w:r>
+          </w:p>
+        </w:tc>
+        <w:tc>
+          <w:tcPr>
+            <w:tcW w:w="8619" w:type="dxa"/>
+          </w:tcPr>
+          <w:p>
+            <w:pPr>
+              <w:autoSpaceDE w:val="0"/>
+              <w:autoSpaceDN w:val="0"/>
+              <w:adjustRightInd w:val="0"/>
+              <w:jc w:val="both"/>
+              <w:rPr>
+                <w:rFonts w:ascii="Times New Roman" w:hAnsi="Times New Roman" w:cs="Times New Roman"/>
+                <w:sz w:val="28"/>
+                <w:szCs w:val="28"/>
+              </w:rPr>
+            </w:pPr>
+            <w:r>
+              <w:rPr>
+                <w:rFonts w:ascii="Times New Roman" w:hAnsi="Times New Roman" w:cs="Times New Roman"/>
+                <w:sz w:val="28"/>
+                <w:szCs w:val="28"/>
+              </w:rPr>
+              <w:t>Класс</w:t>
+            </w:r>
+            <w:r>
+              <w:rPr>
+                <w:rFonts w:ascii="Times New Roman" w:hAnsi="Times New Roman" w:cs="Times New Roman"/>
+                <w:sz w:val="28"/>
+                <w:szCs w:val="28"/>
+              </w:rPr>
+              <w:t xml:space="preserve"> «Ч</w:t>
+            </w:r>
+            <w:r>
+              <w:rPr>
+                <w:rFonts w:ascii="Times New Roman" w:hAnsi="Times New Roman" w:cs="Times New Roman"/>
+                <w:sz w:val="28"/>
+                <w:szCs w:val="28"/>
+              </w:rPr>
+              <w:t>еловек</w:t>
+            </w:r>
+            <w:r>
+              <w:rPr>
+                <w:rFonts w:ascii="Times New Roman" w:hAnsi="Times New Roman" w:cs="Times New Roman"/>
+                <w:sz w:val="28"/>
+                <w:szCs w:val="28"/>
+              </w:rPr>
+              <w:t>».</w:t>
             </w:r>
           </w:p>
           <w:p>
@@ -2833,7 +3029,23 @@
                 <w:sz w:val="28"/>
                 <w:szCs w:val="28"/>
               </w:rPr>
-              <w:t xml:space="preserve">Агрегируемый объект «Производитель». </w:t>
+              <w:t>Наследуемые классы</w:t>
+            </w:r>
+            <w:r>
+              <w:rPr>
+                <w:rFonts w:ascii="Times New Roman" w:hAnsi="Times New Roman" w:cs="Times New Roman"/>
+                <w:sz w:val="28"/>
+                <w:szCs w:val="28"/>
+              </w:rPr>
+              <w:t xml:space="preserve">: </w:t>
+            </w:r>
+            <w:r>
+              <w:rPr>
+                <w:rFonts w:ascii="Times New Roman" w:hAnsi="Times New Roman" w:cs="Times New Roman"/>
+                <w:sz w:val="28"/>
+                <w:szCs w:val="28"/>
+              </w:rPr>
+              <w:t>преподаватель и студент.</w:t>
             </w:r>
           </w:p>
           <w:p>
@@ -2854,15 +3066,7 @@
                 <w:sz w:val="28"/>
                 <w:szCs w:val="28"/>
               </w:rPr>
-              <w:t>Возможные</w:t>
-            </w:r>
-            <w:r>
-              <w:rPr>
-                <w:rFonts w:ascii="Times New Roman" w:hAnsi="Times New Roman" w:cs="Times New Roman"/>
-                <w:sz w:val="28"/>
-                <w:szCs w:val="28"/>
-              </w:rPr>
-              <w:t xml:space="preserve"> поля</w:t>
+              <w:t>Возможные поля</w:t>
             </w:r>
             <w:r>
               <w:rPr>
@@ -2878,7 +3082,230 @@
                 <w:sz w:val="28"/>
                 <w:szCs w:val="28"/>
               </w:rPr>
-              <w:t>имя, страна, год основания, типы производимых самолетов и т.д.</w:t>
+              <w:t>ФИО</w:t>
+            </w:r>
+            <w:r>
+              <w:rPr>
+                <w:rFonts w:ascii="Times New Roman" w:hAnsi="Times New Roman" w:cs="Times New Roman"/>
+                <w:sz w:val="28"/>
+                <w:szCs w:val="28"/>
+              </w:rPr>
+              <w:t xml:space="preserve">, </w:t>
+            </w:r>
+            <w:r>
+              <w:rPr>
+                <w:rFonts w:ascii="Times New Roman" w:hAnsi="Times New Roman" w:cs="Times New Roman"/>
+                <w:sz w:val="28"/>
+                <w:szCs w:val="28"/>
+              </w:rPr>
+              <w:t>дата рождения, номер паспорта, национальность, место жительства, телефон, факультет, кафедра, должность и т.д.</w:t>
+            </w:r>
+          </w:p>
+        </w:tc>
+      </w:tr>
+      <w:tr>
+        <w:tc>
+          <w:tcPr>
+            <w:tcW w:w="1299" w:type="dxa"/>
+            <w:vAlign w:val="center"/>
+          </w:tcPr>
+          <w:p>
+            <w:pPr>
+              <w:jc w:val="center"/>
+              <w:rPr>
+                <w:rFonts w:ascii="Times New Roman" w:hAnsi="Times New Roman" w:cs="Times New Roman"/>
+                <w:sz w:val="28"/>
+              </w:rPr>
+            </w:pPr>
+            <w:r>
+              <w:rPr>
+                <w:rFonts w:ascii="Times New Roman" w:hAnsi="Times New Roman" w:cs="Times New Roman"/>
+                <w:sz w:val="28"/>
+              </w:rPr>
+              <w:t>9, 18</w:t>
+            </w:r>
+          </w:p>
+        </w:tc>
+        <w:tc>
+          <w:tcPr>
+            <w:tcW w:w="8619" w:type="dxa"/>
+          </w:tcPr>
+          <w:p>
+            <w:pPr>
+              <w:autoSpaceDE w:val="0"/>
+              <w:autoSpaceDN w:val="0"/>
+              <w:adjustRightInd w:val="0"/>
+              <w:jc w:val="both"/>
+              <w:rPr>
+                <w:rFonts w:ascii="Times New Roman" w:hAnsi="Times New Roman" w:cs="Times New Roman"/>
+                <w:sz w:val="28"/>
+                <w:szCs w:val="28"/>
+              </w:rPr>
+            </w:pPr>
+            <w:r>
+              <w:rPr>
+                <w:rFonts w:ascii="Times New Roman" w:hAnsi="Times New Roman" w:cs="Times New Roman"/>
+                <w:sz w:val="28"/>
+                <w:szCs w:val="28"/>
+              </w:rPr>
+              <w:t>Класс «Товар».</w:t>
+            </w:r>
+          </w:p>
+          <w:p>
+            <w:pPr>
+              <w:autoSpaceDE w:val="0"/>
+              <w:autoSpaceDN w:val="0"/>
+              <w:adjustRightInd w:val="0"/>
+              <w:jc w:val="both"/>
+              <w:rPr>
+                <w:rFonts w:ascii="Times New Roman" w:hAnsi="Times New Roman" w:cs="Times New Roman"/>
+                <w:sz w:val="28"/>
+                <w:szCs w:val="28"/>
+              </w:rPr>
+            </w:pPr>
+            <w:r>
+              <w:rPr>
+                <w:rFonts w:ascii="Times New Roman" w:hAnsi="Times New Roman" w:cs="Times New Roman"/>
+                <w:sz w:val="28"/>
+                <w:szCs w:val="28"/>
+              </w:rPr>
+              <w:t>Наследуемые классы</w:t>
+            </w:r>
+            <w:r>
+              <w:rPr>
+                <w:rFonts w:ascii="Times New Roman" w:hAnsi="Times New Roman" w:cs="Times New Roman"/>
+                <w:sz w:val="28"/>
+                <w:szCs w:val="28"/>
+              </w:rPr>
+              <w:t xml:space="preserve">: </w:t>
+            </w:r>
+            <w:r>
+              <w:rPr>
+                <w:rFonts w:ascii="Times New Roman" w:hAnsi="Times New Roman" w:cs="Times New Roman"/>
+                <w:sz w:val="28"/>
+                <w:szCs w:val="28"/>
+              </w:rPr>
+              <w:t>молочный продукт</w:t>
+            </w:r>
+            <w:r>
+              <w:rPr>
+                <w:rFonts w:ascii="Times New Roman" w:hAnsi="Times New Roman" w:cs="Times New Roman"/>
+                <w:sz w:val="28"/>
+                <w:szCs w:val="28"/>
+              </w:rPr>
+              <w:t xml:space="preserve"> и рыба.</w:t>
+            </w:r>
+          </w:p>
+          <w:p>
+            <w:pPr>
+              <w:autoSpaceDE w:val="0"/>
+              <w:autoSpaceDN w:val="0"/>
+              <w:adjustRightInd w:val="0"/>
+              <w:jc w:val="both"/>
+              <w:rPr>
+                <w:rFonts w:ascii="Times New Roman" w:hAnsi="Times New Roman" w:cs="Times New Roman"/>
+                <w:sz w:val="28"/>
+                <w:szCs w:val="28"/>
+              </w:rPr>
+            </w:pPr>
+            <w:r>
+              <w:rPr>
+                <w:rFonts w:ascii="Times New Roman" w:hAnsi="Times New Roman" w:cs="Times New Roman"/>
+                <w:sz w:val="28"/>
+                <w:szCs w:val="28"/>
+              </w:rPr>
+              <w:lastRenderedPageBreak/>
+              <w:t>Возможные поля</w:t>
+            </w:r>
+            <w:r>
+              <w:rPr>
+                <w:rFonts w:ascii="Times New Roman" w:hAnsi="Times New Roman" w:cs="Times New Roman"/>
+                <w:sz w:val="28"/>
+                <w:szCs w:val="28"/>
+              </w:rPr>
+              <w:t xml:space="preserve">: </w:t>
+            </w:r>
+            <w:r>
+              <w:rPr>
+                <w:rFonts w:ascii="Times New Roman" w:hAnsi="Times New Roman" w:cs="Times New Roman"/>
+                <w:sz w:val="28"/>
+                <w:szCs w:val="28"/>
+              </w:rPr>
+              <w:t xml:space="preserve">название, идентификационные номер, отдел, дата изготовления, </w:t>
+            </w:r>
+            <w:r>
+              <w:rPr>
+                <w:rFonts w:ascii="Times New Roman" w:hAnsi="Times New Roman" w:cs="Times New Roman"/>
+                <w:sz w:val="28"/>
+                <w:szCs w:val="28"/>
+              </w:rPr>
+              <w:t xml:space="preserve">срок хранения, </w:t>
+            </w:r>
+            <w:bookmarkStart w:id="0" w:name="_GoBack"/>
+            <w:bookmarkEnd w:id="0"/>
+            <w:r>
+              <w:rPr>
+                <w:rFonts w:ascii="Times New Roman" w:hAnsi="Times New Roman" w:cs="Times New Roman"/>
+                <w:sz w:val="28"/>
+                <w:szCs w:val="28"/>
+              </w:rPr>
+              <w:t xml:space="preserve">наличие </w:t>
+            </w:r>
+            <w:r>
+              <w:rPr>
+                <w:rFonts w:ascii="Times New Roman" w:hAnsi="Times New Roman" w:cs="Times New Roman"/>
+                <w:sz w:val="28"/>
+                <w:szCs w:val="28"/>
+              </w:rPr>
+              <w:t>специальны</w:t>
+            </w:r>
+            <w:r>
+              <w:rPr>
+                <w:rFonts w:ascii="Times New Roman" w:hAnsi="Times New Roman" w:cs="Times New Roman"/>
+                <w:sz w:val="28"/>
+                <w:szCs w:val="28"/>
+              </w:rPr>
+              <w:t>х</w:t>
+            </w:r>
+            <w:r>
+              <w:rPr>
+                <w:rFonts w:ascii="Times New Roman" w:hAnsi="Times New Roman" w:cs="Times New Roman"/>
+                <w:sz w:val="28"/>
+                <w:szCs w:val="28"/>
+              </w:rPr>
+              <w:t xml:space="preserve"> услови</w:t>
+            </w:r>
+            <w:r>
+              <w:rPr>
+                <w:rFonts w:ascii="Times New Roman" w:hAnsi="Times New Roman" w:cs="Times New Roman"/>
+                <w:sz w:val="28"/>
+                <w:szCs w:val="28"/>
+              </w:rPr>
+              <w:t>й</w:t>
+            </w:r>
+            <w:r>
+              <w:rPr>
+                <w:rFonts w:ascii="Times New Roman" w:hAnsi="Times New Roman" w:cs="Times New Roman"/>
+                <w:sz w:val="28"/>
+                <w:szCs w:val="28"/>
+              </w:rPr>
+              <w:t xml:space="preserve"> хранени</w:t>
+            </w:r>
+            <w:r>
+              <w:rPr>
+                <w:rFonts w:ascii="Times New Roman" w:hAnsi="Times New Roman" w:cs="Times New Roman"/>
+                <w:sz w:val="28"/>
+                <w:szCs w:val="28"/>
+              </w:rPr>
+              <w:t>й</w:t>
+            </w:r>
+            <w:r>
+              <w:rPr>
+                <w:rFonts w:ascii="Times New Roman" w:hAnsi="Times New Roman" w:cs="Times New Roman"/>
+                <w:sz w:val="28"/>
+                <w:szCs w:val="28"/>
+              </w:rPr>
+              <w:t xml:space="preserve"> и т.д.</w:t>
             </w:r>
           </w:p>
         </w:tc>
@@ -2970,13 +3397,12 @@
           <w:rFonts w:ascii="Times New Roman" w:hAnsi="Times New Roman" w:cs="Times New Roman"/>
           <w:noProof/>
           <w:sz w:val="28"/>
-          <w:lang w:eastAsia="ru-RU"/>
         </w:rPr>
         <w:drawing>
           <wp:inline distT="0" distB="0" distL="0" distR="0">
-            <wp:extent cx="6119495" cy="4495165"/>
-            <wp:effectExtent l="0" t="0" r="0" b="635"/>
-            <wp:docPr id="2" name="Picture 2"/>
+            <wp:extent cx="6299835" cy="2148840"/>
+            <wp:effectExtent l="0" t="0" r="5715" b="3810"/>
+            <wp:docPr id="5" name="Picture 5" descr="A screenshot of a cell phone&#10;&#10;Description generated with very high confidence"/>
             <wp:cNvGraphicFramePr>
               <a:graphicFrameLocks xmlns:a="http://schemas.openxmlformats.org/drawingml/2006/main" noChangeAspect="1"/>
             </wp:cNvGraphicFramePr>
@@ -2984,29 +3410,36 @@
               <a:graphicData uri="http://schemas.openxmlformats.org/drawingml/2006/picture">
                 <pic:pic xmlns:pic="http://schemas.openxmlformats.org/drawingml/2006/picture">
                   <pic:nvPicPr>
-                    <pic:cNvPr id="2" name="worker.png"/>
+                    <pic:cNvPr id="5" name="worker.png"/>
                     <pic:cNvPicPr/>
                   </pic:nvPicPr>
-                  <pic:blipFill>
-                    <a:blip r:embed="rId7">
+                  <pic:blipFill rotWithShape="1">
+                    <a:blip r:embed="rId8">
                       <a:extLst>
                         <a:ext uri="{28A0092B-C50C-407E-A947-70E740481C1C}">
                           <a14:useLocalDpi xmlns:a14="http://schemas.microsoft.com/office/drawing/2010/main" val="0"/>
                         </a:ext>
                       </a:extLst>
                     </a:blip>
-                    <a:stretch>
-                      <a:fillRect/>
-                    </a:stretch>
+                    <a:srcRect b="32374"/>
+                    <a:stretch/>
                   </pic:blipFill>
-                  <pic:spPr>
+                  <pic:spPr bwMode="auto">
                     <a:xfrm>
                       <a:off x="0" y="0"/>
-                      <a:ext cx="6119495" cy="4495165"/>
+                      <a:ext cx="6299835" cy="2148840"/>
                     </a:xfrm>
                     <a:prstGeom prst="rect">
                       <a:avLst/>
                     </a:prstGeom>
+                    <a:ln>
+                      <a:noFill/>
+                    </a:ln>
+                    <a:extLst>
+                      <a:ext uri="{53640926-AAD7-44D8-BBD7-CCE9431645EC}">
+                        <a14:shadowObscured xmlns:a14="http://schemas.microsoft.com/office/drawing/2010/main"/>
+                      </a:ext>
+                    </a:extLst>
                   </pic:spPr>
                 </pic:pic>
               </a:graphicData>
@@ -3062,6 +3495,14 @@
         <w:rPr>
           <w:rFonts w:ascii="Times New Roman" w:hAnsi="Times New Roman" w:cs="Times New Roman"/>
           <w:sz w:val="28"/>
+          <w:lang w:val="en-US"/>
+        </w:rPr>
+        <w:t>c</w:t>
+      </w:r>
+      <w:r>
+        <w:rPr>
+          <w:rFonts w:ascii="Times New Roman" w:hAnsi="Times New Roman" w:cs="Times New Roman"/>
+          <w:sz w:val="28"/>
         </w:rPr>
         <w:t>создание</w:t>
       </w:r>
@@ -3078,14 +3519,12 @@
           <w:rFonts w:ascii="Times New Roman" w:hAnsi="Times New Roman" w:cs="Times New Roman"/>
           <w:noProof/>
           <w:sz w:val="28"/>
-          <w:lang w:eastAsia="ru-RU"/>
-        </w:rPr>
-        <w:lastRenderedPageBreak/>
+        </w:rPr>
         <w:drawing>
           <wp:inline distT="0" distB="0" distL="0" distR="0">
-            <wp:extent cx="6119495" cy="4495165"/>
-            <wp:effectExtent l="0" t="0" r="0" b="635"/>
-            <wp:docPr id="3" name="Picture 3"/>
+            <wp:extent cx="6299835" cy="4061460"/>
+            <wp:effectExtent l="0" t="0" r="5715" b="0"/>
+            <wp:docPr id="6" name="Picture 6" descr="A screenshot of a cell phone&#10;&#10;Description generated with very high confidence"/>
             <wp:cNvGraphicFramePr>
               <a:graphicFrameLocks xmlns:a="http://schemas.openxmlformats.org/drawingml/2006/main" noChangeAspect="1"/>
             </wp:cNvGraphicFramePr>
@@ -3093,29 +3532,36 @@
               <a:graphicData uri="http://schemas.openxmlformats.org/drawingml/2006/picture">
                 <pic:pic xmlns:pic="http://schemas.openxmlformats.org/drawingml/2006/picture">
                   <pic:nvPicPr>
-                    <pic:cNvPr id="3" name="worker_create.png"/>
+                    <pic:cNvPr id="6" name="worker_create.png"/>
                     <pic:cNvPicPr/>
                   </pic:nvPicPr>
-                  <pic:blipFill>
-                    <a:blip r:embed="rId8">
+                  <pic:blipFill rotWithShape="1">
+                    <a:blip r:embed="rId9">
                       <a:extLst>
                         <a:ext uri="{28A0092B-C50C-407E-A947-70E740481C1C}">
                           <a14:useLocalDpi xmlns:a14="http://schemas.microsoft.com/office/drawing/2010/main" val="0"/>
                         </a:ext>
                       </a:extLst>
                     </a:blip>
-                    <a:stretch>
-                      <a:fillRect/>
-                    </a:stretch>
+                    <a:srcRect b="15986"/>
+                    <a:stretch/>
                   </pic:blipFill>
-                  <pic:spPr>
+                  <pic:spPr bwMode="auto">
                     <a:xfrm>
                       <a:off x="0" y="0"/>
-                      <a:ext cx="6119495" cy="4495165"/>
+                      <a:ext cx="6299835" cy="4061460"/>
                     </a:xfrm>
                     <a:prstGeom prst="rect">
                       <a:avLst/>
                     </a:prstGeom>
+                    <a:ln>
+                      <a:noFill/>
+                    </a:ln>
+                    <a:extLst>
+                      <a:ext uri="{53640926-AAD7-44D8-BBD7-CCE9431645EC}">
+                        <a14:shadowObscured xmlns:a14="http://schemas.microsoft.com/office/drawing/2010/main"/>
+                      </a:ext>
+                    </a:extLst>
                   </pic:spPr>
                 </pic:pic>
               </a:graphicData>
@@ -3193,14 +3639,13 @@
           <w:rFonts w:ascii="Times New Roman" w:hAnsi="Times New Roman" w:cs="Times New Roman"/>
           <w:noProof/>
           <w:sz w:val="28"/>
-          <w:lang w:eastAsia="ru-RU"/>
         </w:rPr>
         <w:lastRenderedPageBreak/>
         <w:drawing>
           <wp:inline distT="0" distB="0" distL="0" distR="0">
-            <wp:extent cx="6119495" cy="4495165"/>
-            <wp:effectExtent l="0" t="0" r="0" b="635"/>
-            <wp:docPr id="4" name="Picture 4"/>
+            <wp:extent cx="6299835" cy="3025140"/>
+            <wp:effectExtent l="0" t="0" r="5715" b="3810"/>
+            <wp:docPr id="7" name="Picture 7" descr="A screenshot of a cell phone&#10;&#10;Description generated with very high confidence"/>
             <wp:cNvGraphicFramePr>
               <a:graphicFrameLocks xmlns:a="http://schemas.openxmlformats.org/drawingml/2006/main" noChangeAspect="1"/>
             </wp:cNvGraphicFramePr>
@@ -3208,118 +3653,10 @@
               <a:graphicData uri="http://schemas.openxmlformats.org/drawingml/2006/picture">
                 <pic:pic xmlns:pic="http://schemas.openxmlformats.org/drawingml/2006/picture">
                   <pic:nvPicPr>
-                    <pic:cNvPr id="4" name="worker_info.png"/>
+                    <pic:cNvPr id="7" name="worker_info.png"/>
                     <pic:cNvPicPr/>
                   </pic:nvPicPr>
-                  <pic:blipFill>
-                    <a:blip r:embed="rId9">
-                      <a:extLst>
-                        <a:ext uri="{28A0092B-C50C-407E-A947-70E740481C1C}">
-                          <a14:useLocalDpi xmlns:a14="http://schemas.microsoft.com/office/drawing/2010/main" val="0"/>
-                        </a:ext>
-                      </a:extLst>
-                    </a:blip>
-                    <a:stretch>
-                      <a:fillRect/>
-                    </a:stretch>
-                  </pic:blipFill>
-                  <pic:spPr>
-                    <a:xfrm>
-                      <a:off x="0" y="0"/>
-                      <a:ext cx="6119495" cy="4495165"/>
-                    </a:xfrm>
-                    <a:prstGeom prst="rect">
-                      <a:avLst/>
-                    </a:prstGeom>
-                  </pic:spPr>
-                </pic:pic>
-              </a:graphicData>
-            </a:graphic>
-          </wp:inline>
-        </w:drawing>
-      </w:r>
-    </w:p>
-    <w:p>
-      <w:pPr>
-        <w:rPr>
-          <w:rFonts w:ascii="Times New Roman" w:hAnsi="Times New Roman" w:cs="Times New Roman"/>
-          <w:sz w:val="28"/>
-        </w:rPr>
-      </w:pPr>
-      <w:r>
-        <w:rPr>
-          <w:rFonts w:ascii="Times New Roman" w:hAnsi="Times New Roman" w:cs="Times New Roman"/>
-          <w:sz w:val="28"/>
-        </w:rPr>
-        <w:t xml:space="preserve">Сущность </w:t>
-      </w:r>
-      <w:r>
-        <w:rPr>
-          <w:rFonts w:ascii="Times New Roman" w:hAnsi="Times New Roman" w:cs="Times New Roman"/>
-          <w:sz w:val="28"/>
-        </w:rPr>
-        <w:t>«</w:t>
-      </w:r>
-      <w:r>
-        <w:rPr>
-          <w:rFonts w:ascii="Times New Roman" w:hAnsi="Times New Roman" w:cs="Times New Roman"/>
-          <w:sz w:val="28"/>
-        </w:rPr>
-        <w:t>организация</w:t>
-      </w:r>
-      <w:r>
-        <w:rPr>
-          <w:rFonts w:ascii="Times New Roman" w:hAnsi="Times New Roman" w:cs="Times New Roman"/>
-          <w:sz w:val="28"/>
-        </w:rPr>
-        <w:t>»</w:t>
-      </w:r>
-      <w:r>
-        <w:rPr>
-          <w:rFonts w:ascii="Times New Roman" w:hAnsi="Times New Roman" w:cs="Times New Roman"/>
-          <w:sz w:val="28"/>
-          <w:lang w:val="en-US"/>
-        </w:rPr>
-        <w:t xml:space="preserve">: </w:t>
-      </w:r>
-      <w:r>
-        <w:rPr>
-          <w:rFonts w:ascii="Times New Roman" w:hAnsi="Times New Roman" w:cs="Times New Roman"/>
-          <w:sz w:val="28"/>
-        </w:rPr>
-        <w:t>главная страница</w:t>
-      </w:r>
-    </w:p>
-    <w:p>
-      <w:pPr>
-        <w:rPr>
-          <w:rFonts w:ascii="Times New Roman" w:hAnsi="Times New Roman" w:cs="Times New Roman"/>
-          <w:sz w:val="28"/>
-        </w:rPr>
-      </w:pPr>
-      <w:r>
-        <w:rPr>
-          <w:rFonts w:ascii="Times New Roman" w:hAnsi="Times New Roman" w:cs="Times New Roman"/>
-          <w:noProof/>
-          <w:sz w:val="28"/>
-          <w:lang w:eastAsia="ru-RU"/>
-        </w:rPr>
-        <w:drawing>
-          <wp:inline distT="0" distB="0" distL="0" distR="0" wp14:anchorId="3F12482E" wp14:editId="3B67DD7C">
-            <wp:extent cx="6119495" cy="4142105"/>
-            <wp:effectExtent l="0" t="0" r="0" b="0"/>
-            <wp:docPr id="1" name="Picture 1"/>
-            <wp:cNvGraphicFramePr>
-              <a:graphicFrameLocks xmlns:a="http://schemas.openxmlformats.org/drawingml/2006/main" noChangeAspect="1"/>
-            </wp:cNvGraphicFramePr>
-            <a:graphic xmlns:a="http://schemas.openxmlformats.org/drawingml/2006/main">
-              <a:graphicData uri="http://schemas.openxmlformats.org/drawingml/2006/picture">
-                <pic:pic xmlns:pic="http://schemas.openxmlformats.org/drawingml/2006/picture">
-                  <pic:nvPicPr>
-                    <pic:cNvPr id="1" name="company.png"/>
-                    <pic:cNvPicPr/>
-                  </pic:nvPicPr>
-                  <pic:blipFill>
+                  <pic:blipFill rotWithShape="1">
                     <a:blip r:embed="rId10">
                       <a:extLst>
                         <a:ext uri="{28A0092B-C50C-407E-A947-70E740481C1C}">
@@ -3327,18 +3664,25 @@
                         </a:ext>
                       </a:extLst>
                     </a:blip>
-                    <a:stretch>
-                      <a:fillRect/>
-                    </a:stretch>
+                    <a:srcRect b="16786"/>
+                    <a:stretch/>
                   </pic:blipFill>
-                  <pic:spPr>
+                  <pic:spPr bwMode="auto">
                     <a:xfrm>
                       <a:off x="0" y="0"/>
-                      <a:ext cx="6119495" cy="4142105"/>
+                      <a:ext cx="6299835" cy="3025140"/>
                     </a:xfrm>
                     <a:prstGeom prst="rect">
                       <a:avLst/>
                     </a:prstGeom>
+                    <a:ln>
+                      <a:noFill/>
+                    </a:ln>
+                    <a:extLst>
+                      <a:ext uri="{53640926-AAD7-44D8-BBD7-CCE9431645EC}">
+                        <a14:shadowObscured xmlns:a14="http://schemas.microsoft.com/office/drawing/2010/main"/>
+                      </a:ext>
+                    </a:extLst>
                   </pic:spPr>
                 </pic:pic>
               </a:graphicData>
@@ -3346,6 +3690,15 @@
           </wp:inline>
         </w:drawing>
       </w:r>
+    </w:p>
+    <w:p>
+      <w:pPr>
+        <w:rPr>
+          <w:rFonts w:ascii="Times New Roman" w:hAnsi="Times New Roman" w:cs="Times New Roman"/>
+          <w:sz w:val="28"/>
+          <w:lang w:val="en-US"/>
+        </w:rPr>
+      </w:pPr>
     </w:p>
     <w:sectPr>
       <w:pgSz w:w="11906" w:h="16838"/>
@@ -3358,7 +3711,7 @@
 </file>
 
 <file path=word/numbering.xml><?xml version="1.0" encoding="utf-8"?>
-<w:numbering xmlns:wpc="http://schemas.microsoft.com/office/word/2010/wordprocessingCanvas" xmlns:cx="http://schemas.microsoft.com/office/drawing/2014/chartex" xmlns:mc="http://schemas.openxmlformats.org/markup-compatibility/2006" xmlns:o="urn:schemas-microsoft-com:office:office" xmlns:r="http://schemas.openxmlformats.org/officeDocument/2006/relationships" xmlns:m="http://schemas.openxmlformats.org/officeDocument/2006/math" xmlns:v="urn:schemas-microsoft-com:vml" xmlns:wp14="http://schemas.microsoft.com/office/word/2010/wordprocessingDrawing" xmlns:wp="http://schemas.openxmlformats.org/drawingml/2006/wordprocessingDrawing" xmlns:w10="urn:schemas-microsoft-com:office:word" xmlns:w="http://schemas.openxmlformats.org/wordprocessingml/2006/main" xmlns:w14="http://schemas.microsoft.com/office/word/2010/wordml" xmlns:w15="http://schemas.microsoft.com/office/word/2012/wordml" xmlns:w16se="http://schemas.microsoft.com/office/word/2015/wordml/symex" xmlns:wpg="http://schemas.microsoft.com/office/word/2010/wordprocessingGroup" xmlns:wpi="http://schemas.microsoft.com/office/word/2010/wordprocessingInk" xmlns:wne="http://schemas.microsoft.com/office/word/2006/wordml" xmlns:wps="http://schemas.microsoft.com/office/word/2010/wordprocessingShape" mc:Ignorable="w14 w15 w16se wp14">
+<w:numbering xmlns:wpc="http://schemas.microsoft.com/office/word/2010/wordprocessingCanvas" xmlns:cx="http://schemas.microsoft.com/office/drawing/2014/chartex" xmlns:cx1="http://schemas.microsoft.com/office/drawing/2015/9/8/chartex" xmlns:cx2="http://schemas.microsoft.com/office/drawing/2015/10/21/chartex" xmlns:cx3="http://schemas.microsoft.com/office/drawing/2016/5/9/chartex" xmlns:cx4="http://schemas.microsoft.com/office/drawing/2016/5/10/chartex" xmlns:cx5="http://schemas.microsoft.com/office/drawing/2016/5/11/chartex" xmlns:cx6="http://schemas.microsoft.com/office/drawing/2016/5/12/chartex" xmlns:cx7="http://schemas.microsoft.com/office/drawing/2016/5/13/chartex" xmlns:cx8="http://schemas.microsoft.com/office/drawing/2016/5/14/chartex" xmlns:mc="http://schemas.openxmlformats.org/markup-compatibility/2006" xmlns:aink="http://schemas.microsoft.com/office/drawing/2016/ink" xmlns:am3d="http://schemas.microsoft.com/office/drawing/2017/model3d" xmlns:o="urn:schemas-microsoft-com:office:office" xmlns:r="http://schemas.openxmlformats.org/officeDocument/2006/relationships" xmlns:m="http://schemas.openxmlformats.org/officeDocument/2006/math" xmlns:v="urn:schemas-microsoft-com:vml" xmlns:wp14="http://schemas.microsoft.com/office/word/2010/wordprocessingDrawing" xmlns:wp="http://schemas.openxmlformats.org/drawingml/2006/wordprocessingDrawing" xmlns:w10="urn:schemas-microsoft-com:office:word" xmlns:w="http://schemas.openxmlformats.org/wordprocessingml/2006/main" xmlns:w14="http://schemas.microsoft.com/office/word/2010/wordml" xmlns:w15="http://schemas.microsoft.com/office/word/2012/wordml" xmlns:w16cid="http://schemas.microsoft.com/office/word/2016/wordml/cid" xmlns:w16se="http://schemas.microsoft.com/office/word/2015/wordml/symex" xmlns:wpg="http://schemas.microsoft.com/office/word/2010/wordprocessingGroup" xmlns:wpi="http://schemas.microsoft.com/office/word/2010/wordprocessingInk" xmlns:wne="http://schemas.microsoft.com/office/word/2006/wordml" xmlns:wps="http://schemas.microsoft.com/office/word/2010/wordprocessingShape" mc:Ignorable="w14 w15 w16se w16cid wp14">
   <w:abstractNum w:abstractNumId="0" w15:restartNumberingAfterBreak="0">
     <w:nsid w:val="077E1157"/>
     <w:multiLevelType w:val="hybridMultilevel"/>
@@ -3640,7 +3993,7 @@
 </file>
 
 <file path=word/styles.xml><?xml version="1.0" encoding="utf-8"?>
-<w:styles xmlns:mc="http://schemas.openxmlformats.org/markup-compatibility/2006" xmlns:r="http://schemas.openxmlformats.org/officeDocument/2006/relationships" xmlns:w="http://schemas.openxmlformats.org/wordprocessingml/2006/main" xmlns:w14="http://schemas.microsoft.com/office/word/2010/wordml" xmlns:w15="http://schemas.microsoft.com/office/word/2012/wordml" xmlns:w16se="http://schemas.microsoft.com/office/word/2015/wordml/symex" mc:Ignorable="w14 w15 w16se">
+<w:styles xmlns:mc="http://schemas.openxmlformats.org/markup-compatibility/2006" xmlns:r="http://schemas.openxmlformats.org/officeDocument/2006/relationships" xmlns:w="http://schemas.openxmlformats.org/wordprocessingml/2006/main" xmlns:w14="http://schemas.microsoft.com/office/word/2010/wordml" xmlns:w15="http://schemas.microsoft.com/office/word/2012/wordml" xmlns:w16cid="http://schemas.microsoft.com/office/word/2016/wordml/cid" xmlns:w16se="http://schemas.microsoft.com/office/word/2015/wordml/symex" mc:Ignorable="w14 w15 w16se w16cid">
   <w:docDefaults>
     <w:rPrDefault>
       <w:rPr>
@@ -3656,7 +4009,7 @@
       </w:pPr>
     </w:pPrDefault>
   </w:docDefaults>
-  <w:latentStyles w:defLockedState="0" w:defUIPriority="99" w:defSemiHidden="0" w:defUnhideWhenUsed="0" w:defQFormat="0" w:count="371">
+  <w:latentStyles w:defLockedState="0" w:defUIPriority="99" w:defSemiHidden="0" w:defUnhideWhenUsed="0" w:defQFormat="0" w:count="375">
     <w:lsdException w:name="Normal" w:uiPriority="0" w:qFormat="1"/>
     <w:lsdException w:name="heading 1" w:uiPriority="9" w:qFormat="1"/>
     <w:lsdException w:name="heading 2" w:semiHidden="1" w:uiPriority="9" w:unhideWhenUsed="1" w:qFormat="1"/>
@@ -3762,7 +4115,6 @@
     <w:lsdException w:name="HTML Sample" w:semiHidden="1" w:unhideWhenUsed="1"/>
     <w:lsdException w:name="HTML Typewriter" w:semiHidden="1" w:unhideWhenUsed="1"/>
     <w:lsdException w:name="HTML Variable" w:semiHidden="1" w:unhideWhenUsed="1"/>
-    <w:lsdException w:name="Normal Table" w:semiHidden="1" w:unhideWhenUsed="1"/>
     <w:lsdException w:name="annotation subject" w:semiHidden="1" w:unhideWhenUsed="1"/>
     <w:lsdException w:name="No List" w:semiHidden="1" w:unhideWhenUsed="1"/>
     <w:lsdException w:name="Outline List 1" w:semiHidden="1" w:unhideWhenUsed="1"/>
@@ -3806,10 +4158,8 @@
     <w:lsdException w:name="Table Elegant" w:semiHidden="1" w:unhideWhenUsed="1"/>
     <w:lsdException w:name="Table Professional" w:semiHidden="1" w:unhideWhenUsed="1"/>
     <w:lsdException w:name="Table Subtle 1" w:semiHidden="1" w:unhideWhenUsed="1"/>
-    <w:lsdException w:name="Table Subtle 2" w:semiHidden="1" w:unhideWhenUsed="1"/>
     <w:lsdException w:name="Table Web 1" w:semiHidden="1" w:unhideWhenUsed="1"/>
     <w:lsdException w:name="Table Web 2" w:semiHidden="1" w:unhideWhenUsed="1"/>
-    <w:lsdException w:name="Table Web 3" w:semiHidden="1" w:unhideWhenUsed="1"/>
     <w:lsdException w:name="Balloon Text" w:semiHidden="1" w:unhideWhenUsed="1"/>
     <w:lsdException w:name="Table Grid" w:uiPriority="39"/>
     <w:lsdException w:name="Table Theme" w:semiHidden="1" w:unhideWhenUsed="1"/>
@@ -4028,6 +4378,10 @@
     <w:lsdException w:name="List Table 5 Dark Accent 6" w:uiPriority="50"/>
     <w:lsdException w:name="List Table 6 Colorful Accent 6" w:uiPriority="51"/>
     <w:lsdException w:name="List Table 7 Colorful Accent 6" w:uiPriority="52"/>
+    <w:lsdException w:name="Mention" w:semiHidden="1" w:unhideWhenUsed="1"/>
+    <w:lsdException w:name="Smart Hyperlink" w:semiHidden="1" w:unhideWhenUsed="1"/>
+    <w:lsdException w:name="Hashtag" w:semiHidden="1" w:unhideWhenUsed="1"/>
+    <w:lsdException w:name="Unresolved Mention" w:semiHidden="1" w:unhideWhenUsed="1"/>
   </w:latentStyles>
   <w:style w:type="paragraph" w:default="1" w:styleId="Normal">
     <w:name w:val="Normal"/>
@@ -4099,6 +4453,18 @@
     <w:rPr>
       <w:color w:val="0563C1" w:themeColor="hyperlink"/>
       <w:u w:val="single"/>
+    </w:rPr>
+  </w:style>
+  <w:style w:type="character" w:styleId="UnresolvedMention">
+    <w:name w:val="Unresolved Mention"/>
+    <w:basedOn w:val="DefaultParagraphFont"/>
+    <w:uiPriority w:val="99"/>
+    <w:semiHidden/>
+    <w:unhideWhenUsed/>
+    <w:rsid w:val="00620AC8"/>
+    <w:rPr>
+      <w:color w:val="808080"/>
+      <w:shd w:val="clear" w:color="auto" w:fill="E6E6E6"/>
     </w:rPr>
   </w:style>
 </w:styles>
@@ -4370,7 +4736,7 @@
 </file>
 
 <file path=customXml/itemProps1.xml><?xml version="1.0" encoding="utf-8"?>
-<ds:datastoreItem xmlns:ds="http://schemas.openxmlformats.org/officeDocument/2006/customXml" ds:itemID="{09C5CAA2-E036-45B6-B42B-0A6CB95C9949}">
+<ds:datastoreItem xmlns:ds="http://schemas.openxmlformats.org/officeDocument/2006/customXml" ds:itemID="{80A28E21-F0CD-429A-9E8B-4CFFE4F8C94E}">
   <ds:schemaRefs>
     <ds:schemaRef ds:uri="http://schemas.openxmlformats.org/officeDocument/2006/bibliography"/>
   </ds:schemaRefs>

</xml_diff>

<commit_message>
- Updated task for the theme ECMAScript 5
</commit_message>
<xml_diff>
--- a/src/task/ECMAScript_5/ECMAScript_5.docx
+++ b/src/task/ECMAScript_5/ECMAScript_5.docx
@@ -36,6 +36,182 @@
         </w:rPr>
         <w:t xml:space="preserve"> 5»</w:t>
       </w:r>
+    </w:p>
+    <w:p>
+      <w:pPr>
+        <w:pStyle w:val="ListParagraph"/>
+        <w:autoSpaceDE w:val="0"/>
+        <w:autoSpaceDN w:val="0"/>
+        <w:adjustRightInd w:val="0"/>
+        <w:spacing w:after="0" w:line="240" w:lineRule="auto"/>
+        <w:ind w:left="0" w:firstLine="709"/>
+        <w:jc w:val="both"/>
+        <w:rPr>
+          <w:rFonts w:ascii="Times New Roman" w:hAnsi="Times New Roman" w:cs="Times New Roman"/>
+          <w:sz w:val="28"/>
+          <w:szCs w:val="28"/>
+        </w:rPr>
+      </w:pPr>
+    </w:p>
+    <w:p>
+      <w:pPr>
+        <w:pStyle w:val="ListParagraph"/>
+        <w:pBdr>
+          <w:top w:val="single" w:sz="4" w:space="1" w:color="auto"/>
+          <w:left w:val="single" w:sz="4" w:space="4" w:color="auto"/>
+          <w:bottom w:val="single" w:sz="4" w:space="1" w:color="auto"/>
+          <w:right w:val="single" w:sz="4" w:space="4" w:color="auto"/>
+        </w:pBdr>
+        <w:autoSpaceDE w:val="0"/>
+        <w:autoSpaceDN w:val="0"/>
+        <w:adjustRightInd w:val="0"/>
+        <w:spacing w:after="0" w:line="240" w:lineRule="auto"/>
+        <w:ind w:left="0" w:firstLine="709"/>
+        <w:jc w:val="both"/>
+        <w:rPr>
+          <w:rFonts w:ascii="Times New Roman" w:hAnsi="Times New Roman" w:cs="Times New Roman"/>
+          <w:sz w:val="28"/>
+          <w:szCs w:val="28"/>
+        </w:rPr>
+      </w:pPr>
+    </w:p>
+    <w:p>
+      <w:pPr>
+        <w:pStyle w:val="ListParagraph"/>
+        <w:pBdr>
+          <w:top w:val="single" w:sz="4" w:space="1" w:color="auto"/>
+          <w:left w:val="single" w:sz="4" w:space="4" w:color="auto"/>
+          <w:bottom w:val="single" w:sz="4" w:space="1" w:color="auto"/>
+          <w:right w:val="single" w:sz="4" w:space="4" w:color="auto"/>
+        </w:pBdr>
+        <w:autoSpaceDE w:val="0"/>
+        <w:autoSpaceDN w:val="0"/>
+        <w:adjustRightInd w:val="0"/>
+        <w:spacing w:after="0" w:line="240" w:lineRule="auto"/>
+        <w:ind w:left="0" w:firstLine="709"/>
+        <w:jc w:val="both"/>
+        <w:rPr>
+          <w:rFonts w:ascii="Times New Roman" w:hAnsi="Times New Roman" w:cs="Times New Roman"/>
+          <w:sz w:val="28"/>
+          <w:szCs w:val="28"/>
+        </w:rPr>
+      </w:pPr>
+      <w:r>
+        <w:rPr>
+          <w:rFonts w:ascii="Times New Roman" w:hAnsi="Times New Roman" w:cs="Times New Roman"/>
+          <w:sz w:val="28"/>
+          <w:szCs w:val="28"/>
+        </w:rPr>
+        <w:t xml:space="preserve">Используя веб-сервис </w:t>
+      </w:r>
+      <w:r>
+        <w:rPr>
+          <w:rFonts w:ascii="Times New Roman" w:hAnsi="Times New Roman" w:cs="Times New Roman"/>
+          <w:sz w:val="28"/>
+          <w:szCs w:val="28"/>
+          <w:lang w:val="en-US"/>
+        </w:rPr>
+        <w:t>GitHub</w:t>
+      </w:r>
+      <w:r>
+        <w:rPr>
+          <w:rFonts w:ascii="Times New Roman" w:hAnsi="Times New Roman" w:cs="Times New Roman"/>
+          <w:sz w:val="28"/>
+          <w:szCs w:val="28"/>
+        </w:rPr>
+        <w:t xml:space="preserve">, </w:t>
+      </w:r>
+      <w:r>
+        <w:rPr>
+          <w:rFonts w:ascii="Times New Roman" w:hAnsi="Times New Roman" w:cs="Times New Roman"/>
+          <w:sz w:val="28"/>
+          <w:szCs w:val="28"/>
+        </w:rPr>
+        <w:t>с</w:t>
+      </w:r>
+      <w:r>
+        <w:rPr>
+          <w:rFonts w:ascii="Times New Roman" w:hAnsi="Times New Roman" w:cs="Times New Roman"/>
+          <w:sz w:val="28"/>
+          <w:szCs w:val="28"/>
+        </w:rPr>
+        <w:t xml:space="preserve">оздайте репозиторий с именем </w:t>
+      </w:r>
+      <w:r>
+        <w:rPr>
+          <w:rFonts w:ascii="Times New Roman" w:hAnsi="Times New Roman" w:cs="Times New Roman"/>
+          <w:b/>
+          <w:sz w:val="28"/>
+          <w:szCs w:val="28"/>
+          <w:lang w:val="en-US"/>
+        </w:rPr>
+        <w:t>DDWA</w:t>
+      </w:r>
+      <w:r>
+        <w:rPr>
+          <w:rFonts w:ascii="Times New Roman" w:hAnsi="Times New Roman" w:cs="Times New Roman"/>
+          <w:b/>
+          <w:sz w:val="28"/>
+          <w:szCs w:val="28"/>
+        </w:rPr>
+        <w:t>-</w:t>
+      </w:r>
+      <w:r>
+        <w:rPr>
+          <w:rFonts w:ascii="Times New Roman" w:hAnsi="Times New Roman" w:cs="Times New Roman"/>
+          <w:b/>
+          <w:sz w:val="28"/>
+          <w:szCs w:val="28"/>
+          <w:lang w:val="en-US"/>
+        </w:rPr>
+        <w:t>lab</w:t>
+      </w:r>
+      <w:r>
+        <w:rPr>
+          <w:rFonts w:ascii="Times New Roman" w:hAnsi="Times New Roman" w:cs="Times New Roman"/>
+          <w:sz w:val="28"/>
+          <w:szCs w:val="28"/>
+        </w:rPr>
+        <w:t>.</w:t>
+      </w:r>
+    </w:p>
+    <w:p>
+      <w:pPr>
+        <w:pStyle w:val="ListParagraph"/>
+        <w:pBdr>
+          <w:top w:val="single" w:sz="4" w:space="1" w:color="auto"/>
+          <w:left w:val="single" w:sz="4" w:space="4" w:color="auto"/>
+          <w:bottom w:val="single" w:sz="4" w:space="1" w:color="auto"/>
+          <w:right w:val="single" w:sz="4" w:space="4" w:color="auto"/>
+        </w:pBdr>
+        <w:autoSpaceDE w:val="0"/>
+        <w:autoSpaceDN w:val="0"/>
+        <w:adjustRightInd w:val="0"/>
+        <w:spacing w:after="0" w:line="240" w:lineRule="auto"/>
+        <w:ind w:left="0" w:firstLine="709"/>
+        <w:jc w:val="both"/>
+        <w:rPr>
+          <w:rFonts w:ascii="Times New Roman" w:hAnsi="Times New Roman" w:cs="Times New Roman"/>
+          <w:sz w:val="28"/>
+          <w:szCs w:val="28"/>
+        </w:rPr>
+      </w:pPr>
+    </w:p>
+    <w:p>
+      <w:pPr>
+        <w:pStyle w:val="ListParagraph"/>
+        <w:autoSpaceDE w:val="0"/>
+        <w:autoSpaceDN w:val="0"/>
+        <w:adjustRightInd w:val="0"/>
+        <w:spacing w:after="0" w:line="240" w:lineRule="auto"/>
+        <w:ind w:left="0" w:firstLine="709"/>
+        <w:jc w:val="both"/>
+        <w:rPr>
+          <w:rFonts w:ascii="Times New Roman" w:hAnsi="Times New Roman" w:cs="Times New Roman"/>
+          <w:sz w:val="28"/>
+          <w:szCs w:val="28"/>
+        </w:rPr>
+      </w:pPr>
     </w:p>
     <w:p>
       <w:pPr>
@@ -110,48 +286,23 @@
           <w:sz w:val="28"/>
           <w:szCs w:val="28"/>
         </w:rPr>
-        <w:t xml:space="preserve">Используйте </w:t>
-      </w:r>
-      <w:proofErr w:type="spellStart"/>
-      <w:r>
-        <w:rPr>
-          <w:rFonts w:ascii="Times New Roman" w:hAnsi="Times New Roman" w:cs="Times New Roman"/>
-          <w:sz w:val="28"/>
-          <w:szCs w:val="28"/>
-        </w:rPr>
-        <w:t>прототипное</w:t>
-      </w:r>
-      <w:proofErr w:type="spellEnd"/>
+        <w:t xml:space="preserve">Создайте ветку </w:t>
+      </w:r>
+      <w:r>
+        <w:rPr>
+          <w:rFonts w:ascii="Times New Roman" w:hAnsi="Times New Roman" w:cs="Times New Roman"/>
+          <w:b/>
+          <w:sz w:val="28"/>
+          <w:szCs w:val="28"/>
+        </w:rPr>
+        <w:t>ECMAScript_5</w:t>
+      </w:r>
       <w:r>
         <w:rPr>
           <w:rFonts w:ascii="Times New Roman" w:hAnsi="Times New Roman" w:cs="Times New Roman"/>
           <w:sz w:val="28"/>
           <w:szCs w:val="28"/>
           <w:lang w:val="en-US"/>
-        </w:rPr>
-        <w:t>/</w:t>
-      </w:r>
-      <w:r>
-        <w:rPr>
-          <w:rFonts w:ascii="Times New Roman" w:hAnsi="Times New Roman" w:cs="Times New Roman"/>
-          <w:sz w:val="28"/>
-          <w:szCs w:val="28"/>
-        </w:rPr>
-        <w:t>функциональное на</w:t>
-      </w:r>
-      <w:r>
-        <w:rPr>
-          <w:rFonts w:ascii="Times New Roman" w:hAnsi="Times New Roman" w:cs="Times New Roman"/>
-          <w:sz w:val="28"/>
-          <w:szCs w:val="28"/>
-        </w:rPr>
-        <w:t>следование</w:t>
-      </w:r>
-      <w:r>
-        <w:rPr>
-          <w:rFonts w:ascii="Times New Roman" w:hAnsi="Times New Roman" w:cs="Times New Roman"/>
-          <w:sz w:val="28"/>
-          <w:szCs w:val="28"/>
         </w:rPr>
         <w:t>.</w:t>
       </w:r>
@@ -181,47 +332,42 @@
           <w:sz w:val="28"/>
           <w:szCs w:val="28"/>
         </w:rPr>
-        <w:t>Каждый класс должен</w:t>
-      </w:r>
-      <w:r>
-        <w:rPr>
-          <w:rFonts w:ascii="Times New Roman" w:hAnsi="Times New Roman" w:cs="Times New Roman"/>
-          <w:sz w:val="28"/>
-          <w:szCs w:val="28"/>
-        </w:rPr>
-        <w:t xml:space="preserve"> содержат</w:t>
-      </w:r>
-      <w:r>
-        <w:rPr>
-          <w:rFonts w:ascii="Times New Roman" w:hAnsi="Times New Roman" w:cs="Times New Roman"/>
-          <w:sz w:val="28"/>
-          <w:szCs w:val="28"/>
-        </w:rPr>
-        <w:t xml:space="preserve">ь </w:t>
-      </w:r>
-      <w:r>
-        <w:rPr>
-          <w:rFonts w:ascii="Times New Roman" w:hAnsi="Times New Roman" w:cs="Times New Roman"/>
-          <w:sz w:val="28"/>
-          <w:szCs w:val="28"/>
-        </w:rPr>
-        <w:t xml:space="preserve">конструктор, геттеры и сеттеры, а также </w:t>
-      </w:r>
-      <w:r>
-        <w:rPr>
-          <w:rFonts w:ascii="Times New Roman" w:hAnsi="Times New Roman" w:cs="Times New Roman"/>
-          <w:sz w:val="28"/>
-          <w:szCs w:val="28"/>
-        </w:rPr>
-        <w:t xml:space="preserve">другие </w:t>
-      </w:r>
-      <w:r>
-        <w:rPr>
-          <w:rFonts w:ascii="Times New Roman" w:hAnsi="Times New Roman" w:cs="Times New Roman"/>
-          <w:sz w:val="28"/>
-          <w:szCs w:val="28"/>
-        </w:rPr>
-        <w:t>необходимые методы</w:t>
+        <w:t xml:space="preserve">Используйте </w:t>
+      </w:r>
+      <w:proofErr w:type="spellStart"/>
+      <w:r>
+        <w:rPr>
+          <w:rFonts w:ascii="Times New Roman" w:hAnsi="Times New Roman" w:cs="Times New Roman"/>
+          <w:sz w:val="28"/>
+          <w:szCs w:val="28"/>
+        </w:rPr>
+        <w:t>прототипное</w:t>
+      </w:r>
+      <w:proofErr w:type="spellEnd"/>
+      <w:r>
+        <w:rPr>
+          <w:rFonts w:ascii="Times New Roman" w:hAnsi="Times New Roman" w:cs="Times New Roman"/>
+          <w:sz w:val="28"/>
+          <w:szCs w:val="28"/>
+          <w:lang w:val="en-US"/>
+        </w:rPr>
+        <w:t>/</w:t>
+      </w:r>
+      <w:r>
+        <w:rPr>
+          <w:rFonts w:ascii="Times New Roman" w:hAnsi="Times New Roman" w:cs="Times New Roman"/>
+          <w:sz w:val="28"/>
+          <w:szCs w:val="28"/>
+        </w:rPr>
+        <w:t>функциональное на</w:t>
+      </w:r>
+      <w:r>
+        <w:rPr>
+          <w:rFonts w:ascii="Times New Roman" w:hAnsi="Times New Roman" w:cs="Times New Roman"/>
+          <w:sz w:val="28"/>
+          <w:szCs w:val="28"/>
+        </w:rPr>
+        <w:t>следование</w:t>
       </w:r>
       <w:r>
         <w:rPr>
@@ -257,23 +403,47 @@
           <w:sz w:val="28"/>
           <w:szCs w:val="28"/>
         </w:rPr>
-        <w:t xml:space="preserve">Базовый класс должен состоять из минимум </w:t>
-      </w:r>
-      <w:r>
-        <w:rPr>
-          <w:rFonts w:ascii="Times New Roman" w:hAnsi="Times New Roman" w:cs="Times New Roman"/>
-          <w:sz w:val="28"/>
-          <w:szCs w:val="28"/>
-        </w:rPr>
-        <w:t>6</w:t>
-      </w:r>
-      <w:r>
-        <w:rPr>
-          <w:rFonts w:ascii="Times New Roman" w:hAnsi="Times New Roman" w:cs="Times New Roman"/>
-          <w:sz w:val="28"/>
-          <w:szCs w:val="28"/>
-        </w:rPr>
-        <w:t xml:space="preserve"> свойств различных типов</w:t>
+        <w:t>Каждый класс должен</w:t>
+      </w:r>
+      <w:r>
+        <w:rPr>
+          <w:rFonts w:ascii="Times New Roman" w:hAnsi="Times New Roman" w:cs="Times New Roman"/>
+          <w:sz w:val="28"/>
+          <w:szCs w:val="28"/>
+        </w:rPr>
+        <w:t xml:space="preserve"> содержат</w:t>
+      </w:r>
+      <w:r>
+        <w:rPr>
+          <w:rFonts w:ascii="Times New Roman" w:hAnsi="Times New Roman" w:cs="Times New Roman"/>
+          <w:sz w:val="28"/>
+          <w:szCs w:val="28"/>
+        </w:rPr>
+        <w:t xml:space="preserve">ь </w:t>
+      </w:r>
+      <w:r>
+        <w:rPr>
+          <w:rFonts w:ascii="Times New Roman" w:hAnsi="Times New Roman" w:cs="Times New Roman"/>
+          <w:sz w:val="28"/>
+          <w:szCs w:val="28"/>
+        </w:rPr>
+        <w:t xml:space="preserve">конструктор, геттеры и сеттеры, а также </w:t>
+      </w:r>
+      <w:r>
+        <w:rPr>
+          <w:rFonts w:ascii="Times New Roman" w:hAnsi="Times New Roman" w:cs="Times New Roman"/>
+          <w:sz w:val="28"/>
+          <w:szCs w:val="28"/>
+        </w:rPr>
+        <w:t xml:space="preserve">другие </w:t>
+      </w:r>
+      <w:r>
+        <w:rPr>
+          <w:rFonts w:ascii="Times New Roman" w:hAnsi="Times New Roman" w:cs="Times New Roman"/>
+          <w:sz w:val="28"/>
+          <w:szCs w:val="28"/>
+        </w:rPr>
+        <w:t>необходимые методы</w:t>
       </w:r>
       <w:r>
         <w:rPr>
@@ -309,63 +479,31 @@
           <w:sz w:val="28"/>
           <w:szCs w:val="28"/>
         </w:rPr>
-        <w:t xml:space="preserve">Каждый класс-наследник должен расширять </w:t>
-      </w:r>
-      <w:r>
-        <w:rPr>
-          <w:rFonts w:ascii="Times New Roman" w:hAnsi="Times New Roman" w:cs="Times New Roman"/>
-          <w:sz w:val="28"/>
-          <w:szCs w:val="28"/>
-        </w:rPr>
-        <w:t xml:space="preserve">базовый класс и </w:t>
-      </w:r>
-      <w:r>
-        <w:rPr>
-          <w:rFonts w:ascii="Times New Roman" w:hAnsi="Times New Roman" w:cs="Times New Roman"/>
-          <w:sz w:val="28"/>
-          <w:szCs w:val="28"/>
-        </w:rPr>
-        <w:t>включать</w:t>
-      </w:r>
-      <w:r>
-        <w:rPr>
-          <w:rFonts w:ascii="Times New Roman" w:hAnsi="Times New Roman" w:cs="Times New Roman"/>
-          <w:sz w:val="28"/>
-          <w:szCs w:val="28"/>
-        </w:rPr>
-        <w:t xml:space="preserve"> два </w:t>
-      </w:r>
-      <w:r>
-        <w:rPr>
-          <w:rFonts w:ascii="Times New Roman" w:hAnsi="Times New Roman" w:cs="Times New Roman"/>
-          <w:sz w:val="28"/>
-          <w:szCs w:val="28"/>
-        </w:rPr>
-        <w:t xml:space="preserve">или более </w:t>
-      </w:r>
-      <w:r>
-        <w:rPr>
-          <w:rFonts w:ascii="Times New Roman" w:hAnsi="Times New Roman" w:cs="Times New Roman"/>
-          <w:sz w:val="28"/>
-          <w:szCs w:val="28"/>
-        </w:rPr>
-        <w:t>дополнительны</w:t>
-      </w:r>
-      <w:r>
-        <w:rPr>
-          <w:rFonts w:ascii="Times New Roman" w:hAnsi="Times New Roman" w:cs="Times New Roman"/>
-          <w:sz w:val="28"/>
-          <w:szCs w:val="28"/>
-        </w:rPr>
-        <w:t>х</w:t>
-      </w:r>
-      <w:r>
-        <w:rPr>
-          <w:rFonts w:ascii="Times New Roman" w:hAnsi="Times New Roman" w:cs="Times New Roman"/>
-          <w:sz w:val="28"/>
-          <w:szCs w:val="28"/>
-        </w:rPr>
-        <w:t xml:space="preserve"> свойства.</w:t>
+        <w:t xml:space="preserve">Базовый класс должен состоять из минимум </w:t>
+      </w:r>
+      <w:r>
+        <w:rPr>
+          <w:rFonts w:ascii="Times New Roman" w:hAnsi="Times New Roman" w:cs="Times New Roman"/>
+          <w:sz w:val="28"/>
+          <w:szCs w:val="28"/>
+        </w:rPr>
+        <w:t>6</w:t>
+      </w:r>
+      <w:r>
+        <w:rPr>
+          <w:rFonts w:ascii="Times New Roman" w:hAnsi="Times New Roman" w:cs="Times New Roman"/>
+          <w:sz w:val="28"/>
+          <w:szCs w:val="28"/>
+        </w:rPr>
+        <w:t xml:space="preserve"> свойств различных типов</w:t>
+      </w:r>
+      <w:r>
+        <w:rPr>
+          <w:rFonts w:ascii="Times New Roman" w:hAnsi="Times New Roman" w:cs="Times New Roman"/>
+          <w:sz w:val="28"/>
+          <w:szCs w:val="28"/>
+        </w:rPr>
+        <w:t>.</w:t>
       </w:r>
     </w:p>
     <w:p>
@@ -393,324 +531,63 @@
           <w:sz w:val="28"/>
           <w:szCs w:val="28"/>
         </w:rPr>
-        <w:t xml:space="preserve">Для каждой сущности создать интерфейс, позволяющий выполнять </w:t>
-      </w:r>
-      <w:r>
-        <w:rPr>
-          <w:rFonts w:ascii="Times New Roman" w:hAnsi="Times New Roman" w:cs="Times New Roman"/>
-          <w:sz w:val="28"/>
-          <w:szCs w:val="28"/>
-          <w:lang w:val="en-US"/>
-        </w:rPr>
-        <w:t>CRUD</w:t>
-      </w:r>
-      <w:r>
-        <w:rPr>
-          <w:rFonts w:ascii="Times New Roman" w:hAnsi="Times New Roman" w:cs="Times New Roman"/>
-          <w:sz w:val="28"/>
-          <w:szCs w:val="28"/>
-        </w:rPr>
-        <w:t>-операции (создание, ре</w:t>
-      </w:r>
-      <w:r>
-        <w:rPr>
-          <w:rFonts w:ascii="Times New Roman" w:hAnsi="Times New Roman" w:cs="Times New Roman"/>
-          <w:sz w:val="28"/>
-          <w:szCs w:val="28"/>
-        </w:rPr>
-        <w:t>дактирование, удаление и вывод)</w:t>
-      </w:r>
-      <w:r>
-        <w:rPr>
-          <w:rFonts w:ascii="Times New Roman" w:hAnsi="Times New Roman" w:cs="Times New Roman"/>
-          <w:sz w:val="28"/>
-          <w:szCs w:val="28"/>
-        </w:rPr>
-        <w:t>:</w:t>
-      </w:r>
-    </w:p>
-    <w:p>
-      <w:pPr>
-        <w:pStyle w:val="ListParagraph"/>
-        <w:numPr>
-          <w:ilvl w:val="0"/>
-          <w:numId w:val="3"/>
-        </w:numPr>
-        <w:autoSpaceDE w:val="0"/>
-        <w:autoSpaceDN w:val="0"/>
-        <w:adjustRightInd w:val="0"/>
-        <w:spacing w:after="0" w:line="240" w:lineRule="auto"/>
-        <w:jc w:val="both"/>
-        <w:rPr>
-          <w:rFonts w:ascii="Times New Roman" w:hAnsi="Times New Roman" w:cs="Times New Roman"/>
-          <w:sz w:val="28"/>
-          <w:szCs w:val="28"/>
-          <w:lang w:val="en-US"/>
-        </w:rPr>
-      </w:pPr>
-      <w:r>
-        <w:rPr>
-          <w:rFonts w:ascii="Times New Roman" w:hAnsi="Times New Roman" w:cs="Times New Roman"/>
-          <w:sz w:val="28"/>
-          <w:szCs w:val="28"/>
-        </w:rPr>
-        <w:t>пример интерфейса приведен ниже</w:t>
-      </w:r>
-      <w:r>
-        <w:rPr>
-          <w:rFonts w:ascii="Times New Roman" w:hAnsi="Times New Roman" w:cs="Times New Roman"/>
-          <w:sz w:val="28"/>
-          <w:szCs w:val="28"/>
-          <w:lang w:val="en-US"/>
-        </w:rPr>
-        <w:t>;</w:t>
-      </w:r>
-    </w:p>
-    <w:p>
-      <w:pPr>
-        <w:pStyle w:val="ListParagraph"/>
-        <w:numPr>
-          <w:ilvl w:val="0"/>
-          <w:numId w:val="3"/>
-        </w:numPr>
-        <w:autoSpaceDE w:val="0"/>
-        <w:autoSpaceDN w:val="0"/>
-        <w:adjustRightInd w:val="0"/>
-        <w:spacing w:after="0" w:line="240" w:lineRule="auto"/>
-        <w:jc w:val="both"/>
-        <w:rPr>
-          <w:rFonts w:ascii="Times New Roman" w:hAnsi="Times New Roman" w:cs="Times New Roman"/>
-          <w:sz w:val="28"/>
-          <w:szCs w:val="28"/>
-        </w:rPr>
-      </w:pPr>
-      <w:r>
-        <w:rPr>
-          <w:rFonts w:ascii="Times New Roman" w:hAnsi="Times New Roman" w:cs="Times New Roman"/>
-          <w:sz w:val="28"/>
-          <w:szCs w:val="28"/>
-        </w:rPr>
-        <w:t>при нажатии на кнопку «Создать» открывается страница создания сущности</w:t>
-      </w:r>
-      <w:r>
-        <w:rPr>
-          <w:rFonts w:ascii="Times New Roman" w:hAnsi="Times New Roman" w:cs="Times New Roman"/>
-          <w:sz w:val="28"/>
-          <w:szCs w:val="28"/>
-        </w:rPr>
-        <w:t>. При выборе определенного типа сущности (например, «</w:t>
-      </w:r>
-      <w:r>
-        <w:rPr>
-          <w:rFonts w:ascii="Times New Roman" w:hAnsi="Times New Roman" w:cs="Times New Roman"/>
-          <w:sz w:val="28"/>
-          <w:szCs w:val="28"/>
-        </w:rPr>
-        <w:t>рабочий индустриального предприятия</w:t>
-      </w:r>
-      <w:r>
-        <w:rPr>
-          <w:rFonts w:ascii="Times New Roman" w:hAnsi="Times New Roman" w:cs="Times New Roman"/>
-          <w:sz w:val="28"/>
-          <w:szCs w:val="28"/>
-        </w:rPr>
-        <w:t>» или «</w:t>
-      </w:r>
-      <w:r>
-        <w:rPr>
-          <w:rFonts w:ascii="Times New Roman" w:hAnsi="Times New Roman" w:cs="Times New Roman"/>
-          <w:sz w:val="28"/>
-          <w:szCs w:val="28"/>
-        </w:rPr>
-        <w:t xml:space="preserve">рабочий </w:t>
-      </w:r>
-      <w:r>
-        <w:rPr>
-          <w:rFonts w:ascii="Times New Roman" w:hAnsi="Times New Roman" w:cs="Times New Roman"/>
-          <w:sz w:val="28"/>
-          <w:szCs w:val="28"/>
-        </w:rPr>
-        <w:t xml:space="preserve">транспортного </w:t>
-      </w:r>
-      <w:r>
-        <w:rPr>
-          <w:rFonts w:ascii="Times New Roman" w:hAnsi="Times New Roman" w:cs="Times New Roman"/>
-          <w:sz w:val="28"/>
-          <w:szCs w:val="28"/>
-        </w:rPr>
-        <w:t>предприятия</w:t>
-      </w:r>
-      <w:r>
-        <w:rPr>
-          <w:rFonts w:ascii="Times New Roman" w:hAnsi="Times New Roman" w:cs="Times New Roman"/>
-          <w:sz w:val="28"/>
-          <w:szCs w:val="28"/>
-        </w:rPr>
-        <w:t>») должны появляться соответствующие элементы вво</w:t>
-      </w:r>
-      <w:r>
-        <w:rPr>
-          <w:rFonts w:ascii="Times New Roman" w:hAnsi="Times New Roman" w:cs="Times New Roman"/>
-          <w:sz w:val="28"/>
-          <w:szCs w:val="28"/>
-        </w:rPr>
-        <w:t>да</w:t>
-      </w:r>
-      <w:r>
-        <w:rPr>
-          <w:rFonts w:ascii="Times New Roman" w:hAnsi="Times New Roman" w:cs="Times New Roman"/>
-          <w:sz w:val="28"/>
-          <w:szCs w:val="28"/>
-        </w:rPr>
-        <w:t xml:space="preserve"> информации для данного типа</w:t>
-      </w:r>
-      <w:r>
-        <w:rPr>
-          <w:rFonts w:ascii="Times New Roman" w:hAnsi="Times New Roman" w:cs="Times New Roman"/>
-          <w:sz w:val="28"/>
-          <w:szCs w:val="28"/>
-        </w:rPr>
-        <w:t>;</w:t>
-      </w:r>
-    </w:p>
-    <w:p>
-      <w:pPr>
-        <w:pStyle w:val="ListParagraph"/>
-        <w:numPr>
-          <w:ilvl w:val="0"/>
-          <w:numId w:val="3"/>
-        </w:numPr>
-        <w:autoSpaceDE w:val="0"/>
-        <w:autoSpaceDN w:val="0"/>
-        <w:adjustRightInd w:val="0"/>
-        <w:spacing w:after="0" w:line="240" w:lineRule="auto"/>
-        <w:jc w:val="both"/>
-        <w:rPr>
-          <w:rFonts w:ascii="Times New Roman" w:hAnsi="Times New Roman" w:cs="Times New Roman"/>
-          <w:sz w:val="28"/>
-          <w:szCs w:val="28"/>
-        </w:rPr>
-      </w:pPr>
-      <w:r>
-        <w:rPr>
-          <w:rFonts w:ascii="Times New Roman" w:hAnsi="Times New Roman" w:cs="Times New Roman"/>
-          <w:sz w:val="28"/>
-          <w:szCs w:val="28"/>
-        </w:rPr>
-        <w:t>при нажатии на кнопку «Редактировать» открывается страница редактирования</w:t>
-      </w:r>
-      <w:r>
-        <w:rPr>
-          <w:rFonts w:ascii="Times New Roman" w:hAnsi="Times New Roman" w:cs="Times New Roman"/>
-          <w:sz w:val="28"/>
-          <w:szCs w:val="28"/>
-        </w:rPr>
-        <w:t>;</w:t>
-      </w:r>
-    </w:p>
-    <w:p>
-      <w:pPr>
-        <w:pStyle w:val="ListParagraph"/>
-        <w:numPr>
-          <w:ilvl w:val="0"/>
-          <w:numId w:val="3"/>
-        </w:numPr>
-        <w:autoSpaceDE w:val="0"/>
-        <w:autoSpaceDN w:val="0"/>
-        <w:adjustRightInd w:val="0"/>
-        <w:spacing w:after="0" w:line="240" w:lineRule="auto"/>
-        <w:jc w:val="both"/>
-        <w:rPr>
-          <w:rFonts w:ascii="Times New Roman" w:hAnsi="Times New Roman" w:cs="Times New Roman"/>
-          <w:sz w:val="28"/>
-          <w:szCs w:val="28"/>
-        </w:rPr>
-      </w:pPr>
-      <w:r>
-        <w:rPr>
-          <w:rFonts w:ascii="Times New Roman" w:hAnsi="Times New Roman" w:cs="Times New Roman"/>
-          <w:sz w:val="28"/>
-          <w:szCs w:val="28"/>
-        </w:rPr>
-        <w:t>при нажатии на кнопку «Удалить» появляется всплывающее окно с подтверждением действия</w:t>
-      </w:r>
-      <w:r>
-        <w:rPr>
-          <w:rFonts w:ascii="Times New Roman" w:hAnsi="Times New Roman" w:cs="Times New Roman"/>
-          <w:sz w:val="28"/>
-          <w:szCs w:val="28"/>
-        </w:rPr>
-        <w:t>;</w:t>
-      </w:r>
-    </w:p>
-    <w:p>
-      <w:pPr>
-        <w:pStyle w:val="ListParagraph"/>
-        <w:numPr>
-          <w:ilvl w:val="0"/>
-          <w:numId w:val="3"/>
-        </w:numPr>
-        <w:autoSpaceDE w:val="0"/>
-        <w:autoSpaceDN w:val="0"/>
-        <w:adjustRightInd w:val="0"/>
-        <w:spacing w:after="0" w:line="240" w:lineRule="auto"/>
-        <w:jc w:val="both"/>
-        <w:rPr>
-          <w:rFonts w:ascii="Times New Roman" w:hAnsi="Times New Roman" w:cs="Times New Roman"/>
-          <w:sz w:val="28"/>
-          <w:szCs w:val="28"/>
-        </w:rPr>
-      </w:pPr>
-      <w:r>
-        <w:rPr>
-          <w:rFonts w:ascii="Times New Roman" w:hAnsi="Times New Roman" w:cs="Times New Roman"/>
-          <w:sz w:val="28"/>
-          <w:szCs w:val="28"/>
-        </w:rPr>
-        <w:t>при нажатии на кнопку «Сохранить» происходит процесс сохранения новой либо существующей информации</w:t>
-      </w:r>
-      <w:r>
-        <w:rPr>
-          <w:rFonts w:ascii="Times New Roman" w:hAnsi="Times New Roman" w:cs="Times New Roman"/>
-          <w:sz w:val="28"/>
-          <w:szCs w:val="28"/>
-        </w:rPr>
-        <w:t>;</w:t>
-      </w:r>
-    </w:p>
-    <w:p>
-      <w:pPr>
-        <w:pStyle w:val="ListParagraph"/>
-        <w:numPr>
-          <w:ilvl w:val="0"/>
-          <w:numId w:val="3"/>
-        </w:numPr>
-        <w:autoSpaceDE w:val="0"/>
-        <w:autoSpaceDN w:val="0"/>
-        <w:adjustRightInd w:val="0"/>
-        <w:spacing w:after="0" w:line="240" w:lineRule="auto"/>
-        <w:jc w:val="both"/>
-        <w:rPr>
-          <w:rFonts w:ascii="Times New Roman" w:hAnsi="Times New Roman" w:cs="Times New Roman"/>
-          <w:sz w:val="28"/>
-          <w:szCs w:val="28"/>
-        </w:rPr>
-      </w:pPr>
-      <w:r>
-        <w:rPr>
-          <w:rFonts w:ascii="Times New Roman" w:hAnsi="Times New Roman" w:cs="Times New Roman"/>
-          <w:sz w:val="28"/>
-          <w:szCs w:val="28"/>
-        </w:rPr>
-        <w:t xml:space="preserve">в сводной таблице при нажатии на строку сущности открывается новая страница, содержащая подробную информацию о сущности. В зависимости от типа наследуемого объекта </w:t>
-      </w:r>
-      <w:r>
-        <w:rPr>
-          <w:rFonts w:ascii="Times New Roman" w:hAnsi="Times New Roman" w:cs="Times New Roman"/>
-          <w:sz w:val="28"/>
-          <w:szCs w:val="28"/>
-        </w:rPr>
-        <w:t xml:space="preserve">необходимо показывать различные поля ввода информации. </w:t>
+        <w:t xml:space="preserve">Каждый класс-наследник должен расширять </w:t>
+      </w:r>
+      <w:r>
+        <w:rPr>
+          <w:rFonts w:ascii="Times New Roman" w:hAnsi="Times New Roman" w:cs="Times New Roman"/>
+          <w:sz w:val="28"/>
+          <w:szCs w:val="28"/>
+        </w:rPr>
+        <w:t xml:space="preserve">базовый класс и </w:t>
+      </w:r>
+      <w:r>
+        <w:rPr>
+          <w:rFonts w:ascii="Times New Roman" w:hAnsi="Times New Roman" w:cs="Times New Roman"/>
+          <w:sz w:val="28"/>
+          <w:szCs w:val="28"/>
+        </w:rPr>
+        <w:t>включать</w:t>
+      </w:r>
+      <w:r>
+        <w:rPr>
+          <w:rFonts w:ascii="Times New Roman" w:hAnsi="Times New Roman" w:cs="Times New Roman"/>
+          <w:sz w:val="28"/>
+          <w:szCs w:val="28"/>
+        </w:rPr>
+        <w:t xml:space="preserve"> два </w:t>
+      </w:r>
+      <w:r>
+        <w:rPr>
+          <w:rFonts w:ascii="Times New Roman" w:hAnsi="Times New Roman" w:cs="Times New Roman"/>
+          <w:sz w:val="28"/>
+          <w:szCs w:val="28"/>
+        </w:rPr>
+        <w:t xml:space="preserve">или более </w:t>
+      </w:r>
+      <w:r>
+        <w:rPr>
+          <w:rFonts w:ascii="Times New Roman" w:hAnsi="Times New Roman" w:cs="Times New Roman"/>
+          <w:sz w:val="28"/>
+          <w:szCs w:val="28"/>
+        </w:rPr>
+        <w:t>дополнительны</w:t>
+      </w:r>
+      <w:r>
+        <w:rPr>
+          <w:rFonts w:ascii="Times New Roman" w:hAnsi="Times New Roman" w:cs="Times New Roman"/>
+          <w:sz w:val="28"/>
+          <w:szCs w:val="28"/>
+        </w:rPr>
+        <w:t>х</w:t>
+      </w:r>
+      <w:r>
+        <w:rPr>
+          <w:rFonts w:ascii="Times New Roman" w:hAnsi="Times New Roman" w:cs="Times New Roman"/>
+          <w:sz w:val="28"/>
+          <w:szCs w:val="28"/>
+        </w:rPr>
+        <w:t xml:space="preserve"> свойства.</w:t>
       </w:r>
     </w:p>
     <w:p>
@@ -738,63 +615,302 @@
           <w:sz w:val="28"/>
           <w:szCs w:val="28"/>
         </w:rPr>
-        <w:t>Организовать валидацию вводимых пользователем данных</w:t>
-      </w:r>
-      <w:r>
-        <w:rPr>
-          <w:rFonts w:ascii="Times New Roman" w:hAnsi="Times New Roman" w:cs="Times New Roman"/>
-          <w:sz w:val="28"/>
-          <w:szCs w:val="28"/>
-        </w:rPr>
-        <w:t>,</w:t>
-      </w:r>
-      <w:r>
-        <w:rPr>
-          <w:rFonts w:ascii="Times New Roman" w:hAnsi="Times New Roman" w:cs="Times New Roman"/>
-          <w:sz w:val="28"/>
-          <w:szCs w:val="28"/>
-        </w:rPr>
-        <w:t xml:space="preserve"> используя </w:t>
-      </w:r>
-      <w:r>
-        <w:rPr>
-          <w:rFonts w:ascii="Times New Roman" w:hAnsi="Times New Roman" w:cs="Times New Roman"/>
-          <w:sz w:val="28"/>
-          <w:szCs w:val="28"/>
-        </w:rPr>
-        <w:t>различные классы событий</w:t>
-      </w:r>
-      <w:r>
-        <w:rPr>
-          <w:rFonts w:ascii="Times New Roman" w:hAnsi="Times New Roman" w:cs="Times New Roman"/>
-          <w:sz w:val="28"/>
-          <w:szCs w:val="28"/>
-        </w:rPr>
-        <w:t xml:space="preserve"> (</w:t>
-      </w:r>
-      <w:r>
-        <w:rPr>
-          <w:rFonts w:ascii="Times New Roman" w:hAnsi="Times New Roman" w:cs="Times New Roman"/>
-          <w:sz w:val="28"/>
-          <w:szCs w:val="28"/>
-        </w:rPr>
-        <w:t>события форм и ЭУ, клавиатуры и т.д</w:t>
-      </w:r>
-      <w:r>
-        <w:rPr>
-          <w:rFonts w:ascii="Times New Roman" w:hAnsi="Times New Roman" w:cs="Times New Roman"/>
-          <w:sz w:val="28"/>
-          <w:szCs w:val="28"/>
-        </w:rPr>
-        <w:t>.</w:t>
-      </w:r>
-      <w:r>
-        <w:rPr>
-          <w:rFonts w:ascii="Times New Roman" w:hAnsi="Times New Roman" w:cs="Times New Roman"/>
-          <w:sz w:val="28"/>
-          <w:szCs w:val="28"/>
-        </w:rPr>
-        <w:t>).</w:t>
+        <w:t xml:space="preserve">Для каждой сущности создать интерфейс, позволяющий выполнять </w:t>
+      </w:r>
+      <w:r>
+        <w:rPr>
+          <w:rFonts w:ascii="Times New Roman" w:hAnsi="Times New Roman" w:cs="Times New Roman"/>
+          <w:sz w:val="28"/>
+          <w:szCs w:val="28"/>
+          <w:lang w:val="en-US"/>
+        </w:rPr>
+        <w:t>CRUD</w:t>
+      </w:r>
+      <w:r>
+        <w:rPr>
+          <w:rFonts w:ascii="Times New Roman" w:hAnsi="Times New Roman" w:cs="Times New Roman"/>
+          <w:sz w:val="28"/>
+          <w:szCs w:val="28"/>
+        </w:rPr>
+        <w:t>-операции (создание, ре</w:t>
+      </w:r>
+      <w:r>
+        <w:rPr>
+          <w:rFonts w:ascii="Times New Roman" w:hAnsi="Times New Roman" w:cs="Times New Roman"/>
+          <w:sz w:val="28"/>
+          <w:szCs w:val="28"/>
+        </w:rPr>
+        <w:t>дактирование, удаление и вывод)</w:t>
+      </w:r>
+      <w:r>
+        <w:rPr>
+          <w:rFonts w:ascii="Times New Roman" w:hAnsi="Times New Roman" w:cs="Times New Roman"/>
+          <w:sz w:val="28"/>
+          <w:szCs w:val="28"/>
+        </w:rPr>
+        <w:t>:</w:t>
+      </w:r>
+    </w:p>
+    <w:p>
+      <w:pPr>
+        <w:pStyle w:val="ListParagraph"/>
+        <w:numPr>
+          <w:ilvl w:val="0"/>
+          <w:numId w:val="3"/>
+        </w:numPr>
+        <w:autoSpaceDE w:val="0"/>
+        <w:autoSpaceDN w:val="0"/>
+        <w:adjustRightInd w:val="0"/>
+        <w:spacing w:after="0" w:line="240" w:lineRule="auto"/>
+        <w:jc w:val="both"/>
+        <w:rPr>
+          <w:rFonts w:ascii="Times New Roman" w:hAnsi="Times New Roman" w:cs="Times New Roman"/>
+          <w:sz w:val="28"/>
+          <w:szCs w:val="28"/>
+          <w:lang w:val="en-US"/>
+        </w:rPr>
+      </w:pPr>
+      <w:r>
+        <w:rPr>
+          <w:rFonts w:ascii="Times New Roman" w:hAnsi="Times New Roman" w:cs="Times New Roman"/>
+          <w:sz w:val="28"/>
+          <w:szCs w:val="28"/>
+        </w:rPr>
+        <w:t>пример интерфейса приведен ниже</w:t>
+      </w:r>
+      <w:r>
+        <w:rPr>
+          <w:rFonts w:ascii="Times New Roman" w:hAnsi="Times New Roman" w:cs="Times New Roman"/>
+          <w:sz w:val="28"/>
+          <w:szCs w:val="28"/>
+          <w:lang w:val="en-US"/>
+        </w:rPr>
+        <w:t>;</w:t>
+      </w:r>
+    </w:p>
+    <w:p>
+      <w:pPr>
+        <w:pStyle w:val="ListParagraph"/>
+        <w:numPr>
+          <w:ilvl w:val="0"/>
+          <w:numId w:val="3"/>
+        </w:numPr>
+        <w:autoSpaceDE w:val="0"/>
+        <w:autoSpaceDN w:val="0"/>
+        <w:adjustRightInd w:val="0"/>
+        <w:spacing w:after="0" w:line="240" w:lineRule="auto"/>
+        <w:jc w:val="both"/>
+        <w:rPr>
+          <w:rFonts w:ascii="Times New Roman" w:hAnsi="Times New Roman" w:cs="Times New Roman"/>
+          <w:sz w:val="28"/>
+          <w:szCs w:val="28"/>
+        </w:rPr>
+      </w:pPr>
+      <w:r>
+        <w:rPr>
+          <w:rFonts w:ascii="Times New Roman" w:hAnsi="Times New Roman" w:cs="Times New Roman"/>
+          <w:sz w:val="28"/>
+          <w:szCs w:val="28"/>
+        </w:rPr>
+        <w:t>при нажатии на кнопку «Создать» открывается страница создания сущности</w:t>
+      </w:r>
+      <w:r>
+        <w:rPr>
+          <w:rFonts w:ascii="Times New Roman" w:hAnsi="Times New Roman" w:cs="Times New Roman"/>
+          <w:sz w:val="28"/>
+          <w:szCs w:val="28"/>
+        </w:rPr>
+        <w:t xml:space="preserve">. При выборе определенного типа сущности (например, «рабочий индустриального предприятия» или «рабочий </w:t>
+      </w:r>
+      <w:r>
+        <w:rPr>
+          <w:rFonts w:ascii="Times New Roman" w:hAnsi="Times New Roman" w:cs="Times New Roman"/>
+          <w:sz w:val="28"/>
+          <w:szCs w:val="28"/>
+        </w:rPr>
+        <w:t xml:space="preserve">транспортного </w:t>
+      </w:r>
+      <w:r>
+        <w:rPr>
+          <w:rFonts w:ascii="Times New Roman" w:hAnsi="Times New Roman" w:cs="Times New Roman"/>
+          <w:sz w:val="28"/>
+          <w:szCs w:val="28"/>
+        </w:rPr>
+        <w:t>предприятия») должны появляться соответствующие элементы вво</w:t>
+      </w:r>
+      <w:r>
+        <w:rPr>
+          <w:rFonts w:ascii="Times New Roman" w:hAnsi="Times New Roman" w:cs="Times New Roman"/>
+          <w:sz w:val="28"/>
+          <w:szCs w:val="28"/>
+        </w:rPr>
+        <w:t>да</w:t>
+      </w:r>
+      <w:r>
+        <w:rPr>
+          <w:rFonts w:ascii="Times New Roman" w:hAnsi="Times New Roman" w:cs="Times New Roman"/>
+          <w:sz w:val="28"/>
+          <w:szCs w:val="28"/>
+        </w:rPr>
+        <w:t xml:space="preserve"> информации для данного типа</w:t>
+      </w:r>
+      <w:r>
+        <w:rPr>
+          <w:rFonts w:ascii="Times New Roman" w:hAnsi="Times New Roman" w:cs="Times New Roman"/>
+          <w:sz w:val="28"/>
+          <w:szCs w:val="28"/>
+        </w:rPr>
+        <w:t>;</w:t>
+      </w:r>
+    </w:p>
+    <w:p>
+      <w:pPr>
+        <w:pStyle w:val="ListParagraph"/>
+        <w:numPr>
+          <w:ilvl w:val="0"/>
+          <w:numId w:val="3"/>
+        </w:numPr>
+        <w:autoSpaceDE w:val="0"/>
+        <w:autoSpaceDN w:val="0"/>
+        <w:adjustRightInd w:val="0"/>
+        <w:spacing w:after="0" w:line="240" w:lineRule="auto"/>
+        <w:jc w:val="both"/>
+        <w:rPr>
+          <w:rFonts w:ascii="Times New Roman" w:hAnsi="Times New Roman" w:cs="Times New Roman"/>
+          <w:sz w:val="28"/>
+          <w:szCs w:val="28"/>
+        </w:rPr>
+      </w:pPr>
+      <w:r>
+        <w:rPr>
+          <w:rFonts w:ascii="Times New Roman" w:hAnsi="Times New Roman" w:cs="Times New Roman"/>
+          <w:sz w:val="28"/>
+          <w:szCs w:val="28"/>
+        </w:rPr>
+        <w:t>при нажатии на кнопку «Редактировать» открывается страница редактирования</w:t>
+      </w:r>
+      <w:r>
+        <w:rPr>
+          <w:rFonts w:ascii="Times New Roman" w:hAnsi="Times New Roman" w:cs="Times New Roman"/>
+          <w:sz w:val="28"/>
+          <w:szCs w:val="28"/>
+        </w:rPr>
+        <w:t>;</w:t>
+      </w:r>
+    </w:p>
+    <w:p>
+      <w:pPr>
+        <w:pStyle w:val="ListParagraph"/>
+        <w:numPr>
+          <w:ilvl w:val="0"/>
+          <w:numId w:val="3"/>
+        </w:numPr>
+        <w:autoSpaceDE w:val="0"/>
+        <w:autoSpaceDN w:val="0"/>
+        <w:adjustRightInd w:val="0"/>
+        <w:spacing w:after="0" w:line="240" w:lineRule="auto"/>
+        <w:jc w:val="both"/>
+        <w:rPr>
+          <w:rFonts w:ascii="Times New Roman" w:hAnsi="Times New Roman" w:cs="Times New Roman"/>
+          <w:sz w:val="28"/>
+          <w:szCs w:val="28"/>
+        </w:rPr>
+      </w:pPr>
+      <w:r>
+        <w:rPr>
+          <w:rFonts w:ascii="Times New Roman" w:hAnsi="Times New Roman" w:cs="Times New Roman"/>
+          <w:sz w:val="28"/>
+          <w:szCs w:val="28"/>
+        </w:rPr>
+        <w:t>при нажатии на кнопку «Удалить» появляется всплывающее окно с подтверждением дейс</w:t>
+      </w:r>
+      <w:bookmarkStart w:id="0" w:name="_GoBack"/>
+      <w:bookmarkEnd w:id="0"/>
+      <w:r>
+        <w:rPr>
+          <w:rFonts w:ascii="Times New Roman" w:hAnsi="Times New Roman" w:cs="Times New Roman"/>
+          <w:sz w:val="28"/>
+          <w:szCs w:val="28"/>
+        </w:rPr>
+        <w:t>твия</w:t>
+      </w:r>
+      <w:r>
+        <w:rPr>
+          <w:rFonts w:ascii="Times New Roman" w:hAnsi="Times New Roman" w:cs="Times New Roman"/>
+          <w:sz w:val="28"/>
+          <w:szCs w:val="28"/>
+        </w:rPr>
+        <w:t>;</w:t>
+      </w:r>
+    </w:p>
+    <w:p>
+      <w:pPr>
+        <w:pStyle w:val="ListParagraph"/>
+        <w:numPr>
+          <w:ilvl w:val="0"/>
+          <w:numId w:val="3"/>
+        </w:numPr>
+        <w:autoSpaceDE w:val="0"/>
+        <w:autoSpaceDN w:val="0"/>
+        <w:adjustRightInd w:val="0"/>
+        <w:spacing w:after="0" w:line="240" w:lineRule="auto"/>
+        <w:jc w:val="both"/>
+        <w:rPr>
+          <w:rFonts w:ascii="Times New Roman" w:hAnsi="Times New Roman" w:cs="Times New Roman"/>
+          <w:sz w:val="28"/>
+          <w:szCs w:val="28"/>
+        </w:rPr>
+      </w:pPr>
+      <w:r>
+        <w:rPr>
+          <w:rFonts w:ascii="Times New Roman" w:hAnsi="Times New Roman" w:cs="Times New Roman"/>
+          <w:sz w:val="28"/>
+          <w:szCs w:val="28"/>
+        </w:rPr>
+        <w:t>при нажатии на кнопку «Сохранить» происходит процесс сохранения новой либо существующей информации</w:t>
+      </w:r>
+      <w:r>
+        <w:rPr>
+          <w:rFonts w:ascii="Times New Roman" w:hAnsi="Times New Roman" w:cs="Times New Roman"/>
+          <w:sz w:val="28"/>
+          <w:szCs w:val="28"/>
+        </w:rPr>
+        <w:t>;</w:t>
+      </w:r>
+    </w:p>
+    <w:p>
+      <w:pPr>
+        <w:pStyle w:val="ListParagraph"/>
+        <w:numPr>
+          <w:ilvl w:val="0"/>
+          <w:numId w:val="3"/>
+        </w:numPr>
+        <w:autoSpaceDE w:val="0"/>
+        <w:autoSpaceDN w:val="0"/>
+        <w:adjustRightInd w:val="0"/>
+        <w:spacing w:after="0" w:line="240" w:lineRule="auto"/>
+        <w:jc w:val="both"/>
+        <w:rPr>
+          <w:rFonts w:ascii="Times New Roman" w:hAnsi="Times New Roman" w:cs="Times New Roman"/>
+          <w:sz w:val="28"/>
+          <w:szCs w:val="28"/>
+        </w:rPr>
+      </w:pPr>
+      <w:r>
+        <w:rPr>
+          <w:rFonts w:ascii="Times New Roman" w:hAnsi="Times New Roman" w:cs="Times New Roman"/>
+          <w:sz w:val="28"/>
+          <w:szCs w:val="28"/>
+        </w:rPr>
+        <w:t xml:space="preserve">в сводной таблице при нажатии на строку сущности открывается новая страница, содержащая подробную информацию о сущности. В зависимости от типа наследуемого объекта </w:t>
+      </w:r>
+      <w:r>
+        <w:rPr>
+          <w:rFonts w:ascii="Times New Roman" w:hAnsi="Times New Roman" w:cs="Times New Roman"/>
+          <w:sz w:val="28"/>
+          <w:szCs w:val="28"/>
+        </w:rPr>
+        <w:t xml:space="preserve">необходимо показывать различные поля ввода информации. </w:t>
       </w:r>
     </w:p>
     <w:p>
@@ -822,50 +938,32 @@
           <w:sz w:val="28"/>
           <w:szCs w:val="28"/>
         </w:rPr>
-        <w:t xml:space="preserve">Для эмуляции работы серверной части приложения использовать </w:t>
-      </w:r>
-      <w:r>
-        <w:rPr>
-          <w:rFonts w:ascii="Times New Roman" w:hAnsi="Times New Roman" w:cs="Times New Roman"/>
-          <w:sz w:val="28"/>
-          <w:szCs w:val="28"/>
-        </w:rPr>
-        <w:t>соответствующее</w:t>
-      </w:r>
-      <w:r>
-        <w:rPr>
-          <w:rFonts w:ascii="Times New Roman" w:hAnsi="Times New Roman" w:cs="Times New Roman"/>
-          <w:sz w:val="28"/>
-          <w:szCs w:val="28"/>
-        </w:rPr>
-        <w:t xml:space="preserve"> ПО, </w:t>
-      </w:r>
-      <w:r>
-        <w:rPr>
-          <w:rFonts w:ascii="Times New Roman" w:hAnsi="Times New Roman" w:cs="Times New Roman"/>
-          <w:sz w:val="28"/>
-          <w:szCs w:val="28"/>
-        </w:rPr>
-        <w:t>например,</w:t>
-      </w:r>
-      <w:r>
-        <w:rPr>
-          <w:rFonts w:ascii="Times New Roman" w:hAnsi="Times New Roman" w:cs="Times New Roman"/>
-          <w:sz w:val="28"/>
-          <w:szCs w:val="28"/>
-        </w:rPr>
-        <w:t xml:space="preserve"> </w:t>
-      </w:r>
-      <w:proofErr w:type="spellStart"/>
-      <w:r>
-        <w:rPr>
-          <w:rFonts w:ascii="Times New Roman" w:hAnsi="Times New Roman" w:cs="Times New Roman"/>
-          <w:sz w:val="28"/>
-          <w:szCs w:val="28"/>
-        </w:rPr>
-        <w:t>deployd</w:t>
-      </w:r>
-      <w:proofErr w:type="spellEnd"/>
+        <w:t>Организовать валидацию вводимых пользователем данных</w:t>
+      </w:r>
+      <w:r>
+        <w:rPr>
+          <w:rFonts w:ascii="Times New Roman" w:hAnsi="Times New Roman" w:cs="Times New Roman"/>
+          <w:sz w:val="28"/>
+          <w:szCs w:val="28"/>
+        </w:rPr>
+        <w:t>,</w:t>
+      </w:r>
+      <w:r>
+        <w:rPr>
+          <w:rFonts w:ascii="Times New Roman" w:hAnsi="Times New Roman" w:cs="Times New Roman"/>
+          <w:sz w:val="28"/>
+          <w:szCs w:val="28"/>
+        </w:rPr>
+        <w:t xml:space="preserve"> используя </w:t>
+      </w:r>
+      <w:r>
+        <w:rPr>
+          <w:rFonts w:ascii="Times New Roman" w:hAnsi="Times New Roman" w:cs="Times New Roman"/>
+          <w:sz w:val="28"/>
+          <w:szCs w:val="28"/>
+        </w:rPr>
+        <w:t>различные классы событий</w:t>
+      </w:r>
       <w:r>
         <w:rPr>
           <w:rFonts w:ascii="Times New Roman" w:hAnsi="Times New Roman" w:cs="Times New Roman"/>
@@ -874,67 +972,13 @@
         </w:rPr>
         <w:t xml:space="preserve"> (</w:t>
       </w:r>
-      <w:hyperlink r:id="rId6" w:history="1">
-        <w:r>
-          <w:rPr>
-            <w:rFonts w:ascii="Times New Roman" w:hAnsi="Times New Roman" w:cs="Times New Roman"/>
-            <w:sz w:val="28"/>
-            <w:szCs w:val="28"/>
-          </w:rPr>
-          <w:t>http://www.deployd.com</w:t>
-        </w:r>
-      </w:hyperlink>
-      <w:r>
-        <w:rPr>
-          <w:rFonts w:ascii="Times New Roman" w:hAnsi="Times New Roman" w:cs="Times New Roman"/>
-          <w:sz w:val="28"/>
-          <w:szCs w:val="28"/>
-        </w:rPr>
-        <w:t>)</w:t>
-      </w:r>
-      <w:r>
-        <w:rPr>
-          <w:rFonts w:ascii="Times New Roman" w:hAnsi="Times New Roman" w:cs="Times New Roman"/>
-          <w:sz w:val="28"/>
-          <w:szCs w:val="28"/>
-        </w:rPr>
-        <w:t xml:space="preserve"> или </w:t>
-      </w:r>
-      <w:proofErr w:type="spellStart"/>
-      <w:r>
-        <w:rPr>
-          <w:rFonts w:ascii="Times New Roman" w:hAnsi="Times New Roman" w:cs="Times New Roman"/>
-          <w:sz w:val="28"/>
-          <w:szCs w:val="28"/>
-        </w:rPr>
-        <w:t>typicode</w:t>
-      </w:r>
-      <w:proofErr w:type="spellEnd"/>
-      <w:r>
-        <w:rPr>
-          <w:rFonts w:ascii="Times New Roman" w:hAnsi="Times New Roman" w:cs="Times New Roman"/>
-          <w:sz w:val="28"/>
-          <w:szCs w:val="28"/>
-        </w:rPr>
-        <w:t xml:space="preserve"> </w:t>
-      </w:r>
-      <w:hyperlink r:id="rId7" w:history="1">
-        <w:r>
-          <w:rPr>
-            <w:rFonts w:ascii="Times New Roman" w:hAnsi="Times New Roman" w:cs="Times New Roman"/>
-            <w:sz w:val="28"/>
-            <w:szCs w:val="28"/>
-          </w:rPr>
-          <w:t>(https://github.com/typicode/json-server</w:t>
-        </w:r>
-      </w:hyperlink>
-      <w:r>
-        <w:rPr>
-          <w:rFonts w:ascii="Times New Roman" w:hAnsi="Times New Roman" w:cs="Times New Roman"/>
-          <w:sz w:val="28"/>
-          <w:szCs w:val="28"/>
-        </w:rPr>
-        <w:t>)</w:t>
+      <w:r>
+        <w:rPr>
+          <w:rFonts w:ascii="Times New Roman" w:hAnsi="Times New Roman" w:cs="Times New Roman"/>
+          <w:sz w:val="28"/>
+          <w:szCs w:val="28"/>
+        </w:rPr>
+        <w:t>события форм и ЭУ, клавиатуры и т.д</w:t>
       </w:r>
       <w:r>
         <w:rPr>
@@ -943,6 +987,14 @@
           <w:szCs w:val="28"/>
         </w:rPr>
         <w:t>.</w:t>
+      </w:r>
+      <w:r>
+        <w:rPr>
+          <w:rFonts w:ascii="Times New Roman" w:hAnsi="Times New Roman" w:cs="Times New Roman"/>
+          <w:sz w:val="28"/>
+          <w:szCs w:val="28"/>
+        </w:rPr>
+        <w:t>).</w:t>
       </w:r>
     </w:p>
     <w:p>
@@ -970,43 +1022,82 @@
           <w:sz w:val="28"/>
           <w:szCs w:val="28"/>
         </w:rPr>
-        <w:t xml:space="preserve">Для обмена информацией между клиентской и серверной частями использовать технологию </w:t>
-      </w:r>
-      <w:r>
-        <w:rPr>
-          <w:rFonts w:ascii="Times New Roman" w:hAnsi="Times New Roman" w:cs="Times New Roman"/>
-          <w:sz w:val="28"/>
-          <w:szCs w:val="28"/>
-          <w:lang w:val="en-US"/>
-        </w:rPr>
-        <w:t>Ajax</w:t>
-      </w:r>
-      <w:r>
-        <w:rPr>
-          <w:rFonts w:ascii="Times New Roman" w:hAnsi="Times New Roman" w:cs="Times New Roman"/>
-          <w:sz w:val="28"/>
-          <w:szCs w:val="28"/>
-        </w:rPr>
-        <w:t xml:space="preserve"> (через </w:t>
-      </w:r>
-      <w:proofErr w:type="spellStart"/>
-      <w:r>
-        <w:rPr>
-          <w:rFonts w:ascii="Times New Roman" w:hAnsi="Times New Roman" w:cs="Times New Roman"/>
-          <w:sz w:val="28"/>
-          <w:szCs w:val="28"/>
-        </w:rPr>
-        <w:t>XMLHttpRequest</w:t>
-      </w:r>
-      <w:proofErr w:type="spellEnd"/>
-      <w:r>
-        <w:rPr>
-          <w:rFonts w:ascii="Times New Roman" w:hAnsi="Times New Roman" w:cs="Times New Roman"/>
-          <w:sz w:val="28"/>
-          <w:szCs w:val="28"/>
-        </w:rPr>
-        <w:t>)</w:t>
-      </w:r>
+        <w:t xml:space="preserve">Для эмуляции работы серверной части приложения использовать </w:t>
+      </w:r>
+      <w:r>
+        <w:rPr>
+          <w:rFonts w:ascii="Times New Roman" w:hAnsi="Times New Roman" w:cs="Times New Roman"/>
+          <w:sz w:val="28"/>
+          <w:szCs w:val="28"/>
+        </w:rPr>
+        <w:t>соответствующее</w:t>
+      </w:r>
+      <w:r>
+        <w:rPr>
+          <w:rFonts w:ascii="Times New Roman" w:hAnsi="Times New Roman" w:cs="Times New Roman"/>
+          <w:sz w:val="28"/>
+          <w:szCs w:val="28"/>
+        </w:rPr>
+        <w:t xml:space="preserve"> ПО, </w:t>
+      </w:r>
+      <w:r>
+        <w:rPr>
+          <w:rFonts w:ascii="Times New Roman" w:hAnsi="Times New Roman" w:cs="Times New Roman"/>
+          <w:sz w:val="28"/>
+          <w:szCs w:val="28"/>
+        </w:rPr>
+        <w:t>например,</w:t>
+      </w:r>
+      <w:r>
+        <w:rPr>
+          <w:rFonts w:ascii="Times New Roman" w:hAnsi="Times New Roman" w:cs="Times New Roman"/>
+          <w:sz w:val="28"/>
+          <w:szCs w:val="28"/>
+        </w:rPr>
+        <w:t xml:space="preserve"> </w:t>
+      </w:r>
+      <w:hyperlink r:id="rId6" w:history="1">
+        <w:proofErr w:type="spellStart"/>
+        <w:r>
+          <w:rPr>
+            <w:rStyle w:val="Hyperlink"/>
+            <w:rFonts w:ascii="Times New Roman" w:hAnsi="Times New Roman" w:cs="Times New Roman"/>
+            <w:sz w:val="28"/>
+            <w:szCs w:val="28"/>
+          </w:rPr>
+          <w:t>deployd</w:t>
+        </w:r>
+        <w:proofErr w:type="spellEnd"/>
+      </w:hyperlink>
+      <w:r>
+        <w:rPr>
+          <w:rFonts w:ascii="Times New Roman" w:hAnsi="Times New Roman" w:cs="Times New Roman"/>
+          <w:sz w:val="28"/>
+          <w:szCs w:val="28"/>
+        </w:rPr>
+        <w:t xml:space="preserve"> </w:t>
+      </w:r>
+      <w:r>
+        <w:rPr>
+          <w:rFonts w:ascii="Times New Roman" w:hAnsi="Times New Roman" w:cs="Times New Roman"/>
+          <w:sz w:val="28"/>
+          <w:szCs w:val="28"/>
+        </w:rPr>
+        <w:t xml:space="preserve">или </w:t>
+      </w:r>
+      <w:hyperlink r:id="rId7" w:history="1">
+        <w:proofErr w:type="spellStart"/>
+        <w:r>
+          <w:rPr>
+            <w:rStyle w:val="Hyperlink"/>
+            <w:rFonts w:ascii="Times New Roman" w:hAnsi="Times New Roman" w:cs="Times New Roman"/>
+            <w:sz w:val="28"/>
+            <w:szCs w:val="28"/>
+          </w:rPr>
+          <w:t>typicode</w:t>
+        </w:r>
+        <w:proofErr w:type="spellEnd"/>
+      </w:hyperlink>
       <w:r>
         <w:rPr>
           <w:rFonts w:ascii="Times New Roman" w:hAnsi="Times New Roman" w:cs="Times New Roman"/>
@@ -1018,11 +1109,222 @@
     </w:p>
     <w:p>
       <w:pPr>
+        <w:pStyle w:val="ListParagraph"/>
+        <w:numPr>
+          <w:ilvl w:val="0"/>
+          <w:numId w:val="2"/>
+        </w:numPr>
         <w:autoSpaceDE w:val="0"/>
         <w:autoSpaceDN w:val="0"/>
         <w:adjustRightInd w:val="0"/>
         <w:spacing w:after="0" w:line="240" w:lineRule="auto"/>
-        <w:ind w:left="340"/>
+        <w:ind w:left="0" w:firstLine="709"/>
+        <w:jc w:val="both"/>
+        <w:rPr>
+          <w:rFonts w:ascii="Times New Roman" w:hAnsi="Times New Roman" w:cs="Times New Roman"/>
+          <w:sz w:val="28"/>
+          <w:szCs w:val="28"/>
+        </w:rPr>
+      </w:pPr>
+      <w:r>
+        <w:rPr>
+          <w:rFonts w:ascii="Times New Roman" w:hAnsi="Times New Roman" w:cs="Times New Roman"/>
+          <w:sz w:val="28"/>
+          <w:szCs w:val="28"/>
+        </w:rPr>
+        <w:t xml:space="preserve">Для обмена информацией между клиентской и серверной частями использовать технологию </w:t>
+      </w:r>
+      <w:r>
+        <w:rPr>
+          <w:rFonts w:ascii="Times New Roman" w:hAnsi="Times New Roman" w:cs="Times New Roman"/>
+          <w:sz w:val="28"/>
+          <w:szCs w:val="28"/>
+          <w:lang w:val="en-US"/>
+        </w:rPr>
+        <w:t>Ajax</w:t>
+      </w:r>
+      <w:r>
+        <w:rPr>
+          <w:rFonts w:ascii="Times New Roman" w:hAnsi="Times New Roman" w:cs="Times New Roman"/>
+          <w:sz w:val="28"/>
+          <w:szCs w:val="28"/>
+        </w:rPr>
+        <w:t xml:space="preserve"> (через </w:t>
+      </w:r>
+      <w:proofErr w:type="spellStart"/>
+      <w:r>
+        <w:rPr>
+          <w:rFonts w:ascii="Times New Roman" w:hAnsi="Times New Roman" w:cs="Times New Roman"/>
+          <w:sz w:val="28"/>
+          <w:szCs w:val="28"/>
+        </w:rPr>
+        <w:t>XMLHttpRequest</w:t>
+      </w:r>
+      <w:proofErr w:type="spellEnd"/>
+      <w:r>
+        <w:rPr>
+          <w:rFonts w:ascii="Times New Roman" w:hAnsi="Times New Roman" w:cs="Times New Roman"/>
+          <w:sz w:val="28"/>
+          <w:szCs w:val="28"/>
+        </w:rPr>
+        <w:t>)</w:t>
+      </w:r>
+      <w:r>
+        <w:rPr>
+          <w:rFonts w:ascii="Times New Roman" w:hAnsi="Times New Roman" w:cs="Times New Roman"/>
+          <w:sz w:val="28"/>
+          <w:szCs w:val="28"/>
+        </w:rPr>
+        <w:t>.</w:t>
+      </w:r>
+    </w:p>
+    <w:p>
+      <w:pPr>
+        <w:pStyle w:val="ListParagraph"/>
+        <w:numPr>
+          <w:ilvl w:val="0"/>
+          <w:numId w:val="2"/>
+        </w:numPr>
+        <w:autoSpaceDE w:val="0"/>
+        <w:autoSpaceDN w:val="0"/>
+        <w:adjustRightInd w:val="0"/>
+        <w:spacing w:after="0" w:line="240" w:lineRule="auto"/>
+        <w:ind w:left="0" w:firstLine="709"/>
+        <w:jc w:val="both"/>
+        <w:rPr>
+          <w:rFonts w:ascii="Times New Roman" w:hAnsi="Times New Roman" w:cs="Times New Roman"/>
+          <w:sz w:val="28"/>
+          <w:szCs w:val="28"/>
+        </w:rPr>
+      </w:pPr>
+      <w:r>
+        <w:rPr>
+          <w:rFonts w:ascii="Times New Roman" w:hAnsi="Times New Roman" w:cs="Times New Roman"/>
+          <w:sz w:val="28"/>
+          <w:szCs w:val="28"/>
+        </w:rPr>
+        <w:t xml:space="preserve">Протестируйте </w:t>
+      </w:r>
+      <w:r>
+        <w:rPr>
+          <w:rFonts w:ascii="Times New Roman" w:hAnsi="Times New Roman" w:cs="Times New Roman"/>
+          <w:sz w:val="28"/>
+          <w:szCs w:val="28"/>
+        </w:rPr>
+        <w:t>функциональность</w:t>
+      </w:r>
+      <w:r>
+        <w:rPr>
+          <w:rFonts w:ascii="Times New Roman" w:hAnsi="Times New Roman" w:cs="Times New Roman"/>
+          <w:sz w:val="28"/>
+          <w:szCs w:val="28"/>
+        </w:rPr>
+        <w:t xml:space="preserve"> разработанного приложения в следующих браузерах</w:t>
+      </w:r>
+      <w:r>
+        <w:rPr>
+          <w:rFonts w:ascii="Times New Roman" w:hAnsi="Times New Roman" w:cs="Times New Roman"/>
+          <w:sz w:val="28"/>
+          <w:szCs w:val="28"/>
+        </w:rPr>
+        <w:t xml:space="preserve">: </w:t>
+      </w:r>
+      <w:r>
+        <w:rPr>
+          <w:rFonts w:ascii="Times New Roman" w:hAnsi="Times New Roman" w:cs="Times New Roman"/>
+          <w:sz w:val="28"/>
+          <w:szCs w:val="28"/>
+          <w:lang w:val="en-US"/>
+        </w:rPr>
+        <w:t>Chrome</w:t>
+      </w:r>
+      <w:r>
+        <w:rPr>
+          <w:rFonts w:ascii="Times New Roman" w:hAnsi="Times New Roman" w:cs="Times New Roman"/>
+          <w:sz w:val="28"/>
+          <w:szCs w:val="28"/>
+        </w:rPr>
+        <w:t xml:space="preserve">, </w:t>
+      </w:r>
+      <w:r>
+        <w:rPr>
+          <w:rFonts w:ascii="Times New Roman" w:hAnsi="Times New Roman" w:cs="Times New Roman"/>
+          <w:sz w:val="28"/>
+          <w:szCs w:val="28"/>
+          <w:lang w:val="en-US"/>
+        </w:rPr>
+        <w:t>Firefox</w:t>
+      </w:r>
+      <w:r>
+        <w:rPr>
+          <w:rFonts w:ascii="Times New Roman" w:hAnsi="Times New Roman" w:cs="Times New Roman"/>
+          <w:sz w:val="28"/>
+          <w:szCs w:val="28"/>
+        </w:rPr>
+        <w:t xml:space="preserve">, </w:t>
+      </w:r>
+      <w:r>
+        <w:rPr>
+          <w:rFonts w:ascii="Times New Roman" w:hAnsi="Times New Roman" w:cs="Times New Roman"/>
+          <w:b/>
+          <w:sz w:val="28"/>
+          <w:szCs w:val="28"/>
+          <w:lang w:val="en-US"/>
+        </w:rPr>
+        <w:t>IE</w:t>
+      </w:r>
+      <w:r>
+        <w:rPr>
+          <w:rFonts w:ascii="Times New Roman" w:hAnsi="Times New Roman" w:cs="Times New Roman"/>
+          <w:b/>
+          <w:sz w:val="28"/>
+          <w:szCs w:val="28"/>
+        </w:rPr>
+        <w:t xml:space="preserve"> 11</w:t>
+      </w:r>
+      <w:r>
+        <w:rPr>
+          <w:rFonts w:ascii="Times New Roman" w:hAnsi="Times New Roman" w:cs="Times New Roman"/>
+          <w:sz w:val="28"/>
+          <w:szCs w:val="28"/>
+        </w:rPr>
+        <w:t>.</w:t>
+      </w:r>
+    </w:p>
+    <w:p>
+      <w:pPr>
+        <w:pStyle w:val="ListParagraph"/>
+        <w:numPr>
+          <w:ilvl w:val="0"/>
+          <w:numId w:val="2"/>
+        </w:numPr>
+        <w:autoSpaceDE w:val="0"/>
+        <w:autoSpaceDN w:val="0"/>
+        <w:adjustRightInd w:val="0"/>
+        <w:spacing w:after="0" w:line="240" w:lineRule="auto"/>
+        <w:ind w:left="0" w:firstLine="709"/>
+        <w:jc w:val="both"/>
+        <w:rPr>
+          <w:rFonts w:ascii="Times New Roman" w:hAnsi="Times New Roman" w:cs="Times New Roman"/>
+          <w:sz w:val="28"/>
+          <w:szCs w:val="28"/>
+        </w:rPr>
+      </w:pPr>
+      <w:r>
+        <w:rPr>
+          <w:rFonts w:ascii="Times New Roman" w:hAnsi="Times New Roman" w:cs="Times New Roman"/>
+          <w:sz w:val="28"/>
+          <w:szCs w:val="28"/>
+        </w:rPr>
+        <w:t>Зафиксируйте изменения в локальном репозитории и отправьте их на удаленный сервер.</w:t>
+      </w:r>
+    </w:p>
+    <w:p>
+      <w:pPr>
+        <w:autoSpaceDE w:val="0"/>
+        <w:autoSpaceDN w:val="0"/>
+        <w:adjustRightInd w:val="0"/>
+        <w:spacing w:after="0" w:line="240" w:lineRule="auto"/>
         <w:jc w:val="both"/>
         <w:rPr>
           <w:rFonts w:ascii="Times New Roman" w:hAnsi="Times New Roman" w:cs="Times New Roman"/>
@@ -1051,6 +1353,7 @@
           <w:sz w:val="28"/>
           <w:szCs w:val="28"/>
         </w:rPr>
+        <w:lastRenderedPageBreak/>
         <w:t xml:space="preserve">В </w:t>
       </w:r>
       <w:r>
@@ -1390,7 +1693,6 @@
                 <w:sz w:val="28"/>
                 <w:szCs w:val="28"/>
               </w:rPr>
-              <w:lastRenderedPageBreak/>
               <w:t>Возможные</w:t>
             </w:r>
             <w:r>
@@ -1512,7 +1814,6 @@
                 <w:rFonts w:ascii="Times New Roman" w:hAnsi="Times New Roman" w:cs="Times New Roman"/>
                 <w:sz w:val="28"/>
               </w:rPr>
-              <w:lastRenderedPageBreak/>
               <w:t xml:space="preserve">2, </w:t>
             </w:r>
             <w:r>
@@ -1687,15 +1988,7 @@
                 <w:sz w:val="28"/>
                 <w:szCs w:val="28"/>
               </w:rPr>
-              <w:t xml:space="preserve"> </w:t>
-            </w:r>
-            <w:r>
-              <w:rPr>
-                <w:rFonts w:ascii="Times New Roman" w:hAnsi="Times New Roman" w:cs="Times New Roman"/>
-                <w:sz w:val="28"/>
-                <w:szCs w:val="28"/>
-              </w:rPr>
-              <w:t>тип пользователя (активный, заблокированный …</w:t>
+              <w:t xml:space="preserve"> тип пользователя (активный, заблокированный …</w:t>
             </w:r>
             <w:r>
               <w:rPr>
@@ -2850,23 +3143,7 @@
                 <w:sz w:val="28"/>
                 <w:szCs w:val="28"/>
               </w:rPr>
-              <w:t>военный самолет</w:t>
-            </w:r>
-            <w:r>
-              <w:rPr>
-                <w:rFonts w:ascii="Times New Roman" w:hAnsi="Times New Roman" w:cs="Times New Roman"/>
-                <w:sz w:val="28"/>
-                <w:szCs w:val="28"/>
-              </w:rPr>
-              <w:t xml:space="preserve"> и </w:t>
-            </w:r>
-            <w:r>
-              <w:rPr>
-                <w:rFonts w:ascii="Times New Roman" w:hAnsi="Times New Roman" w:cs="Times New Roman"/>
-                <w:sz w:val="28"/>
-                <w:szCs w:val="28"/>
-              </w:rPr>
-              <w:t>гражданский самолет.</w:t>
+              <w:t>военный самолет и гражданский самолет.</w:t>
             </w:r>
           </w:p>
           <w:p>
@@ -2887,6 +3164,7 @@
                 <w:sz w:val="28"/>
                 <w:szCs w:val="28"/>
               </w:rPr>
+              <w:lastRenderedPageBreak/>
               <w:t xml:space="preserve">Возможные </w:t>
             </w:r>
             <w:r>
@@ -2951,6 +3229,7 @@
                 <w:rFonts w:ascii="Times New Roman" w:hAnsi="Times New Roman" w:cs="Times New Roman"/>
                 <w:sz w:val="28"/>
               </w:rPr>
+              <w:lastRenderedPageBreak/>
               <w:t>8, 1</w:t>
             </w:r>
             <w:r>
@@ -3214,7 +3493,6 @@
                 <w:sz w:val="28"/>
                 <w:szCs w:val="28"/>
               </w:rPr>
-              <w:lastRenderedPageBreak/>
               <w:t>Возможные поля</w:t>
             </w:r>
             <w:r>
@@ -3241,8 +3519,6 @@
               </w:rPr>
               <w:t xml:space="preserve">срок хранения, </w:t>
             </w:r>
-            <w:bookmarkStart w:id="0" w:name="_GoBack"/>
-            <w:bookmarkEnd w:id="0"/>
             <w:r>
               <w:rPr>
                 <w:rFonts w:ascii="Times New Roman" w:hAnsi="Times New Roman" w:cs="Times New Roman"/>
@@ -3400,8 +3676,8 @@
         </w:rPr>
         <w:drawing>
           <wp:inline distT="0" distB="0" distL="0" distR="0">
-            <wp:extent cx="6299835" cy="2148840"/>
-            <wp:effectExtent l="0" t="0" r="5715" b="3810"/>
+            <wp:extent cx="6299835" cy="1590675"/>
+            <wp:effectExtent l="0" t="0" r="5715" b="9525"/>
             <wp:docPr id="5" name="Picture 5" descr="A screenshot of a cell phone&#10;&#10;Description generated with very high confidence"/>
             <wp:cNvGraphicFramePr>
               <a:graphicFrameLocks xmlns:a="http://schemas.openxmlformats.org/drawingml/2006/main" noChangeAspect="1"/>
@@ -3421,13 +3697,13 @@
                         </a:ext>
                       </a:extLst>
                     </a:blip>
-                    <a:srcRect b="32374"/>
+                    <a:srcRect t="8693" b="41246"/>
                     <a:stretch/>
                   </pic:blipFill>
                   <pic:spPr bwMode="auto">
                     <a:xfrm>
                       <a:off x="0" y="0"/>
-                      <a:ext cx="6299835" cy="2148840"/>
+                      <a:ext cx="6299835" cy="1590675"/>
                     </a:xfrm>
                     <a:prstGeom prst="rect">
                       <a:avLst/>
@@ -3522,8 +3798,8 @@
         </w:rPr>
         <w:drawing>
           <wp:inline distT="0" distB="0" distL="0" distR="0">
-            <wp:extent cx="6299835" cy="4061460"/>
-            <wp:effectExtent l="0" t="0" r="5715" b="0"/>
+            <wp:extent cx="6299835" cy="3457575"/>
+            <wp:effectExtent l="0" t="0" r="5715" b="9525"/>
             <wp:docPr id="6" name="Picture 6" descr="A screenshot of a cell phone&#10;&#10;Description generated with very high confidence"/>
             <wp:cNvGraphicFramePr>
               <a:graphicFrameLocks xmlns:a="http://schemas.openxmlformats.org/drawingml/2006/main" noChangeAspect="1"/>
@@ -3543,13 +3819,13 @@
                         </a:ext>
                       </a:extLst>
                     </a:blip>
-                    <a:srcRect b="15986"/>
+                    <a:srcRect t="5320" b="23157"/>
                     <a:stretch/>
                   </pic:blipFill>
                   <pic:spPr bwMode="auto">
                     <a:xfrm>
                       <a:off x="0" y="0"/>
-                      <a:ext cx="6299835" cy="4061460"/>
+                      <a:ext cx="6299835" cy="3457575"/>
                     </a:xfrm>
                     <a:prstGeom prst="rect">
                       <a:avLst/>
@@ -3582,6 +3858,7 @@
           <w:rFonts w:ascii="Times New Roman" w:hAnsi="Times New Roman" w:cs="Times New Roman"/>
           <w:sz w:val="28"/>
         </w:rPr>
+        <w:lastRenderedPageBreak/>
         <w:t xml:space="preserve">Сущность </w:t>
       </w:r>
       <w:r>
@@ -3640,11 +3917,10 @@
           <w:noProof/>
           <w:sz w:val="28"/>
         </w:rPr>
-        <w:lastRenderedPageBreak/>
         <w:drawing>
           <wp:inline distT="0" distB="0" distL="0" distR="0">
-            <wp:extent cx="6299835" cy="3025140"/>
-            <wp:effectExtent l="0" t="0" r="5715" b="3810"/>
+            <wp:extent cx="6299835" cy="2762250"/>
+            <wp:effectExtent l="0" t="0" r="5715" b="0"/>
             <wp:docPr id="7" name="Picture 7" descr="A screenshot of a cell phone&#10;&#10;Description generated with very high confidence"/>
             <wp:cNvGraphicFramePr>
               <a:graphicFrameLocks xmlns:a="http://schemas.openxmlformats.org/drawingml/2006/main" noChangeAspect="1"/>
@@ -3664,13 +3940,13 @@
                         </a:ext>
                       </a:extLst>
                     </a:blip>
-                    <a:srcRect b="16786"/>
+                    <a:srcRect t="4454" b="19564"/>
                     <a:stretch/>
                   </pic:blipFill>
                   <pic:spPr bwMode="auto">
                     <a:xfrm>
                       <a:off x="0" y="0"/>
-                      <a:ext cx="6299835" cy="3025140"/>
+                      <a:ext cx="6299835" cy="2762250"/>
                     </a:xfrm>
                     <a:prstGeom prst="rect">
                       <a:avLst/>
@@ -3901,7 +4177,7 @@
       <w:lvlText w:val="%1."/>
       <w:lvlJc w:val="left"/>
       <w:pPr>
-        <w:ind w:left="1069" w:hanging="360"/>
+        <w:ind w:left="4897" w:hanging="360"/>
       </w:pPr>
       <w:rPr>
         <w:rFonts w:hint="default"/>
@@ -3913,7 +4189,7 @@
       <w:lvlText w:val="%2."/>
       <w:lvlJc w:val="left"/>
       <w:pPr>
-        <w:ind w:left="1789" w:hanging="360"/>
+        <w:ind w:left="5617" w:hanging="360"/>
       </w:pPr>
     </w:lvl>
     <w:lvl w:ilvl="2" w:tplc="0419001B" w:tentative="1">
@@ -3922,7 +4198,7 @@
       <w:lvlText w:val="%3."/>
       <w:lvlJc w:val="right"/>
       <w:pPr>
-        <w:ind w:left="2509" w:hanging="180"/>
+        <w:ind w:left="6337" w:hanging="180"/>
       </w:pPr>
     </w:lvl>
     <w:lvl w:ilvl="3" w:tplc="0419000F" w:tentative="1">
@@ -3931,7 +4207,7 @@
       <w:lvlText w:val="%4."/>
       <w:lvlJc w:val="left"/>
       <w:pPr>
-        <w:ind w:left="3229" w:hanging="360"/>
+        <w:ind w:left="7057" w:hanging="360"/>
       </w:pPr>
     </w:lvl>
     <w:lvl w:ilvl="4" w:tplc="04190019" w:tentative="1">
@@ -3940,7 +4216,7 @@
       <w:lvlText w:val="%5."/>
       <w:lvlJc w:val="left"/>
       <w:pPr>
-        <w:ind w:left="3949" w:hanging="360"/>
+        <w:ind w:left="7777" w:hanging="360"/>
       </w:pPr>
     </w:lvl>
     <w:lvl w:ilvl="5" w:tplc="0419001B" w:tentative="1">
@@ -3949,7 +4225,7 @@
       <w:lvlText w:val="%6."/>
       <w:lvlJc w:val="right"/>
       <w:pPr>
-        <w:ind w:left="4669" w:hanging="180"/>
+        <w:ind w:left="8497" w:hanging="180"/>
       </w:pPr>
     </w:lvl>
     <w:lvl w:ilvl="6" w:tplc="0419000F" w:tentative="1">
@@ -3958,7 +4234,7 @@
       <w:lvlText w:val="%7."/>
       <w:lvlJc w:val="left"/>
       <w:pPr>
-        <w:ind w:left="5389" w:hanging="360"/>
+        <w:ind w:left="9217" w:hanging="360"/>
       </w:pPr>
     </w:lvl>
     <w:lvl w:ilvl="7" w:tplc="04190019" w:tentative="1">
@@ -3967,7 +4243,7 @@
       <w:lvlText w:val="%8."/>
       <w:lvlJc w:val="left"/>
       <w:pPr>
-        <w:ind w:left="6109" w:hanging="360"/>
+        <w:ind w:left="9937" w:hanging="360"/>
       </w:pPr>
     </w:lvl>
     <w:lvl w:ilvl="8" w:tplc="0419001B" w:tentative="1">
@@ -3976,7 +4252,7 @@
       <w:lvlText w:val="%9."/>
       <w:lvlJc w:val="right"/>
       <w:pPr>
-        <w:ind w:left="6829" w:hanging="180"/>
+        <w:ind w:left="10657" w:hanging="180"/>
       </w:pPr>
     </w:lvl>
   </w:abstractNum>
@@ -4115,6 +4391,7 @@
     <w:lsdException w:name="HTML Sample" w:semiHidden="1" w:unhideWhenUsed="1"/>
     <w:lsdException w:name="HTML Typewriter" w:semiHidden="1" w:unhideWhenUsed="1"/>
     <w:lsdException w:name="HTML Variable" w:semiHidden="1" w:unhideWhenUsed="1"/>
+    <w:lsdException w:name="Normal Table" w:semiHidden="1" w:unhideWhenUsed="1"/>
     <w:lsdException w:name="annotation subject" w:semiHidden="1" w:unhideWhenUsed="1"/>
     <w:lsdException w:name="No List" w:semiHidden="1" w:unhideWhenUsed="1"/>
     <w:lsdException w:name="Outline List 1" w:semiHidden="1" w:unhideWhenUsed="1"/>
@@ -4158,8 +4435,10 @@
     <w:lsdException w:name="Table Elegant" w:semiHidden="1" w:unhideWhenUsed="1"/>
     <w:lsdException w:name="Table Professional" w:semiHidden="1" w:unhideWhenUsed="1"/>
     <w:lsdException w:name="Table Subtle 1" w:semiHidden="1" w:unhideWhenUsed="1"/>
+    <w:lsdException w:name="Table Subtle 2" w:semiHidden="1" w:unhideWhenUsed="1"/>
     <w:lsdException w:name="Table Web 1" w:semiHidden="1" w:unhideWhenUsed="1"/>
     <w:lsdException w:name="Table Web 2" w:semiHidden="1" w:unhideWhenUsed="1"/>
+    <w:lsdException w:name="Table Web 3" w:semiHidden="1" w:unhideWhenUsed="1"/>
     <w:lsdException w:name="Balloon Text" w:semiHidden="1" w:unhideWhenUsed="1"/>
     <w:lsdException w:name="Table Grid" w:uiPriority="39"/>
     <w:lsdException w:name="Table Theme" w:semiHidden="1" w:unhideWhenUsed="1"/>
@@ -4467,6 +4746,18 @@
       <w:shd w:val="clear" w:color="auto" w:fill="E6E6E6"/>
     </w:rPr>
   </w:style>
+  <w:style w:type="character" w:styleId="FollowedHyperlink">
+    <w:name w:val="FollowedHyperlink"/>
+    <w:basedOn w:val="DefaultParagraphFont"/>
+    <w:uiPriority w:val="99"/>
+    <w:semiHidden/>
+    <w:unhideWhenUsed/>
+    <w:rsid w:val="00835EBC"/>
+    <w:rPr>
+      <w:color w:val="954F72" w:themeColor="followedHyperlink"/>
+      <w:u w:val="single"/>
+    </w:rPr>
+  </w:style>
 </w:styles>
 </file>
 
@@ -4736,7 +5027,7 @@
 </file>
 
 <file path=customXml/itemProps1.xml><?xml version="1.0" encoding="utf-8"?>
-<ds:datastoreItem xmlns:ds="http://schemas.openxmlformats.org/officeDocument/2006/customXml" ds:itemID="{80A28E21-F0CD-429A-9E8B-4CFFE4F8C94E}">
+<ds:datastoreItem xmlns:ds="http://schemas.openxmlformats.org/officeDocument/2006/customXml" ds:itemID="{ED10B7D6-AFA2-48F8-837E-A9B47461DD06}">
   <ds:schemaRefs>
     <ds:schemaRef ds:uri="http://schemas.openxmlformats.org/officeDocument/2006/bibliography"/>
   </ds:schemaRefs>

</xml_diff>